<commit_message>
created graphs and poster
</commit_message>
<xml_diff>
--- a/Intern-Logs/Week 10.docx
+++ b/Intern-Logs/Week 10.docx
@@ -90,8 +90,16 @@
         <w:rPr>
           <w:lang w:val="en-US"/>
         </w:rPr>
-        <w:t xml:space="preserve"> ST scene using default y_fit</w:t>
-      </w:r>
+        <w:t xml:space="preserve"> ST scene using default </w:t>
+      </w:r>
+      <w:proofErr w:type="spellStart"/>
+      <w:r>
+        <w:rPr>
+          <w:lang w:val="en-US"/>
+        </w:rPr>
+        <w:t>y_fit</w:t>
+      </w:r>
+      <w:proofErr w:type="spellEnd"/>
       <w:r>
         <w:rPr>
           <w:lang w:val="en-US"/>
@@ -102,7 +110,35 @@
         <w:rPr>
           <w:lang w:val="en-US"/>
         </w:rPr>
-        <w:t>using y_fit [-5 -35] solve it but gives lower rt60 and higher edt than rt60 now.</w:t>
+        <w:t xml:space="preserve">using </w:t>
+      </w:r>
+      <w:proofErr w:type="spellStart"/>
+      <w:r>
+        <w:rPr>
+          <w:lang w:val="en-US"/>
+        </w:rPr>
+        <w:t>y_fit</w:t>
+      </w:r>
+      <w:proofErr w:type="spellEnd"/>
+      <w:r>
+        <w:rPr>
+          <w:lang w:val="en-US"/>
+        </w:rPr>
+        <w:t xml:space="preserve"> [-5 -35] solve it but gives lower rt60 and higher </w:t>
+      </w:r>
+      <w:proofErr w:type="spellStart"/>
+      <w:r>
+        <w:rPr>
+          <w:lang w:val="en-US"/>
+        </w:rPr>
+        <w:t>edt</w:t>
+      </w:r>
+      <w:proofErr w:type="spellEnd"/>
+      <w:r>
+        <w:rPr>
+          <w:lang w:val="en-US"/>
+        </w:rPr>
+        <w:t xml:space="preserve"> than rt60 now.</w:t>
       </w:r>
     </w:p>
     <w:p>
@@ -122,28 +158,56 @@
           <w:lang w:val="en-US"/>
         </w:rPr>
         <w:br/>
-        <w:t xml:space="preserve">-Used matlab instead of python, and created a perfect impulse response to check </w:t>
-      </w:r>
-      <w:proofErr w:type="gramStart"/>
+        <w:t xml:space="preserve">-Used </w:t>
+      </w:r>
+      <w:proofErr w:type="spellStart"/>
+      <w:r>
+        <w:rPr>
+          <w:lang w:val="en-US"/>
+        </w:rPr>
+        <w:t>matlab</w:t>
+      </w:r>
+      <w:proofErr w:type="spellEnd"/>
+      <w:r>
+        <w:rPr>
+          <w:lang w:val="en-US"/>
+        </w:rPr>
+        <w:t xml:space="preserve"> instead of python, and created a perfect impulse response to check </w:t>
+      </w:r>
+      <w:proofErr w:type="spellStart"/>
       <w:r>
         <w:rPr>
           <w:lang w:val="en-US"/>
         </w:rPr>
         <w:t>deconvole</w:t>
       </w:r>
-      <w:proofErr w:type="gramEnd"/>
-    </w:p>
-    <w:p>
-      <w:pPr>
-        <w:rPr>
-          <w:lang w:val="en-US"/>
-        </w:rPr>
-      </w:pPr>
-      <w:r>
-        <w:rPr>
-          <w:lang w:val="en-US"/>
-        </w:rPr>
-        <w:t>-created open air test scene for very low reverb/check whats wrong with unity recording on controlled environment</w:t>
+      <w:proofErr w:type="spellEnd"/>
+    </w:p>
+    <w:p>
+      <w:pPr>
+        <w:rPr>
+          <w:lang w:val="en-US"/>
+        </w:rPr>
+      </w:pPr>
+      <w:r>
+        <w:rPr>
+          <w:lang w:val="en-US"/>
+        </w:rPr>
+        <w:t xml:space="preserve">-created open air test scene for very low reverb/check </w:t>
+      </w:r>
+      <w:proofErr w:type="spellStart"/>
+      <w:r>
+        <w:rPr>
+          <w:lang w:val="en-US"/>
+        </w:rPr>
+        <w:t>whats</w:t>
+      </w:r>
+      <w:proofErr w:type="spellEnd"/>
+      <w:r>
+        <w:rPr>
+          <w:lang w:val="en-US"/>
+        </w:rPr>
+        <w:t xml:space="preserve"> wrong with unity recording on controlled environment</w:t>
       </w:r>
     </w:p>
     <w:p>
@@ -160,6 +224,7 @@
       </w:r>
       <w:r>
         <w:rPr>
+          <w:noProof/>
           <w:lang w:val="en-US"/>
         </w:rPr>
         <w:drawing>
@@ -194,7 +259,7 @@
                     <pic:cNvPicPr/>
                   </pic:nvPicPr>
                   <pic:blipFill>
-                    <a:blip r:embed="rId4" cstate="print">
+                    <a:blip r:embed="rId6" cstate="print">
                       <a:extLst>
                         <a:ext uri="{28A0092B-C50C-407E-A947-70E740481C1C}">
                           <a14:useLocalDpi xmlns:a14="http://schemas.microsoft.com/office/drawing/2010/main" val="0"/>
@@ -231,70 +296,63 @@
         <w:rPr>
           <w:lang w:val="en-US"/>
         </w:rPr>
-        <w:t xml:space="preserve">Main difference from mine is the doppler level which should not affect anyway and as tested afterward, yea not really. However, I also set the volume level to 1 now and just use attenuation on Unity Master volume mixer instead to make sure no </w:t>
-      </w:r>
-      <w:proofErr w:type="gramStart"/>
-      <w:r>
-        <w:rPr>
-          <w:lang w:val="en-US"/>
-        </w:rPr>
-        <w:t>clipping</w:t>
-      </w:r>
-      <w:proofErr w:type="gramEnd"/>
-    </w:p>
-    <w:p>
-      <w:pPr>
-        <w:rPr>
-          <w:lang w:val="en-US"/>
-        </w:rPr>
-      </w:pPr>
-      <w:r>
-        <w:rPr>
-          <w:lang w:val="en-US"/>
-        </w:rPr>
-        <w:t xml:space="preserve">Tested Mona’ python deconvolve vs mine (matlab) on KT scene, and both got very similar result so can confirm that mine works as </w:t>
-      </w:r>
-      <w:proofErr w:type="gramStart"/>
-      <w:r>
-        <w:rPr>
-          <w:lang w:val="en-US"/>
-        </w:rPr>
-        <w:t>well, and</w:t>
-      </w:r>
-      <w:proofErr w:type="gramEnd"/>
-      <w:r>
-        <w:rPr>
-          <w:lang w:val="en-US"/>
-        </w:rPr>
-        <w:t xml:space="preserve"> will continue to use mine because less move/drag/rename involved compared to Mona’s one. (</w:t>
-      </w:r>
-      <w:proofErr w:type="gramStart"/>
-      <w:r>
-        <w:rPr>
-          <w:lang w:val="en-US"/>
-        </w:rPr>
-        <w:t>mine</w:t>
-      </w:r>
-      <w:proofErr w:type="gramEnd"/>
-      <w:r>
-        <w:rPr>
-          <w:lang w:val="en-US"/>
-        </w:rPr>
-        <w:t xml:space="preserve"> is more streamlined imo because just rename the .wav file name so less chance for careless error etc.</w:t>
-      </w:r>
-    </w:p>
-    <w:p>
-      <w:pPr>
-        <w:rPr>
-          <w:lang w:val="en-US"/>
-        </w:rPr>
-      </w:pPr>
-      <w:r>
-        <w:rPr>
+        <w:t>Main difference from mine is the doppler level which should not affect anyway and as tested afterward, yea not really. However, I also set the volume level to 1 now and just use attenuation on Unity Master volume mixer instead to make sure no clipping</w:t>
+      </w:r>
+    </w:p>
+    <w:p>
+      <w:pPr>
+        <w:rPr>
+          <w:lang w:val="en-US"/>
+        </w:rPr>
+      </w:pPr>
+      <w:r>
+        <w:rPr>
+          <w:lang w:val="en-US"/>
+        </w:rPr>
+        <w:t>Tested Mona’ python deconvolve vs mine (</w:t>
+      </w:r>
+      <w:proofErr w:type="spellStart"/>
+      <w:r>
+        <w:rPr>
+          <w:lang w:val="en-US"/>
+        </w:rPr>
+        <w:t>matlab</w:t>
+      </w:r>
+      <w:proofErr w:type="spellEnd"/>
+      <w:r>
+        <w:rPr>
+          <w:lang w:val="en-US"/>
+        </w:rPr>
+        <w:t xml:space="preserve">) on KT scene, and both got very similar result so can confirm that mine works as well, and will continue to use mine because less move/drag/rename involved compared to Mona’s one. (mine is more streamlined </w:t>
+      </w:r>
+      <w:proofErr w:type="spellStart"/>
+      <w:r>
+        <w:rPr>
+          <w:lang w:val="en-US"/>
+        </w:rPr>
+        <w:t>imo</w:t>
+      </w:r>
+      <w:proofErr w:type="spellEnd"/>
+      <w:r>
+        <w:rPr>
+          <w:lang w:val="en-US"/>
+        </w:rPr>
+        <w:t xml:space="preserve"> because just rename the .wav file name so less chance for careless error etc.</w:t>
+      </w:r>
+    </w:p>
+    <w:p>
+      <w:pPr>
+        <w:rPr>
+          <w:lang w:val="en-US"/>
+        </w:rPr>
+      </w:pPr>
+      <w:r>
+        <w:rPr>
+          <w:noProof/>
           <w:lang w:val="en-US"/>
         </w:rPr>
         <w:drawing>
-          <wp:anchor distT="0" distB="0" distL="114300" distR="114300" simplePos="0" relativeHeight="251659264" behindDoc="1" locked="0" layoutInCell="1" allowOverlap="1" wp14:anchorId="712C8193" wp14:editId="2D7B5E4A">
+          <wp:anchor distT="0" distB="0" distL="114300" distR="114300" simplePos="0" relativeHeight="251659264" behindDoc="1" locked="0" layoutInCell="1" allowOverlap="1" wp14:anchorId="712C8193" wp14:editId="608FBACC">
             <wp:simplePos x="0" y="0"/>
             <wp:positionH relativeFrom="column">
               <wp:posOffset>-41910</wp:posOffset>
@@ -325,7 +383,7 @@
                     <pic:cNvPicPr/>
                   </pic:nvPicPr>
                   <pic:blipFill>
-                    <a:blip r:embed="rId5" cstate="print">
+                    <a:blip r:embed="rId7" cstate="print">
                       <a:extLst>
                         <a:ext uri="{28A0092B-C50C-407E-A947-70E740481C1C}">
                           <a14:useLocalDpi xmlns:a14="http://schemas.microsoft.com/office/drawing/2010/main" val="0"/>
@@ -359,10 +417,11 @@
       </w:r>
       <w:r>
         <w:rPr>
+          <w:noProof/>
           <w:lang w:val="en-US"/>
         </w:rPr>
         <w:drawing>
-          <wp:anchor distT="0" distB="0" distL="114300" distR="114300" simplePos="0" relativeHeight="251660288" behindDoc="1" locked="0" layoutInCell="1" allowOverlap="1" wp14:anchorId="64B55144" wp14:editId="67EBAE3A">
+          <wp:anchor distT="0" distB="0" distL="114300" distR="114300" simplePos="0" relativeHeight="251660288" behindDoc="1" locked="0" layoutInCell="1" allowOverlap="1" wp14:anchorId="64B55144" wp14:editId="58556EFD">
             <wp:simplePos x="0" y="0"/>
             <wp:positionH relativeFrom="column">
               <wp:posOffset>3866126</wp:posOffset>
@@ -393,7 +452,7 @@
                     <pic:cNvPicPr/>
                   </pic:nvPicPr>
                   <pic:blipFill>
-                    <a:blip r:embed="rId6" cstate="print">
+                    <a:blip r:embed="rId8" cstate="print">
                       <a:extLst>
                         <a:ext uri="{28A0092B-C50C-407E-A947-70E740481C1C}">
                           <a14:useLocalDpi xmlns:a14="http://schemas.microsoft.com/office/drawing/2010/main" val="0"/>
@@ -427,10 +486,11 @@
       </w:r>
       <w:r>
         <w:rPr>
+          <w:noProof/>
           <w:lang w:val="en-US"/>
         </w:rPr>
         <w:drawing>
-          <wp:anchor distT="0" distB="0" distL="114300" distR="114300" simplePos="0" relativeHeight="251658240" behindDoc="1" locked="0" layoutInCell="1" allowOverlap="1" wp14:anchorId="2C77BC11" wp14:editId="7E577591">
+          <wp:anchor distT="0" distB="0" distL="114300" distR="114300" simplePos="0" relativeHeight="251658240" behindDoc="1" locked="0" layoutInCell="1" allowOverlap="1" wp14:anchorId="2C77BC11" wp14:editId="1CC54E31">
             <wp:simplePos x="0" y="0"/>
             <wp:positionH relativeFrom="margin">
               <wp:posOffset>1924465</wp:posOffset>
@@ -461,7 +521,7 @@
                     <pic:cNvPicPr/>
                   </pic:nvPicPr>
                   <pic:blipFill>
-                    <a:blip r:embed="rId7" cstate="print">
+                    <a:blip r:embed="rId9" cstate="print">
                       <a:extLst>
                         <a:ext uri="{28A0092B-C50C-407E-A947-70E740481C1C}">
                           <a14:useLocalDpi xmlns:a14="http://schemas.microsoft.com/office/drawing/2010/main" val="0"/>
@@ -497,7 +557,21 @@
         <w:rPr>
           <w:lang w:val="en-US"/>
         </w:rPr>
-        <w:t>Below is result (all y_fit [-5 -35] to make sure all band balanced, with first two using mona python deconvolve on 0db attenuation and</w:t>
+        <w:t xml:space="preserve">Below is result (all </w:t>
+      </w:r>
+      <w:proofErr w:type="spellStart"/>
+      <w:r>
+        <w:rPr>
+          <w:lang w:val="en-US"/>
+        </w:rPr>
+        <w:t>y_fit</w:t>
+      </w:r>
+      <w:proofErr w:type="spellEnd"/>
+      <w:r>
+        <w:rPr>
+          <w:lang w:val="en-US"/>
+        </w:rPr>
+        <w:t xml:space="preserve"> [-5 -35] to make sure all band balanced, with first two using mona python deconvolve on 0db attenuation and</w:t>
       </w:r>
       <w:r>
         <w:rPr>
@@ -509,7 +583,21 @@
         <w:rPr>
           <w:lang w:val="en-US"/>
         </w:rPr>
-        <w:t xml:space="preserve"> at -20db attenuation respectively (clipped and non clipped audio)</w:t>
+        <w:t xml:space="preserve"> at -20db attenuation respectively (clipped and </w:t>
+      </w:r>
+      <w:proofErr w:type="spellStart"/>
+      <w:r>
+        <w:rPr>
+          <w:lang w:val="en-US"/>
+        </w:rPr>
+        <w:t>non clipped</w:t>
+      </w:r>
+      <w:proofErr w:type="spellEnd"/>
+      <w:r>
+        <w:rPr>
+          <w:lang w:val="en-US"/>
+        </w:rPr>
+        <w:t xml:space="preserve"> audio)</w:t>
       </w:r>
       <w:r>
         <w:rPr>
@@ -556,6 +644,7 @@
       </w:pPr>
       <w:r>
         <w:rPr>
+          <w:noProof/>
           <w:lang w:val="en-US"/>
         </w:rPr>
         <w:lastRenderedPageBreak/>
@@ -591,7 +680,7 @@
                     <pic:cNvPicPr/>
                   </pic:nvPicPr>
                   <pic:blipFill>
-                    <a:blip r:embed="rId8">
+                    <a:blip r:embed="rId10">
                       <a:extLst>
                         <a:ext uri="{28A0092B-C50C-407E-A947-70E740481C1C}">
                           <a14:useLocalDpi xmlns:a14="http://schemas.microsoft.com/office/drawing/2010/main" val="0"/>
@@ -625,6 +714,7 @@
       </w:r>
       <w:r>
         <w:rPr>
+          <w:noProof/>
           <w:lang w:val="en-US"/>
         </w:rPr>
         <w:drawing>
@@ -659,7 +749,7 @@
                     <pic:cNvPicPr/>
                   </pic:nvPicPr>
                   <pic:blipFill>
-                    <a:blip r:embed="rId9">
+                    <a:blip r:embed="rId11">
                       <a:extLst>
                         <a:ext uri="{28A0092B-C50C-407E-A947-70E740481C1C}">
                           <a14:useLocalDpi xmlns:a14="http://schemas.microsoft.com/office/drawing/2010/main" val="0"/>
@@ -707,20 +797,55 @@
         <w:rPr>
           <w:lang w:val="en-US"/>
         </w:rPr>
-        <w:t xml:space="preserve">) and -20 attenuation, using matlab sweep and monasetting </w:t>
-      </w:r>
-      <w:r>
-        <w:rPr>
-          <w:lang w:val="en-US"/>
-        </w:rPr>
-        <w:t>and y_fit [-5 -35</w:t>
-      </w:r>
-      <w:proofErr w:type="gramStart"/>
-      <w:r>
-        <w:rPr>
-          <w:lang w:val="en-US"/>
-        </w:rPr>
-        <w:t>]</w:t>
+        <w:t xml:space="preserve">) and -20 attenuation, using </w:t>
+      </w:r>
+      <w:proofErr w:type="spellStart"/>
+      <w:r>
+        <w:rPr>
+          <w:lang w:val="en-US"/>
+        </w:rPr>
+        <w:t>matlab</w:t>
+      </w:r>
+      <w:proofErr w:type="spellEnd"/>
+      <w:r>
+        <w:rPr>
+          <w:lang w:val="en-US"/>
+        </w:rPr>
+        <w:t xml:space="preserve"> sweep and </w:t>
+      </w:r>
+      <w:proofErr w:type="spellStart"/>
+      <w:r>
+        <w:rPr>
+          <w:lang w:val="en-US"/>
+        </w:rPr>
+        <w:t>monasetting</w:t>
+      </w:r>
+      <w:proofErr w:type="spellEnd"/>
+      <w:r>
+        <w:rPr>
+          <w:lang w:val="en-US"/>
+        </w:rPr>
+        <w:t xml:space="preserve"> </w:t>
+      </w:r>
+      <w:r>
+        <w:rPr>
+          <w:lang w:val="en-US"/>
+        </w:rPr>
+        <w:t xml:space="preserve">and </w:t>
+      </w:r>
+      <w:proofErr w:type="spellStart"/>
+      <w:r>
+        <w:rPr>
+          <w:lang w:val="en-US"/>
+        </w:rPr>
+        <w:t>y_fit</w:t>
+      </w:r>
+      <w:proofErr w:type="spellEnd"/>
+      <w:r>
+        <w:rPr>
+          <w:lang w:val="en-US"/>
+        </w:rPr>
+        <w:t xml:space="preserve"> [-5 -35]</w:t>
       </w:r>
       <w:r>
         <w:rPr>
@@ -734,7 +859,6 @@
         </w:rPr>
         <w:t>L</w:t>
       </w:r>
-      <w:proofErr w:type="gramEnd"/>
     </w:p>
     <w:p>
       <w:pPr>
@@ -748,7 +872,6 @@
         </w:rPr>
         <w:t xml:space="preserve">For LR, for some reason, it works as expected of LR now, although this is a bit weird because the automatically assigned material is metal which should be reflective instead of </w:t>
       </w:r>
-      <w:proofErr w:type="gramStart"/>
       <w:r>
         <w:rPr>
           <w:lang w:val="en-US"/>
@@ -761,7 +884,6 @@
         </w:rPr>
         <w:t>..</w:t>
       </w:r>
-      <w:proofErr w:type="gramEnd"/>
       <w:r>
         <w:rPr>
           <w:noProof/>
@@ -770,6 +892,7 @@
       </w:r>
       <w:r>
         <w:rPr>
+          <w:noProof/>
           <w:lang w:val="en-US"/>
         </w:rPr>
         <w:drawing>
@@ -788,7 +911,7 @@
                     <pic:cNvPicPr/>
                   </pic:nvPicPr>
                   <pic:blipFill>
-                    <a:blip r:embed="rId10"/>
+                    <a:blip r:embed="rId12"/>
                     <a:stretch>
                       <a:fillRect/>
                     </a:stretch>
@@ -817,6 +940,7 @@
       </w:pPr>
       <w:r>
         <w:rPr>
+          <w:noProof/>
           <w:lang w:val="en-US"/>
         </w:rPr>
         <w:drawing>
@@ -851,7 +975,7 @@
                     <pic:cNvPicPr/>
                   </pic:nvPicPr>
                   <pic:blipFill>
-                    <a:blip r:embed="rId11">
+                    <a:blip r:embed="rId13">
                       <a:extLst>
                         <a:ext uri="{28A0092B-C50C-407E-A947-70E740481C1C}">
                           <a14:useLocalDpi xmlns:a14="http://schemas.microsoft.com/office/drawing/2010/main" val="0"/>
@@ -906,16 +1030,44 @@
         <w:rPr>
           <w:lang w:val="en-US"/>
         </w:rPr>
-        <w:t xml:space="preserve">I’m maxing everything on steam audio settings for baked, it gonna take longer to bake but hopefully can be more accurate </w:t>
-      </w:r>
-      <w:proofErr w:type="gramStart"/>
+        <w:t xml:space="preserve">I’m </w:t>
+      </w:r>
+      <w:proofErr w:type="spellStart"/>
+      <w:r>
+        <w:rPr>
+          <w:lang w:val="en-US"/>
+        </w:rPr>
+        <w:t>maxing</w:t>
+      </w:r>
+      <w:proofErr w:type="spellEnd"/>
+      <w:r>
+        <w:rPr>
+          <w:lang w:val="en-US"/>
+        </w:rPr>
+        <w:t xml:space="preserve"> everything on steam audio settings for baked, it </w:t>
+      </w:r>
+      <w:proofErr w:type="spellStart"/>
+      <w:r>
+        <w:rPr>
+          <w:lang w:val="en-US"/>
+        </w:rPr>
+        <w:t>gonna</w:t>
+      </w:r>
+      <w:proofErr w:type="spellEnd"/>
+      <w:r>
+        <w:rPr>
+          <w:lang w:val="en-US"/>
+        </w:rPr>
+        <w:t xml:space="preserve"> take longer to bake but hopefully can be more accurate </w:t>
+      </w:r>
+      <w:proofErr w:type="spellStart"/>
       <w:r>
         <w:rPr>
           <w:lang w:val="en-US"/>
         </w:rPr>
         <w:t>lets</w:t>
       </w:r>
-      <w:proofErr w:type="gramEnd"/>
+      <w:proofErr w:type="spellEnd"/>
       <w:r>
         <w:rPr>
           <w:lang w:val="en-US"/>
@@ -926,8 +1078,16 @@
         <w:rPr>
           <w:lang w:val="en-US"/>
         </w:rPr>
-        <w:t>, called it maxbaked</w:t>
-      </w:r>
+        <w:t xml:space="preserve">, called it </w:t>
+      </w:r>
+      <w:proofErr w:type="spellStart"/>
+      <w:r>
+        <w:rPr>
+          <w:lang w:val="en-US"/>
+        </w:rPr>
+        <w:t>maxbaked</w:t>
+      </w:r>
+      <w:proofErr w:type="spellEnd"/>
       <w:r>
         <w:rPr>
           <w:lang w:val="en-US"/>
@@ -943,6 +1103,7 @@
       </w:pPr>
       <w:r>
         <w:rPr>
+          <w:noProof/>
           <w:lang w:val="en-US"/>
         </w:rPr>
         <w:drawing>
@@ -977,7 +1138,7 @@
                     <pic:cNvPicPr/>
                   </pic:nvPicPr>
                   <pic:blipFill>
-                    <a:blip r:embed="rId12">
+                    <a:blip r:embed="rId14">
                       <a:extLst>
                         <a:ext uri="{28A0092B-C50C-407E-A947-70E740481C1C}">
                           <a14:useLocalDpi xmlns:a14="http://schemas.microsoft.com/office/drawing/2010/main" val="0"/>
@@ -1013,7 +1174,21 @@
         <w:rPr>
           <w:lang w:val="en-US"/>
         </w:rPr>
-        <w:t>0db attenuation y_fit [-5 -35]</w:t>
+        <w:t xml:space="preserve">0db attenuation </w:t>
+      </w:r>
+      <w:proofErr w:type="spellStart"/>
+      <w:r>
+        <w:rPr>
+          <w:lang w:val="en-US"/>
+        </w:rPr>
+        <w:t>y_fit</w:t>
+      </w:r>
+      <w:proofErr w:type="spellEnd"/>
+      <w:r>
+        <w:rPr>
+          <w:lang w:val="en-US"/>
+        </w:rPr>
+        <w:t xml:space="preserve"> [-5 -35]</w:t>
       </w:r>
       <w:r>
         <w:rPr>
@@ -1038,36 +1213,37 @@
         <w:rPr>
           <w:lang w:val="en-US"/>
         </w:rPr>
-        <w:t xml:space="preserve">OK, so as seen on the right, maxing the global steam audio setting all the way for baking obviously works… idk why I didn’t do it earlier or experiment with this obvious setting first instead of others… Especially when some of them are called max bounces/rays etc which would obviously </w:t>
-      </w:r>
-      <w:proofErr w:type="gramStart"/>
-      <w:r>
-        <w:rPr>
-          <w:lang w:val="en-US"/>
-        </w:rPr>
-        <w:t>refers</w:t>
-      </w:r>
-      <w:proofErr w:type="gramEnd"/>
-      <w:r>
-        <w:rPr>
-          <w:lang w:val="en-US"/>
-        </w:rPr>
-        <w:t xml:space="preserve"> to reverb bounce and less bounce means less reverb…</w:t>
-      </w:r>
-    </w:p>
-    <w:p>
-      <w:pPr>
-        <w:rPr>
-          <w:lang w:val="en-US"/>
-        </w:rPr>
-      </w:pPr>
-      <w:r>
-        <w:rPr>
+        <w:t xml:space="preserve">OK, so as seen on the right, maxing the global steam audio setting all the way for baking obviously works… idk why I didn’t do it earlier or experiment with this obvious setting first instead of others… Especially when some of them are called max bounces/rays </w:t>
+      </w:r>
+      <w:proofErr w:type="spellStart"/>
+      <w:r>
+        <w:rPr>
+          <w:lang w:val="en-US"/>
+        </w:rPr>
+        <w:t>etc</w:t>
+      </w:r>
+      <w:proofErr w:type="spellEnd"/>
+      <w:r>
+        <w:rPr>
+          <w:lang w:val="en-US"/>
+        </w:rPr>
+        <w:t xml:space="preserve"> which would obviously refers to reverb bounce and less bounce means less reverb…</w:t>
+      </w:r>
+    </w:p>
+    <w:p>
+      <w:pPr>
+        <w:rPr>
+          <w:lang w:val="en-US"/>
+        </w:rPr>
+      </w:pPr>
+      <w:r>
+        <w:rPr>
+          <w:noProof/>
           <w:lang w:val="en-US"/>
         </w:rPr>
         <w:lastRenderedPageBreak/>
         <w:drawing>
-          <wp:anchor distT="0" distB="0" distL="114300" distR="114300" simplePos="0" relativeHeight="251668480" behindDoc="1" locked="0" layoutInCell="1" allowOverlap="1" wp14:anchorId="4382CB7B" wp14:editId="3032E066">
+          <wp:anchor distT="0" distB="0" distL="114300" distR="114300" simplePos="0" relativeHeight="251668480" behindDoc="1" locked="0" layoutInCell="1" allowOverlap="1" wp14:anchorId="4382CB7B" wp14:editId="1B07FEC3">
             <wp:simplePos x="0" y="0"/>
             <wp:positionH relativeFrom="page">
               <wp:align>left</wp:align>
@@ -1098,7 +1274,7 @@
                     <pic:cNvPicPr/>
                   </pic:nvPicPr>
                   <pic:blipFill>
-                    <a:blip r:embed="rId13" cstate="print">
+                    <a:blip r:embed="rId15" cstate="print">
                       <a:extLst>
                         <a:ext uri="{28A0092B-C50C-407E-A947-70E740481C1C}">
                           <a14:useLocalDpi xmlns:a14="http://schemas.microsoft.com/office/drawing/2010/main" val="0"/>
@@ -1159,96 +1335,85 @@
         <w:rPr>
           <w:lang w:val="en-US"/>
         </w:rPr>
-        <w:t xml:space="preserve">Now I need to redo previous 3 scene to use this max as </w:t>
-      </w:r>
-      <w:proofErr w:type="gramStart"/>
-      <w:r>
-        <w:rPr>
-          <w:lang w:val="en-US"/>
-        </w:rPr>
-        <w:t>well</w:t>
-      </w:r>
-      <w:proofErr w:type="gramEnd"/>
-    </w:p>
-    <w:p>
-      <w:pPr>
-        <w:rPr>
-          <w:lang w:val="en-US"/>
-        </w:rPr>
-      </w:pPr>
-      <w:proofErr w:type="gramStart"/>
+        <w:t>Now I need to redo previous 3 scene to use this max as well</w:t>
+      </w:r>
+    </w:p>
+    <w:p>
+      <w:pPr>
+        <w:rPr>
+          <w:lang w:val="en-US"/>
+        </w:rPr>
+      </w:pPr>
+      <w:r>
+        <w:rPr>
+          <w:lang w:val="en-US"/>
+        </w:rPr>
+        <w:t>Lets use heading so its easier to refer later then</w:t>
+      </w:r>
+      <w:r>
+        <w:rPr>
+          <w:lang w:val="en-US"/>
+        </w:rPr>
+        <w:t>, ST is above.</w:t>
+      </w:r>
+    </w:p>
+    <w:p>
+      <w:pPr>
+        <w:rPr>
+          <w:lang w:val="en-US"/>
+        </w:rPr>
+      </w:pPr>
+      <w:r>
+        <w:rPr>
+          <w:lang w:val="en-US"/>
+        </w:rPr>
+        <w:t xml:space="preserve">For some reason, the volume mixer attenuation sometimes bypass all reverb and just output the sweep directly, which is what happen to LR before, so lets not use volume mixer and just change the </w:t>
+      </w:r>
+      <w:r>
+        <w:rPr>
+          <w:lang w:val="en-US"/>
+        </w:rPr>
+        <w:t xml:space="preserve">audio source </w:t>
+      </w:r>
+      <w:r>
+        <w:rPr>
+          <w:lang w:val="en-US"/>
+        </w:rPr>
+        <w:t>volume directly if its clipping.</w:t>
+      </w:r>
+      <w:r>
+        <w:rPr>
+          <w:lang w:val="en-US"/>
+        </w:rPr>
+        <w:t xml:space="preserve"> OK I take it back, that was not the source of the issue, its probably the steam audio itself not being engaged or something… </w:t>
+      </w:r>
+      <w:proofErr w:type="spellStart"/>
       <w:r>
         <w:rPr>
           <w:lang w:val="en-US"/>
         </w:rPr>
         <w:t>Lets</w:t>
       </w:r>
-      <w:proofErr w:type="gramEnd"/>
-      <w:r>
-        <w:rPr>
-          <w:lang w:val="en-US"/>
-        </w:rPr>
-        <w:t xml:space="preserve"> use heading so its easier to refer later then</w:t>
-      </w:r>
-      <w:r>
-        <w:rPr>
-          <w:lang w:val="en-US"/>
-        </w:rPr>
-        <w:t>, ST is above.</w:t>
-      </w:r>
-    </w:p>
-    <w:p>
-      <w:pPr>
-        <w:rPr>
-          <w:lang w:val="en-US"/>
-        </w:rPr>
-      </w:pPr>
-      <w:r>
-        <w:rPr>
-          <w:lang w:val="en-US"/>
-        </w:rPr>
-        <w:t xml:space="preserve">For some reason, the volume mixer attenuation sometimes </w:t>
-      </w:r>
-      <w:proofErr w:type="gramStart"/>
-      <w:r>
-        <w:rPr>
-          <w:lang w:val="en-US"/>
-        </w:rPr>
-        <w:t>bypass</w:t>
-      </w:r>
-      <w:proofErr w:type="gramEnd"/>
-      <w:r>
-        <w:rPr>
-          <w:lang w:val="en-US"/>
-        </w:rPr>
-        <w:t xml:space="preserve"> all reverb and just output the sweep directly, which is what happen to LR before, so lets not use volume mixer and just change the </w:t>
-      </w:r>
-      <w:r>
-        <w:rPr>
-          <w:lang w:val="en-US"/>
-        </w:rPr>
-        <w:t xml:space="preserve">audio source </w:t>
-      </w:r>
-      <w:r>
-        <w:rPr>
-          <w:lang w:val="en-US"/>
-        </w:rPr>
-        <w:t>volume directly if its clipping.</w:t>
-      </w:r>
-      <w:r>
-        <w:rPr>
-          <w:lang w:val="en-US"/>
-        </w:rPr>
-        <w:t xml:space="preserve"> OK I take it back, that was not the source of the issue, its probably the steam audio itself not being engaged or something… Lets restart </w:t>
-      </w:r>
-      <w:proofErr w:type="gramStart"/>
-      <w:r>
-        <w:rPr>
-          <w:lang w:val="en-US"/>
-        </w:rPr>
-        <w:t>unity</w:t>
-      </w:r>
-      <w:proofErr w:type="gramEnd"/>
+      <w:proofErr w:type="spellEnd"/>
+      <w:r>
+        <w:rPr>
+          <w:lang w:val="en-US"/>
+        </w:rPr>
+        <w:t xml:space="preserve"> restart unity</w:t>
+      </w:r>
+    </w:p>
+    <w:p>
+      <w:pPr>
+        <w:rPr>
+          <w:lang w:val="en-US"/>
+        </w:rPr>
+      </w:pPr>
+      <w:r>
+        <w:rPr>
+          <w:lang w:val="en-US"/>
+        </w:rPr>
+        <w:t>This is most likely the culprit?</w:t>
+      </w:r>
     </w:p>
     <w:p>
       <w:pPr>
@@ -1259,6 +1424,99 @@
       </w:pPr>
       <w:r>
         <w:rPr>
+          <w:noProof/>
+          <w:lang w:val="en-US"/>
+        </w:rPr>
+        <w:drawing>
+          <wp:anchor distT="0" distB="0" distL="114300" distR="114300" simplePos="0" relativeHeight="251669504" behindDoc="1" locked="0" layoutInCell="1" allowOverlap="1" wp14:anchorId="237A284C" wp14:editId="7F91E4EB">
+            <wp:simplePos x="0" y="0"/>
+            <wp:positionH relativeFrom="column">
+              <wp:posOffset>1597025</wp:posOffset>
+            </wp:positionH>
+            <wp:positionV relativeFrom="paragraph">
+              <wp:posOffset>5080</wp:posOffset>
+            </wp:positionV>
+            <wp:extent cx="3771900" cy="478155"/>
+            <wp:effectExtent l="0" t="0" r="0" b="0"/>
+            <wp:wrapTight wrapText="bothSides">
+              <wp:wrapPolygon edited="0">
+                <wp:start x="0" y="0"/>
+                <wp:lineTo x="0" y="20653"/>
+                <wp:lineTo x="21491" y="20653"/>
+                <wp:lineTo x="21491" y="0"/>
+                <wp:lineTo x="0" y="0"/>
+              </wp:wrapPolygon>
+            </wp:wrapTight>
+            <wp:docPr id="1375534499" name="Picture 1"/>
+            <wp:cNvGraphicFramePr>
+              <a:graphicFrameLocks xmlns:a="http://schemas.openxmlformats.org/drawingml/2006/main" noChangeAspect="1"/>
+            </wp:cNvGraphicFramePr>
+            <a:graphic xmlns:a="http://schemas.openxmlformats.org/drawingml/2006/main">
+              <a:graphicData uri="http://schemas.openxmlformats.org/drawingml/2006/picture">
+                <pic:pic xmlns:pic="http://schemas.openxmlformats.org/drawingml/2006/picture">
+                  <pic:nvPicPr>
+                    <pic:cNvPr id="1375534499" name=""/>
+                    <pic:cNvPicPr/>
+                  </pic:nvPicPr>
+                  <pic:blipFill>
+                    <a:blip r:embed="rId16" cstate="print">
+                      <a:extLst>
+                        <a:ext uri="{28A0092B-C50C-407E-A947-70E740481C1C}">
+                          <a14:useLocalDpi xmlns:a14="http://schemas.microsoft.com/office/drawing/2010/main" val="0"/>
+                        </a:ext>
+                      </a:extLst>
+                    </a:blip>
+                    <a:stretch>
+                      <a:fillRect/>
+                    </a:stretch>
+                  </pic:blipFill>
+                  <pic:spPr>
+                    <a:xfrm>
+                      <a:off x="0" y="0"/>
+                      <a:ext cx="3771900" cy="478155"/>
+                    </a:xfrm>
+                    <a:prstGeom prst="rect">
+                      <a:avLst/>
+                    </a:prstGeom>
+                  </pic:spPr>
+                </pic:pic>
+              </a:graphicData>
+            </a:graphic>
+          </wp:anchor>
+        </w:drawing>
+      </w:r>
+    </w:p>
+    <w:p>
+      <w:pPr>
+        <w:pStyle w:val="Heading2"/>
+        <w:rPr>
+          <w:lang w:val="en-US"/>
+        </w:rPr>
+      </w:pPr>
+    </w:p>
+    <w:p>
+      <w:pPr>
+        <w:rPr>
+          <w:lang w:val="en-US"/>
+        </w:rPr>
+      </w:pPr>
+      <w:r>
+        <w:rPr>
+          <w:lang w:val="en-US"/>
+        </w:rPr>
+        <w:br/>
+        <w:t>OK that was not it, apparently it’s the baking irradiance min most likely, it was set too high.</w:t>
+      </w:r>
+    </w:p>
+    <w:p>
+      <w:pPr>
+        <w:pStyle w:val="Heading2"/>
+        <w:rPr>
+          <w:lang w:val="en-US"/>
+        </w:rPr>
+      </w:pPr>
+      <w:r>
+        <w:rPr>
           <w:lang w:val="en-US"/>
         </w:rPr>
         <w:t>KT</w:t>
@@ -1267,15 +1525,1235 @@
         <w:rPr>
           <w:lang w:val="en-US"/>
         </w:rPr>
-        <w:t xml:space="preserve"> maxbaked result:</w:t>
-      </w:r>
-    </w:p>
-    <w:p>
-      <w:pPr>
-        <w:rPr>
-          <w:lang w:val="en-US"/>
-        </w:rPr>
-      </w:pPr>
+        <w:t xml:space="preserve"> </w:t>
+      </w:r>
+      <w:proofErr w:type="spellStart"/>
+      <w:r>
+        <w:rPr>
+          <w:lang w:val="en-US"/>
+        </w:rPr>
+        <w:t>maxbaked</w:t>
+      </w:r>
+      <w:proofErr w:type="spellEnd"/>
+      <w:r>
+        <w:rPr>
+          <w:lang w:val="en-US"/>
+        </w:rPr>
+        <w:t xml:space="preserve"> result:</w:t>
+      </w:r>
+    </w:p>
+    <w:p>
+      <w:pPr>
+        <w:rPr>
+          <w:lang w:val="en-US"/>
+        </w:rPr>
+      </w:pPr>
+      <w:r>
+        <w:rPr>
+          <w:noProof/>
+          <w:lang w:val="en-US"/>
+        </w:rPr>
+        <w:drawing>
+          <wp:anchor distT="0" distB="0" distL="114300" distR="114300" simplePos="0" relativeHeight="251670528" behindDoc="1" locked="0" layoutInCell="1" allowOverlap="1" wp14:anchorId="6EBF0E21" wp14:editId="16316239">
+            <wp:simplePos x="0" y="0"/>
+            <wp:positionH relativeFrom="column">
+              <wp:posOffset>1601133</wp:posOffset>
+            </wp:positionH>
+            <wp:positionV relativeFrom="paragraph">
+              <wp:posOffset>-1102</wp:posOffset>
+            </wp:positionV>
+            <wp:extent cx="2724539" cy="1737777"/>
+            <wp:effectExtent l="0" t="0" r="0" b="0"/>
+            <wp:wrapTight wrapText="bothSides">
+              <wp:wrapPolygon edited="0">
+                <wp:start x="0" y="0"/>
+                <wp:lineTo x="0" y="21316"/>
+                <wp:lineTo x="21449" y="21316"/>
+                <wp:lineTo x="21449" y="0"/>
+                <wp:lineTo x="0" y="0"/>
+              </wp:wrapPolygon>
+            </wp:wrapTight>
+            <wp:docPr id="1870360556" name="Picture 1"/>
+            <wp:cNvGraphicFramePr>
+              <a:graphicFrameLocks xmlns:a="http://schemas.openxmlformats.org/drawingml/2006/main" noChangeAspect="1"/>
+            </wp:cNvGraphicFramePr>
+            <a:graphic xmlns:a="http://schemas.openxmlformats.org/drawingml/2006/main">
+              <a:graphicData uri="http://schemas.openxmlformats.org/drawingml/2006/picture">
+                <pic:pic xmlns:pic="http://schemas.openxmlformats.org/drawingml/2006/picture">
+                  <pic:nvPicPr>
+                    <pic:cNvPr id="1870360556" name=""/>
+                    <pic:cNvPicPr/>
+                  </pic:nvPicPr>
+                  <pic:blipFill>
+                    <a:blip r:embed="rId17" cstate="print">
+                      <a:extLst>
+                        <a:ext uri="{28A0092B-C50C-407E-A947-70E740481C1C}">
+                          <a14:useLocalDpi xmlns:a14="http://schemas.microsoft.com/office/drawing/2010/main" val="0"/>
+                        </a:ext>
+                      </a:extLst>
+                    </a:blip>
+                    <a:stretch>
+                      <a:fillRect/>
+                    </a:stretch>
+                  </pic:blipFill>
+                  <pic:spPr>
+                    <a:xfrm>
+                      <a:off x="0" y="0"/>
+                      <a:ext cx="2724539" cy="1737777"/>
+                    </a:xfrm>
+                    <a:prstGeom prst="rect">
+                      <a:avLst/>
+                    </a:prstGeom>
+                  </pic:spPr>
+                </pic:pic>
+              </a:graphicData>
+            </a:graphic>
+          </wp:anchor>
+        </w:drawing>
+      </w:r>
+      <w:r>
+        <w:rPr>
+          <w:lang w:val="en-US"/>
+        </w:rPr>
+        <w:t xml:space="preserve">Ok, this is too high now, even on </w:t>
+      </w:r>
+      <w:proofErr w:type="spellStart"/>
+      <w:r>
+        <w:rPr>
+          <w:lang w:val="en-US"/>
+        </w:rPr>
+        <w:t>y_fit</w:t>
+      </w:r>
+      <w:proofErr w:type="spellEnd"/>
+      <w:r>
+        <w:rPr>
+          <w:lang w:val="en-US"/>
+        </w:rPr>
+        <w:t xml:space="preserve"> [-5 -35]…</w:t>
+      </w:r>
+    </w:p>
+    <w:p>
+      <w:pPr>
+        <w:rPr>
+          <w:lang w:val="en-US"/>
+        </w:rPr>
+      </w:pPr>
+      <w:r>
+        <w:rPr>
+          <w:lang w:val="en-US"/>
+        </w:rPr>
+        <w:t xml:space="preserve">Using </w:t>
+      </w:r>
+      <w:proofErr w:type="spellStart"/>
+      <w:r>
+        <w:rPr>
+          <w:lang w:val="en-US"/>
+        </w:rPr>
+        <w:t>radeon</w:t>
+      </w:r>
+      <w:proofErr w:type="spellEnd"/>
+      <w:r>
+        <w:rPr>
+          <w:lang w:val="en-US"/>
+        </w:rPr>
+        <w:t xml:space="preserve"> rays is great so can utilize GPU for faster baking, however </w:t>
+      </w:r>
+      <w:proofErr w:type="spellStart"/>
+      <w:r>
+        <w:rPr>
+          <w:lang w:val="en-US"/>
+        </w:rPr>
+        <w:t>trueaudio</w:t>
+      </w:r>
+      <w:proofErr w:type="spellEnd"/>
+      <w:r>
+        <w:rPr>
+          <w:lang w:val="en-US"/>
+        </w:rPr>
+        <w:t xml:space="preserve"> next give errors.</w:t>
+      </w:r>
+    </w:p>
+    <w:p>
+      <w:pPr>
+        <w:rPr>
+          <w:lang w:val="en-US"/>
+        </w:rPr>
+      </w:pPr>
+      <w:proofErr w:type="spellStart"/>
+      <w:r>
+        <w:rPr>
+          <w:lang w:val="en-US"/>
+        </w:rPr>
+        <w:t>Lets</w:t>
+      </w:r>
+      <w:proofErr w:type="spellEnd"/>
+      <w:r>
+        <w:rPr>
+          <w:lang w:val="en-US"/>
+        </w:rPr>
+        <w:t xml:space="preserve"> try half max baked setting:</w:t>
+      </w:r>
+    </w:p>
+    <w:p>
+      <w:pPr>
+        <w:tabs>
+          <w:tab w:val="right" w:pos="9026"/>
+        </w:tabs>
+        <w:rPr>
+          <w:lang w:val="en-US"/>
+        </w:rPr>
+      </w:pPr>
+      <w:r>
+        <w:rPr>
+          <w:noProof/>
+          <w:lang w:val="en-US"/>
+        </w:rPr>
+        <w:drawing>
+          <wp:anchor distT="0" distB="0" distL="114300" distR="114300" simplePos="0" relativeHeight="251671552" behindDoc="1" locked="0" layoutInCell="1" allowOverlap="1" wp14:anchorId="604B134F" wp14:editId="5078BCBB">
+            <wp:simplePos x="0" y="0"/>
+            <wp:positionH relativeFrom="column">
+              <wp:posOffset>0</wp:posOffset>
+            </wp:positionH>
+            <wp:positionV relativeFrom="paragraph">
+              <wp:posOffset>1426</wp:posOffset>
+            </wp:positionV>
+            <wp:extent cx="5725324" cy="2686425"/>
+            <wp:effectExtent l="0" t="0" r="8890" b="0"/>
+            <wp:wrapTight wrapText="bothSides">
+              <wp:wrapPolygon edited="0">
+                <wp:start x="0" y="0"/>
+                <wp:lineTo x="0" y="21447"/>
+                <wp:lineTo x="21562" y="21447"/>
+                <wp:lineTo x="21562" y="0"/>
+                <wp:lineTo x="0" y="0"/>
+              </wp:wrapPolygon>
+            </wp:wrapTight>
+            <wp:docPr id="501794910" name="Picture 1"/>
+            <wp:cNvGraphicFramePr>
+              <a:graphicFrameLocks xmlns:a="http://schemas.openxmlformats.org/drawingml/2006/main" noChangeAspect="1"/>
+            </wp:cNvGraphicFramePr>
+            <a:graphic xmlns:a="http://schemas.openxmlformats.org/drawingml/2006/main">
+              <a:graphicData uri="http://schemas.openxmlformats.org/drawingml/2006/picture">
+                <pic:pic xmlns:pic="http://schemas.openxmlformats.org/drawingml/2006/picture">
+                  <pic:nvPicPr>
+                    <pic:cNvPr id="501794910" name=""/>
+                    <pic:cNvPicPr/>
+                  </pic:nvPicPr>
+                  <pic:blipFill>
+                    <a:blip r:embed="rId18">
+                      <a:extLst>
+                        <a:ext uri="{28A0092B-C50C-407E-A947-70E740481C1C}">
+                          <a14:useLocalDpi xmlns:a14="http://schemas.microsoft.com/office/drawing/2010/main" val="0"/>
+                        </a:ext>
+                      </a:extLst>
+                    </a:blip>
+                    <a:stretch>
+                      <a:fillRect/>
+                    </a:stretch>
+                  </pic:blipFill>
+                  <pic:spPr>
+                    <a:xfrm>
+                      <a:off x="0" y="0"/>
+                      <a:ext cx="5725324" cy="2686425"/>
+                    </a:xfrm>
+                    <a:prstGeom prst="rect">
+                      <a:avLst/>
+                    </a:prstGeom>
+                  </pic:spPr>
+                </pic:pic>
+              </a:graphicData>
+            </a:graphic>
+          </wp:anchor>
+        </w:drawing>
+      </w:r>
+      <w:r>
+        <w:rPr>
+          <w:lang w:val="en-US"/>
+        </w:rPr>
+        <w:tab/>
+      </w:r>
+    </w:p>
+    <w:p>
+      <w:pPr>
+        <w:tabs>
+          <w:tab w:val="right" w:pos="9026"/>
+        </w:tabs>
+        <w:rPr>
+          <w:lang w:val="en-US"/>
+        </w:rPr>
+      </w:pPr>
+      <w:proofErr w:type="spellStart"/>
+      <w:r>
+        <w:rPr>
+          <w:lang w:val="en-US"/>
+        </w:rPr>
+        <w:lastRenderedPageBreak/>
+        <w:t>Halfmaxbaked</w:t>
+      </w:r>
+      <w:proofErr w:type="spellEnd"/>
+      <w:r>
+        <w:rPr>
+          <w:lang w:val="en-US"/>
+        </w:rPr>
+        <w:t xml:space="preserve"> setting is still too high, so lets try this 1/3 </w:t>
+      </w:r>
+      <w:proofErr w:type="spellStart"/>
+      <w:r>
+        <w:rPr>
+          <w:lang w:val="en-US"/>
+        </w:rPr>
+        <w:t>ish</w:t>
+      </w:r>
+      <w:proofErr w:type="spellEnd"/>
+      <w:r>
+        <w:rPr>
+          <w:lang w:val="en-US"/>
+        </w:rPr>
+        <w:t xml:space="preserve"> from max </w:t>
+      </w:r>
+      <w:r>
+        <w:rPr>
+          <w:noProof/>
+          <w:lang w:val="en-US"/>
+        </w:rPr>
+        <w:drawing>
+          <wp:inline distT="0" distB="0" distL="0" distR="0" wp14:anchorId="375579BE" wp14:editId="58B931B7">
+            <wp:extent cx="5731510" cy="2566035"/>
+            <wp:effectExtent l="0" t="0" r="2540" b="5715"/>
+            <wp:docPr id="1342175982" name="Picture 1"/>
+            <wp:cNvGraphicFramePr>
+              <a:graphicFrameLocks xmlns:a="http://schemas.openxmlformats.org/drawingml/2006/main" noChangeAspect="1"/>
+            </wp:cNvGraphicFramePr>
+            <a:graphic xmlns:a="http://schemas.openxmlformats.org/drawingml/2006/main">
+              <a:graphicData uri="http://schemas.openxmlformats.org/drawingml/2006/picture">
+                <pic:pic xmlns:pic="http://schemas.openxmlformats.org/drawingml/2006/picture">
+                  <pic:nvPicPr>
+                    <pic:cNvPr id="1342175982" name=""/>
+                    <pic:cNvPicPr/>
+                  </pic:nvPicPr>
+                  <pic:blipFill>
+                    <a:blip r:embed="rId19"/>
+                    <a:stretch>
+                      <a:fillRect/>
+                    </a:stretch>
+                  </pic:blipFill>
+                  <pic:spPr>
+                    <a:xfrm>
+                      <a:off x="0" y="0"/>
+                      <a:ext cx="5731510" cy="2566035"/>
+                    </a:xfrm>
+                    <a:prstGeom prst="rect">
+                      <a:avLst/>
+                    </a:prstGeom>
+                  </pic:spPr>
+                </pic:pic>
+              </a:graphicData>
+            </a:graphic>
+          </wp:inline>
+        </w:drawing>
+      </w:r>
+    </w:p>
+    <w:p>
+      <w:pPr>
+        <w:tabs>
+          <w:tab w:val="right" w:pos="9026"/>
+        </w:tabs>
+        <w:rPr>
+          <w:lang w:val="en-US"/>
+        </w:rPr>
+      </w:pPr>
+      <w:r>
+        <w:rPr>
+          <w:noProof/>
+          <w:lang w:val="en-US"/>
+        </w:rPr>
+        <w:drawing>
+          <wp:anchor distT="0" distB="0" distL="114300" distR="114300" simplePos="0" relativeHeight="251672576" behindDoc="1" locked="0" layoutInCell="1" allowOverlap="1" wp14:anchorId="2817A4EE" wp14:editId="18B5D15D">
+            <wp:simplePos x="0" y="0"/>
+            <wp:positionH relativeFrom="margin">
+              <wp:align>left</wp:align>
+            </wp:positionH>
+            <wp:positionV relativeFrom="paragraph">
+              <wp:posOffset>286385</wp:posOffset>
+            </wp:positionV>
+            <wp:extent cx="2869565" cy="2085975"/>
+            <wp:effectExtent l="0" t="0" r="6985" b="0"/>
+            <wp:wrapTight wrapText="bothSides">
+              <wp:wrapPolygon edited="0">
+                <wp:start x="0" y="0"/>
+                <wp:lineTo x="0" y="21304"/>
+                <wp:lineTo x="21509" y="21304"/>
+                <wp:lineTo x="21509" y="0"/>
+                <wp:lineTo x="0" y="0"/>
+              </wp:wrapPolygon>
+            </wp:wrapTight>
+            <wp:docPr id="399146210" name="Picture 1"/>
+            <wp:cNvGraphicFramePr>
+              <a:graphicFrameLocks xmlns:a="http://schemas.openxmlformats.org/drawingml/2006/main" noChangeAspect="1"/>
+            </wp:cNvGraphicFramePr>
+            <a:graphic xmlns:a="http://schemas.openxmlformats.org/drawingml/2006/main">
+              <a:graphicData uri="http://schemas.openxmlformats.org/drawingml/2006/picture">
+                <pic:pic xmlns:pic="http://schemas.openxmlformats.org/drawingml/2006/picture">
+                  <pic:nvPicPr>
+                    <pic:cNvPr id="399146210" name=""/>
+                    <pic:cNvPicPr/>
+                  </pic:nvPicPr>
+                  <pic:blipFill>
+                    <a:blip r:embed="rId20">
+                      <a:extLst>
+                        <a:ext uri="{28A0092B-C50C-407E-A947-70E740481C1C}">
+                          <a14:useLocalDpi xmlns:a14="http://schemas.microsoft.com/office/drawing/2010/main" val="0"/>
+                        </a:ext>
+                      </a:extLst>
+                    </a:blip>
+                    <a:stretch>
+                      <a:fillRect/>
+                    </a:stretch>
+                  </pic:blipFill>
+                  <pic:spPr>
+                    <a:xfrm>
+                      <a:off x="0" y="0"/>
+                      <a:ext cx="2872613" cy="2088094"/>
+                    </a:xfrm>
+                    <a:prstGeom prst="rect">
+                      <a:avLst/>
+                    </a:prstGeom>
+                  </pic:spPr>
+                </pic:pic>
+              </a:graphicData>
+            </a:graphic>
+            <wp14:sizeRelH relativeFrom="margin">
+              <wp14:pctWidth>0</wp14:pctWidth>
+            </wp14:sizeRelH>
+            <wp14:sizeRelV relativeFrom="margin">
+              <wp14:pctHeight>0</wp14:pctHeight>
+            </wp14:sizeRelV>
+          </wp:anchor>
+        </w:drawing>
+      </w:r>
+      <w:r>
+        <w:rPr>
+          <w:lang w:val="en-US"/>
+        </w:rPr>
+        <w:t>Result:</w:t>
+      </w:r>
+    </w:p>
+    <w:p>
+      <w:pPr>
+        <w:tabs>
+          <w:tab w:val="right" w:pos="9026"/>
+        </w:tabs>
+        <w:rPr>
+          <w:lang w:val="en-US"/>
+        </w:rPr>
+      </w:pPr>
+      <w:r>
+        <w:rPr>
+          <w:lang w:val="en-US"/>
+        </w:rPr>
+        <w:t>Yea, still too high…</w:t>
+      </w:r>
+    </w:p>
+    <w:p>
+      <w:pPr>
+        <w:tabs>
+          <w:tab w:val="right" w:pos="9026"/>
+        </w:tabs>
+        <w:rPr>
+          <w:lang w:val="en-US"/>
+        </w:rPr>
+      </w:pPr>
+      <w:r>
+        <w:rPr>
+          <w:lang w:val="en-US"/>
+        </w:rPr>
+        <w:t xml:space="preserve">OK I gave up, this is more pain than worth at this moment as </w:t>
+      </w:r>
+      <w:proofErr w:type="spellStart"/>
+      <w:r>
+        <w:rPr>
+          <w:lang w:val="en-US"/>
+        </w:rPr>
+        <w:t>im</w:t>
+      </w:r>
+      <w:proofErr w:type="spellEnd"/>
+      <w:r>
+        <w:rPr>
+          <w:lang w:val="en-US"/>
+        </w:rPr>
+        <w:t xml:space="preserve"> running out of time, especially if each scene require fine tuning with different parameter..</w:t>
+      </w:r>
+    </w:p>
+    <w:p>
+      <w:pPr>
+        <w:tabs>
+          <w:tab w:val="right" w:pos="9026"/>
+        </w:tabs>
+        <w:rPr>
+          <w:lang w:val="en-US"/>
+        </w:rPr>
+      </w:pPr>
+      <w:r>
+        <w:rPr>
+          <w:noProof/>
+          <w:lang w:val="en-US"/>
+        </w:rPr>
+        <w:drawing>
+          <wp:anchor distT="0" distB="0" distL="114300" distR="114300" simplePos="0" relativeHeight="251673600" behindDoc="1" locked="0" layoutInCell="1" allowOverlap="1" wp14:anchorId="6D9F884A" wp14:editId="06A8D649">
+            <wp:simplePos x="0" y="0"/>
+            <wp:positionH relativeFrom="margin">
+              <wp:posOffset>4426442</wp:posOffset>
+            </wp:positionH>
+            <wp:positionV relativeFrom="paragraph">
+              <wp:posOffset>198275</wp:posOffset>
+            </wp:positionV>
+            <wp:extent cx="1742440" cy="732155"/>
+            <wp:effectExtent l="0" t="0" r="0" b="0"/>
+            <wp:wrapTight wrapText="bothSides">
+              <wp:wrapPolygon edited="0">
+                <wp:start x="0" y="0"/>
+                <wp:lineTo x="0" y="20794"/>
+                <wp:lineTo x="21254" y="20794"/>
+                <wp:lineTo x="21254" y="0"/>
+                <wp:lineTo x="0" y="0"/>
+              </wp:wrapPolygon>
+            </wp:wrapTight>
+            <wp:docPr id="1844477643" name="Picture 1"/>
+            <wp:cNvGraphicFramePr>
+              <a:graphicFrameLocks xmlns:a="http://schemas.openxmlformats.org/drawingml/2006/main" noChangeAspect="1"/>
+            </wp:cNvGraphicFramePr>
+            <a:graphic xmlns:a="http://schemas.openxmlformats.org/drawingml/2006/main">
+              <a:graphicData uri="http://schemas.openxmlformats.org/drawingml/2006/picture">
+                <pic:pic xmlns:pic="http://schemas.openxmlformats.org/drawingml/2006/picture">
+                  <pic:nvPicPr>
+                    <pic:cNvPr id="1844477643" name=""/>
+                    <pic:cNvPicPr/>
+                  </pic:nvPicPr>
+                  <pic:blipFill>
+                    <a:blip r:embed="rId21" cstate="print">
+                      <a:extLst>
+                        <a:ext uri="{28A0092B-C50C-407E-A947-70E740481C1C}">
+                          <a14:useLocalDpi xmlns:a14="http://schemas.microsoft.com/office/drawing/2010/main" val="0"/>
+                        </a:ext>
+                      </a:extLst>
+                    </a:blip>
+                    <a:stretch>
+                      <a:fillRect/>
+                    </a:stretch>
+                  </pic:blipFill>
+                  <pic:spPr>
+                    <a:xfrm>
+                      <a:off x="0" y="0"/>
+                      <a:ext cx="1742440" cy="732155"/>
+                    </a:xfrm>
+                    <a:prstGeom prst="rect">
+                      <a:avLst/>
+                    </a:prstGeom>
+                  </pic:spPr>
+                </pic:pic>
+              </a:graphicData>
+            </a:graphic>
+            <wp14:sizeRelH relativeFrom="margin">
+              <wp14:pctWidth>0</wp14:pctWidth>
+            </wp14:sizeRelH>
+            <wp14:sizeRelV relativeFrom="margin">
+              <wp14:pctHeight>0</wp14:pctHeight>
+            </wp14:sizeRelV>
+          </wp:anchor>
+        </w:drawing>
+      </w:r>
+      <w:proofErr w:type="spellStart"/>
+      <w:r>
+        <w:rPr>
+          <w:lang w:val="en-US"/>
+        </w:rPr>
+        <w:t>Fwiw</w:t>
+      </w:r>
+      <w:proofErr w:type="spellEnd"/>
+      <w:r>
+        <w:rPr>
+          <w:lang w:val="en-US"/>
+        </w:rPr>
+        <w:t xml:space="preserve">, </w:t>
+      </w:r>
+      <w:r>
+        <w:rPr>
+          <w:lang w:val="en-US"/>
+        </w:rPr>
+        <w:t>this</w:t>
+      </w:r>
+      <w:r>
+        <w:rPr>
+          <w:lang w:val="en-US"/>
+        </w:rPr>
+        <w:t xml:space="preserve"> is the original/default parameter setting for global steam audio setting for baking</w:t>
+      </w:r>
+      <w:r>
+        <w:rPr>
+          <w:lang w:val="en-US"/>
+        </w:rPr>
+        <w:br/>
+        <w:t xml:space="preserve">before </w:t>
+      </w:r>
+      <w:proofErr w:type="spellStart"/>
+      <w:r>
+        <w:rPr>
+          <w:lang w:val="en-US"/>
+        </w:rPr>
+        <w:t>maxbaked</w:t>
+      </w:r>
+      <w:proofErr w:type="spellEnd"/>
+      <w:r>
+        <w:rPr>
+          <w:lang w:val="en-US"/>
+        </w:rPr>
+        <w:t xml:space="preserve"> etc.</w:t>
+      </w:r>
+    </w:p>
+    <w:p>
+      <w:pPr>
+        <w:tabs>
+          <w:tab w:val="right" w:pos="9026"/>
+        </w:tabs>
+        <w:rPr>
+          <w:lang w:val="en-US"/>
+        </w:rPr>
+      </w:pPr>
+    </w:p>
+    <w:p>
+      <w:pPr>
+        <w:tabs>
+          <w:tab w:val="right" w:pos="9026"/>
+        </w:tabs>
+        <w:rPr>
+          <w:lang w:val="en-US"/>
+        </w:rPr>
+      </w:pPr>
+      <w:r>
+        <w:rPr>
+          <w:lang w:val="en-US"/>
+        </w:rPr>
+        <w:t xml:space="preserve">Then lets just use previous result because I don’t really have time and energy to rerun them either. And lets get UL using the default first, then maybe ST using </w:t>
+      </w:r>
+      <w:proofErr w:type="spellStart"/>
+      <w:r>
+        <w:rPr>
+          <w:lang w:val="en-US"/>
+        </w:rPr>
+        <w:t>onethird</w:t>
+      </w:r>
+      <w:proofErr w:type="spellEnd"/>
+      <w:r>
+        <w:rPr>
+          <w:lang w:val="en-US"/>
+        </w:rPr>
+        <w:t xml:space="preserve"> or </w:t>
+      </w:r>
+      <w:proofErr w:type="spellStart"/>
+      <w:r>
+        <w:rPr>
+          <w:lang w:val="en-US"/>
+        </w:rPr>
+        <w:t>halfmax</w:t>
+      </w:r>
+      <w:proofErr w:type="spellEnd"/>
+      <w:r>
+        <w:rPr>
+          <w:lang w:val="en-US"/>
+        </w:rPr>
+        <w:t xml:space="preserve"> to see if its better than max. </w:t>
+      </w:r>
+      <w:r>
+        <w:rPr>
+          <w:lang w:val="en-US"/>
+        </w:rPr>
+        <w:t>Then combine them into one neat graph/table etc.</w:t>
+      </w:r>
+    </w:p>
+    <w:p>
+      <w:pPr>
+        <w:pStyle w:val="Heading1"/>
+        <w:rPr>
+          <w:lang w:val="en-US"/>
+        </w:rPr>
+      </w:pPr>
+      <w:r>
+        <w:rPr>
+          <w:lang w:val="en-US"/>
+        </w:rPr>
+        <w:lastRenderedPageBreak/>
+        <w:t>Wednesday, 28 August 2024</w:t>
+      </w:r>
+    </w:p>
+    <w:p>
+      <w:pPr>
+        <w:rPr>
+          <w:lang w:val="en-US"/>
+        </w:rPr>
+      </w:pPr>
+      <w:r>
+        <w:rPr>
+          <w:noProof/>
+          <w:lang w:val="en-US"/>
+        </w:rPr>
+        <w:drawing>
+          <wp:anchor distT="0" distB="0" distL="114300" distR="114300" simplePos="0" relativeHeight="251674624" behindDoc="1" locked="0" layoutInCell="1" allowOverlap="1" wp14:anchorId="21369BE6" wp14:editId="0FECC876">
+            <wp:simplePos x="0" y="0"/>
+            <wp:positionH relativeFrom="margin">
+              <wp:align>left</wp:align>
+            </wp:positionH>
+            <wp:positionV relativeFrom="paragraph">
+              <wp:posOffset>366395</wp:posOffset>
+            </wp:positionV>
+            <wp:extent cx="3940810" cy="2651125"/>
+            <wp:effectExtent l="0" t="0" r="2540" b="0"/>
+            <wp:wrapTight wrapText="bothSides">
+              <wp:wrapPolygon edited="0">
+                <wp:start x="0" y="0"/>
+                <wp:lineTo x="0" y="21419"/>
+                <wp:lineTo x="21510" y="21419"/>
+                <wp:lineTo x="21510" y="0"/>
+                <wp:lineTo x="0" y="0"/>
+              </wp:wrapPolygon>
+            </wp:wrapTight>
+            <wp:docPr id="1888371401" name="Picture 1"/>
+            <wp:cNvGraphicFramePr>
+              <a:graphicFrameLocks xmlns:a="http://schemas.openxmlformats.org/drawingml/2006/main" noChangeAspect="1"/>
+            </wp:cNvGraphicFramePr>
+            <a:graphic xmlns:a="http://schemas.openxmlformats.org/drawingml/2006/main">
+              <a:graphicData uri="http://schemas.openxmlformats.org/drawingml/2006/picture">
+                <pic:pic xmlns:pic="http://schemas.openxmlformats.org/drawingml/2006/picture">
+                  <pic:nvPicPr>
+                    <pic:cNvPr id="1888371401" name=""/>
+                    <pic:cNvPicPr/>
+                  </pic:nvPicPr>
+                  <pic:blipFill>
+                    <a:blip r:embed="rId22">
+                      <a:extLst>
+                        <a:ext uri="{28A0092B-C50C-407E-A947-70E740481C1C}">
+                          <a14:useLocalDpi xmlns:a14="http://schemas.microsoft.com/office/drawing/2010/main" val="0"/>
+                        </a:ext>
+                      </a:extLst>
+                    </a:blip>
+                    <a:stretch>
+                      <a:fillRect/>
+                    </a:stretch>
+                  </pic:blipFill>
+                  <pic:spPr>
+                    <a:xfrm>
+                      <a:off x="0" y="0"/>
+                      <a:ext cx="3940810" cy="2651125"/>
+                    </a:xfrm>
+                    <a:prstGeom prst="rect">
+                      <a:avLst/>
+                    </a:prstGeom>
+                  </pic:spPr>
+                </pic:pic>
+              </a:graphicData>
+            </a:graphic>
+            <wp14:sizeRelH relativeFrom="margin">
+              <wp14:pctWidth>0</wp14:pctWidth>
+            </wp14:sizeRelH>
+            <wp14:sizeRelV relativeFrom="margin">
+              <wp14:pctHeight>0</wp14:pctHeight>
+            </wp14:sizeRelV>
+          </wp:anchor>
+        </w:drawing>
+      </w:r>
+      <w:r>
+        <w:rPr>
+          <w:lang w:val="en-US"/>
+        </w:rPr>
+        <w:t xml:space="preserve">NVM, UL on </w:t>
+      </w:r>
+      <w:proofErr w:type="spellStart"/>
+      <w:r>
+        <w:rPr>
+          <w:lang w:val="en-US"/>
+        </w:rPr>
+        <w:t>onethird</w:t>
+      </w:r>
+      <w:proofErr w:type="spellEnd"/>
+      <w:r>
+        <w:rPr>
+          <w:lang w:val="en-US"/>
+        </w:rPr>
+        <w:t xml:space="preserve"> max is too high, lets go back to default</w:t>
+      </w:r>
+      <w:r>
+        <w:rPr>
+          <w:lang w:val="en-US"/>
+        </w:rPr>
+        <w:t xml:space="preserve"> steam audio global settings</w:t>
+      </w:r>
+      <w:r>
+        <w:rPr>
+          <w:lang w:val="en-US"/>
+        </w:rPr>
+        <w:t>.</w:t>
+      </w:r>
+      <w:r>
+        <w:rPr>
+          <w:lang w:val="en-US"/>
+        </w:rPr>
+        <w:tab/>
+      </w:r>
+    </w:p>
+    <w:p>
+      <w:pPr>
+        <w:rPr>
+          <w:lang w:val="en-US"/>
+        </w:rPr>
+      </w:pPr>
+    </w:p>
+    <w:p>
+      <w:pPr>
+        <w:rPr>
+          <w:lang w:val="en-US"/>
+        </w:rPr>
+      </w:pPr>
+    </w:p>
+    <w:p>
+      <w:pPr>
+        <w:rPr>
+          <w:lang w:val="en-US"/>
+        </w:rPr>
+      </w:pPr>
+    </w:p>
+    <w:p>
+      <w:pPr>
+        <w:rPr>
+          <w:lang w:val="en-US"/>
+        </w:rPr>
+      </w:pPr>
+    </w:p>
+    <w:p>
+      <w:pPr>
+        <w:rPr>
+          <w:lang w:val="en-US"/>
+        </w:rPr>
+      </w:pPr>
+    </w:p>
+    <w:p>
+      <w:pPr>
+        <w:rPr>
+          <w:lang w:val="en-US"/>
+        </w:rPr>
+      </w:pPr>
+    </w:p>
+    <w:p>
+      <w:pPr>
+        <w:rPr>
+          <w:lang w:val="en-US"/>
+        </w:rPr>
+      </w:pPr>
+    </w:p>
+    <w:p>
+      <w:pPr>
+        <w:rPr>
+          <w:lang w:val="en-US"/>
+        </w:rPr>
+      </w:pPr>
+    </w:p>
+    <w:p>
+      <w:pPr>
+        <w:rPr>
+          <w:lang w:val="en-US"/>
+        </w:rPr>
+      </w:pPr>
+    </w:p>
+    <w:p>
+      <w:pPr>
+        <w:rPr>
+          <w:lang w:val="en-US"/>
+        </w:rPr>
+      </w:pPr>
+    </w:p>
+    <w:p>
+      <w:pPr>
+        <w:rPr>
+          <w:lang w:val="en-US"/>
+        </w:rPr>
+      </w:pPr>
+      <w:r>
+        <w:rPr>
+          <w:lang w:val="en-US"/>
+        </w:rPr>
+        <w:t>Yep, this works perfectly.</w:t>
+      </w:r>
+    </w:p>
+    <w:p>
+      <w:pPr>
+        <w:rPr>
+          <w:lang w:val="en-US"/>
+        </w:rPr>
+      </w:pPr>
+      <w:r>
+        <w:rPr>
+          <w:lang w:val="en-US"/>
+        </w:rPr>
+        <w:t>For some reason, LR sound source being to close to wall causes steam audio to not render properly, so I moved it from z=0.51 to z=1.</w:t>
+      </w:r>
+    </w:p>
+    <w:p>
+      <w:pPr>
+        <w:rPr>
+          <w:lang w:val="en-US"/>
+        </w:rPr>
+      </w:pPr>
+      <w:r>
+        <w:rPr>
+          <w:lang w:val="en-US"/>
+        </w:rPr>
+        <w:drawing>
+          <wp:anchor distT="0" distB="0" distL="114300" distR="114300" simplePos="0" relativeHeight="251675648" behindDoc="1" locked="0" layoutInCell="1" allowOverlap="1" wp14:anchorId="75A36C18" wp14:editId="1C64CD19">
+            <wp:simplePos x="0" y="0"/>
+            <wp:positionH relativeFrom="column">
+              <wp:posOffset>-56515</wp:posOffset>
+            </wp:positionH>
+            <wp:positionV relativeFrom="paragraph">
+              <wp:posOffset>206375</wp:posOffset>
+            </wp:positionV>
+            <wp:extent cx="2272665" cy="1643380"/>
+            <wp:effectExtent l="0" t="0" r="0" b="0"/>
+            <wp:wrapTight wrapText="bothSides">
+              <wp:wrapPolygon edited="0">
+                <wp:start x="0" y="0"/>
+                <wp:lineTo x="0" y="21283"/>
+                <wp:lineTo x="21365" y="21283"/>
+                <wp:lineTo x="21365" y="0"/>
+                <wp:lineTo x="0" y="0"/>
+              </wp:wrapPolygon>
+            </wp:wrapTight>
+            <wp:docPr id="119713964" name="Picture 1"/>
+            <wp:cNvGraphicFramePr>
+              <a:graphicFrameLocks xmlns:a="http://schemas.openxmlformats.org/drawingml/2006/main" noChangeAspect="1"/>
+            </wp:cNvGraphicFramePr>
+            <a:graphic xmlns:a="http://schemas.openxmlformats.org/drawingml/2006/main">
+              <a:graphicData uri="http://schemas.openxmlformats.org/drawingml/2006/picture">
+                <pic:pic xmlns:pic="http://schemas.openxmlformats.org/drawingml/2006/picture">
+                  <pic:nvPicPr>
+                    <pic:cNvPr id="119713964" name=""/>
+                    <pic:cNvPicPr/>
+                  </pic:nvPicPr>
+                  <pic:blipFill>
+                    <a:blip r:embed="rId23" cstate="print">
+                      <a:extLst>
+                        <a:ext uri="{28A0092B-C50C-407E-A947-70E740481C1C}">
+                          <a14:useLocalDpi xmlns:a14="http://schemas.microsoft.com/office/drawing/2010/main" val="0"/>
+                        </a:ext>
+                      </a:extLst>
+                    </a:blip>
+                    <a:stretch>
+                      <a:fillRect/>
+                    </a:stretch>
+                  </pic:blipFill>
+                  <pic:spPr>
+                    <a:xfrm>
+                      <a:off x="0" y="0"/>
+                      <a:ext cx="2272665" cy="1643380"/>
+                    </a:xfrm>
+                    <a:prstGeom prst="rect">
+                      <a:avLst/>
+                    </a:prstGeom>
+                  </pic:spPr>
+                </pic:pic>
+              </a:graphicData>
+            </a:graphic>
+            <wp14:sizeRelH relativeFrom="margin">
+              <wp14:pctWidth>0</wp14:pctWidth>
+            </wp14:sizeRelH>
+            <wp14:sizeRelV relativeFrom="margin">
+              <wp14:pctHeight>0</wp14:pctHeight>
+            </wp14:sizeRelV>
+          </wp:anchor>
+        </w:drawing>
+      </w:r>
+      <w:r>
+        <w:rPr>
+          <w:lang w:val="en-US"/>
+        </w:rPr>
+        <w:t>LR -20db attenuation default setting</w:t>
+      </w:r>
+      <w:r>
+        <w:rPr>
+          <w:lang w:val="en-US"/>
+        </w:rPr>
+        <w:t>:</w:t>
+      </w:r>
+    </w:p>
+    <w:p>
+      <w:pPr>
+        <w:rPr>
+          <w:lang w:val="en-US"/>
+        </w:rPr>
+      </w:pPr>
+      <w:r>
+        <w:rPr>
+          <w:lang w:val="en-US"/>
+        </w:rPr>
+        <w:t>Now we get as expected</w:t>
+      </w:r>
+      <w:r>
+        <w:rPr>
+          <w:lang w:val="en-US"/>
+        </w:rPr>
+        <w:t xml:space="preserve">, a very </w:t>
+      </w:r>
+      <w:r>
+        <w:rPr>
+          <w:lang w:val="en-US"/>
+        </w:rPr>
+        <w:t>wrong LR as the wall is assigned wrongly to metal instead of foam/fabric material</w:t>
+      </w:r>
+    </w:p>
+    <w:p>
+      <w:pPr>
+        <w:rPr>
+          <w:lang w:val="en-US"/>
+        </w:rPr>
+      </w:pPr>
+      <w:r>
+        <w:rPr>
+          <w:lang w:val="en-US"/>
+        </w:rPr>
+        <w:t xml:space="preserve">Now </w:t>
+      </w:r>
+      <w:proofErr w:type="spellStart"/>
+      <w:r>
+        <w:rPr>
+          <w:lang w:val="en-US"/>
+        </w:rPr>
+        <w:t>lets</w:t>
+      </w:r>
+      <w:proofErr w:type="spellEnd"/>
+      <w:r>
+        <w:rPr>
+          <w:lang w:val="en-US"/>
+        </w:rPr>
+        <w:t xml:space="preserve"> compile all the result into a table here or in excel so we can graph it.</w:t>
+      </w:r>
+    </w:p>
+    <w:p>
+      <w:pPr>
+        <w:rPr>
+          <w:lang w:val="en-US"/>
+        </w:rPr>
+      </w:pPr>
+      <w:r>
+        <w:rPr>
+          <w:lang w:val="en-US"/>
+        </w:rPr>
+        <w:t xml:space="preserve">The result is in </w:t>
+      </w:r>
+      <w:proofErr w:type="spellStart"/>
+      <w:r>
+        <w:rPr>
+          <w:lang w:val="en-US"/>
+        </w:rPr>
+        <w:t>InternLogs</w:t>
+      </w:r>
+      <w:proofErr w:type="spellEnd"/>
+      <w:r>
+        <w:rPr>
+          <w:lang w:val="en-US"/>
+        </w:rPr>
+        <w:t>/AudioResult.xlsx</w:t>
+      </w:r>
+    </w:p>
+    <w:p>
+      <w:pPr>
+        <w:rPr>
+          <w:lang w:val="en-US"/>
+        </w:rPr>
+      </w:pPr>
+      <w:r>
+        <w:rPr>
+          <w:noProof/>
+        </w:rPr>
+        <w:drawing>
+          <wp:anchor distT="0" distB="0" distL="114300" distR="114300" simplePos="0" relativeHeight="251677696" behindDoc="1" locked="0" layoutInCell="1" allowOverlap="1" wp14:anchorId="6D556434" wp14:editId="148C9B3D">
+            <wp:simplePos x="0" y="0"/>
+            <wp:positionH relativeFrom="column">
+              <wp:posOffset>2589996</wp:posOffset>
+            </wp:positionH>
+            <wp:positionV relativeFrom="paragraph">
+              <wp:posOffset>545426</wp:posOffset>
+            </wp:positionV>
+            <wp:extent cx="3112135" cy="2333625"/>
+            <wp:effectExtent l="0" t="0" r="0" b="9525"/>
+            <wp:wrapTight wrapText="bothSides">
+              <wp:wrapPolygon edited="0">
+                <wp:start x="7404" y="353"/>
+                <wp:lineTo x="1983" y="1411"/>
+                <wp:lineTo x="1587" y="3527"/>
+                <wp:lineTo x="2380" y="3527"/>
+                <wp:lineTo x="1719" y="4761"/>
+                <wp:lineTo x="1719" y="5466"/>
+                <wp:lineTo x="926" y="6524"/>
+                <wp:lineTo x="793" y="12343"/>
+                <wp:lineTo x="2248" y="14811"/>
+                <wp:lineTo x="1587" y="15340"/>
+                <wp:lineTo x="1587" y="17633"/>
+                <wp:lineTo x="2380" y="17633"/>
+                <wp:lineTo x="1851" y="19572"/>
+                <wp:lineTo x="2512" y="20101"/>
+                <wp:lineTo x="9255" y="20454"/>
+                <wp:lineTo x="9255" y="21159"/>
+                <wp:lineTo x="11503" y="21512"/>
+                <wp:lineTo x="12561" y="21512"/>
+                <wp:lineTo x="12693" y="20630"/>
+                <wp:lineTo x="17849" y="20454"/>
+                <wp:lineTo x="19833" y="19749"/>
+                <wp:lineTo x="19833" y="1587"/>
+                <wp:lineTo x="17982" y="1058"/>
+                <wp:lineTo x="11635" y="353"/>
+                <wp:lineTo x="7404" y="353"/>
+              </wp:wrapPolygon>
+            </wp:wrapTight>
+            <wp:docPr id="1281144487" name="Picture 1"/>
+            <wp:cNvGraphicFramePr>
+              <a:graphicFrameLocks xmlns:a="http://schemas.openxmlformats.org/drawingml/2006/main" noChangeAspect="1"/>
+            </wp:cNvGraphicFramePr>
+            <a:graphic xmlns:a="http://schemas.openxmlformats.org/drawingml/2006/main">
+              <a:graphicData uri="http://schemas.openxmlformats.org/drawingml/2006/picture">
+                <pic:pic xmlns:pic="http://schemas.openxmlformats.org/drawingml/2006/picture">
+                  <pic:nvPicPr>
+                    <pic:cNvPr id="0" name="Picture 3"/>
+                    <pic:cNvPicPr>
+                      <a:picLocks noChangeAspect="1" noChangeArrowheads="1"/>
+                    </pic:cNvPicPr>
+                  </pic:nvPicPr>
+                  <pic:blipFill>
+                    <a:blip r:embed="rId24" cstate="print">
+                      <a:extLst>
+                        <a:ext uri="{28A0092B-C50C-407E-A947-70E740481C1C}">
+                          <a14:useLocalDpi xmlns:a14="http://schemas.microsoft.com/office/drawing/2010/main" val="0"/>
+                        </a:ext>
+                      </a:extLst>
+                    </a:blip>
+                    <a:srcRect/>
+                    <a:stretch>
+                      <a:fillRect/>
+                    </a:stretch>
+                  </pic:blipFill>
+                  <pic:spPr bwMode="auto">
+                    <a:xfrm>
+                      <a:off x="0" y="0"/>
+                      <a:ext cx="3112135" cy="2333625"/>
+                    </a:xfrm>
+                    <a:prstGeom prst="rect">
+                      <a:avLst/>
+                    </a:prstGeom>
+                    <a:noFill/>
+                    <a:ln>
+                      <a:noFill/>
+                    </a:ln>
+                  </pic:spPr>
+                </pic:pic>
+              </a:graphicData>
+            </a:graphic>
+            <wp14:sizeRelH relativeFrom="margin">
+              <wp14:pctWidth>0</wp14:pctWidth>
+            </wp14:sizeRelH>
+            <wp14:sizeRelV relativeFrom="margin">
+              <wp14:pctHeight>0</wp14:pctHeight>
+            </wp14:sizeRelV>
+          </wp:anchor>
+        </w:drawing>
+      </w:r>
+      <w:r>
+        <w:rPr>
+          <w:lang w:val="en-US"/>
+        </w:rPr>
+        <w:drawing>
+          <wp:anchor distT="0" distB="0" distL="114300" distR="114300" simplePos="0" relativeHeight="251676672" behindDoc="1" locked="0" layoutInCell="1" allowOverlap="1" wp14:anchorId="0E6AAED6" wp14:editId="7EC1322D">
+            <wp:simplePos x="0" y="0"/>
+            <wp:positionH relativeFrom="margin">
+              <wp:align>left</wp:align>
+            </wp:positionH>
+            <wp:positionV relativeFrom="paragraph">
+              <wp:posOffset>627652</wp:posOffset>
+            </wp:positionV>
+            <wp:extent cx="2244725" cy="1694180"/>
+            <wp:effectExtent l="0" t="0" r="3175" b="1270"/>
+            <wp:wrapTight wrapText="bothSides">
+              <wp:wrapPolygon edited="0">
+                <wp:start x="0" y="0"/>
+                <wp:lineTo x="0" y="21373"/>
+                <wp:lineTo x="21447" y="21373"/>
+                <wp:lineTo x="21447" y="0"/>
+                <wp:lineTo x="0" y="0"/>
+              </wp:wrapPolygon>
+            </wp:wrapTight>
+            <wp:docPr id="1837356700" name="Picture 1"/>
+            <wp:cNvGraphicFramePr>
+              <a:graphicFrameLocks xmlns:a="http://schemas.openxmlformats.org/drawingml/2006/main" noChangeAspect="1"/>
+            </wp:cNvGraphicFramePr>
+            <a:graphic xmlns:a="http://schemas.openxmlformats.org/drawingml/2006/main">
+              <a:graphicData uri="http://schemas.openxmlformats.org/drawingml/2006/picture">
+                <pic:pic xmlns:pic="http://schemas.openxmlformats.org/drawingml/2006/picture">
+                  <pic:nvPicPr>
+                    <pic:cNvPr id="1837356700" name=""/>
+                    <pic:cNvPicPr/>
+                  </pic:nvPicPr>
+                  <pic:blipFill>
+                    <a:blip r:embed="rId25" cstate="print">
+                      <a:extLst>
+                        <a:ext uri="{28A0092B-C50C-407E-A947-70E740481C1C}">
+                          <a14:useLocalDpi xmlns:a14="http://schemas.microsoft.com/office/drawing/2010/main" val="0"/>
+                        </a:ext>
+                      </a:extLst>
+                    </a:blip>
+                    <a:stretch>
+                      <a:fillRect/>
+                    </a:stretch>
+                  </pic:blipFill>
+                  <pic:spPr>
+                    <a:xfrm>
+                      <a:off x="0" y="0"/>
+                      <a:ext cx="2244725" cy="1694180"/>
+                    </a:xfrm>
+                    <a:prstGeom prst="rect">
+                      <a:avLst/>
+                    </a:prstGeom>
+                  </pic:spPr>
+                </pic:pic>
+              </a:graphicData>
+            </a:graphic>
+            <wp14:sizeRelH relativeFrom="margin">
+              <wp14:pctWidth>0</wp14:pctWidth>
+            </wp14:sizeRelH>
+            <wp14:sizeRelV relativeFrom="margin">
+              <wp14:pctHeight>0</wp14:pctHeight>
+            </wp14:sizeRelV>
+          </wp:anchor>
+        </w:drawing>
+      </w:r>
+      <w:r>
+        <w:rPr>
+          <w:lang w:val="en-US"/>
+        </w:rPr>
+        <w:t>Here is EDT</w:t>
+      </w:r>
+      <w:r>
+        <w:rPr>
+          <w:lang w:val="en-US"/>
+        </w:rPr>
+        <w:t xml:space="preserve"> and RT60</w:t>
+      </w:r>
+      <w:r>
+        <w:rPr>
+          <w:lang w:val="en-US"/>
+        </w:rPr>
+        <w:t xml:space="preserve"> graph plotted against approximate Kim19 and Kim21.</w:t>
+      </w:r>
+      <w:r>
+        <w:rPr>
+          <w:noProof/>
+        </w:rPr>
+        <w:t xml:space="preserve"> </w:t>
+      </w:r>
     </w:p>
     <w:sectPr>
       <w:pgSz w:w="11906" w:h="16838"/>
@@ -1285,6 +2763,56 @@
     </w:sectPr>
   </w:body>
 </w:document>
+</file>
+
+<file path=word/endnotes.xml><?xml version="1.0" encoding="utf-8"?>
+<w:endnotes xmlns:wpc="http://schemas.microsoft.com/office/word/2010/wordprocessingCanvas" xmlns:cx="http://schemas.microsoft.com/office/drawing/2014/chartex" xmlns:cx1="http://schemas.microsoft.com/office/drawing/2015/9/8/chartex" xmlns:cx2="http://schemas.microsoft.com/office/drawing/2015/10/21/chartex" xmlns:cx3="http://schemas.microsoft.com/office/drawing/2016/5/9/chartex" xmlns:cx4="http://schemas.microsoft.com/office/drawing/2016/5/10/chartex" xmlns:cx5="http://schemas.microsoft.com/office/drawing/2016/5/11/chartex" xmlns:cx6="http://schemas.microsoft.com/office/drawing/2016/5/12/chartex" xmlns:cx7="http://schemas.microsoft.com/office/drawing/2016/5/13/chartex" xmlns:cx8="http://schemas.microsoft.com/office/drawing/2016/5/14/chartex" xmlns:mc="http://schemas.openxmlformats.org/markup-compatibility/2006" xmlns:aink="http://schemas.microsoft.com/office/drawing/2016/ink" xmlns:am3d="http://schemas.microsoft.com/office/drawing/2017/model3d" xmlns:o="urn:schemas-microsoft-com:office:office" xmlns:oel="http://schemas.microsoft.com/office/2019/extlst" xmlns:r="http://schemas.openxmlformats.org/officeDocument/2006/relationships" xmlns:m="http://schemas.openxmlformats.org/officeDocument/2006/math" xmlns:v="urn:schemas-microsoft-com:vml" xmlns:wp14="http://schemas.microsoft.com/office/word/2010/wordprocessingDrawing" xmlns:wp="http://schemas.openxmlformats.org/drawingml/2006/wordprocessingDrawing" xmlns:w10="urn:schemas-microsoft-com:office:word" xmlns:w="http://schemas.openxmlformats.org/wordprocessingml/2006/main" xmlns:w14="http://schemas.microsoft.com/office/word/2010/wordml" xmlns:w15="http://schemas.microsoft.com/office/word/2012/wordml" xmlns:w16cex="http://schemas.microsoft.com/office/word/2018/wordml/cex" xmlns:w16cid="http://schemas.microsoft.com/office/word/2016/wordml/cid" xmlns:w16="http://schemas.microsoft.com/office/word/2018/wordml" xmlns:w16sdtdh="http://schemas.microsoft.com/office/word/2020/wordml/sdtdatahash" xmlns:w16se="http://schemas.microsoft.com/office/word/2015/wordml/symex" xmlns:wpg="http://schemas.microsoft.com/office/word/2010/wordprocessingGroup" xmlns:wpi="http://schemas.microsoft.com/office/word/2010/wordprocessingInk" xmlns:wne="http://schemas.microsoft.com/office/word/2006/wordml" xmlns:wps="http://schemas.microsoft.com/office/word/2010/wordprocessingShape" mc:Ignorable="w14 w15 w16se w16cid w16 w16cex w16sdtdh wp14">
+  <w:endnote w:type="separator" w:id="-1">
+    <w:p>
+      <w:pPr>
+        <w:spacing w:after="0" w:line="240" w:lineRule="auto"/>
+      </w:pPr>
+      <w:r>
+        <w:separator/>
+      </w:r>
+    </w:p>
+  </w:endnote>
+  <w:endnote w:type="continuationSeparator" w:id="0">
+    <w:p>
+      <w:pPr>
+        <w:spacing w:after="0" w:line="240" w:lineRule="auto"/>
+      </w:pPr>
+      <w:r>
+        <w:continuationSeparator/>
+      </w:r>
+    </w:p>
+  </w:endnote>
+</w:endnotes>
+</file>
+
+<file path=word/footnotes.xml><?xml version="1.0" encoding="utf-8"?>
+<w:footnotes xmlns:wpc="http://schemas.microsoft.com/office/word/2010/wordprocessingCanvas" xmlns:cx="http://schemas.microsoft.com/office/drawing/2014/chartex" xmlns:cx1="http://schemas.microsoft.com/office/drawing/2015/9/8/chartex" xmlns:cx2="http://schemas.microsoft.com/office/drawing/2015/10/21/chartex" xmlns:cx3="http://schemas.microsoft.com/office/drawing/2016/5/9/chartex" xmlns:cx4="http://schemas.microsoft.com/office/drawing/2016/5/10/chartex" xmlns:cx5="http://schemas.microsoft.com/office/drawing/2016/5/11/chartex" xmlns:cx6="http://schemas.microsoft.com/office/drawing/2016/5/12/chartex" xmlns:cx7="http://schemas.microsoft.com/office/drawing/2016/5/13/chartex" xmlns:cx8="http://schemas.microsoft.com/office/drawing/2016/5/14/chartex" xmlns:mc="http://schemas.openxmlformats.org/markup-compatibility/2006" xmlns:aink="http://schemas.microsoft.com/office/drawing/2016/ink" xmlns:am3d="http://schemas.microsoft.com/office/drawing/2017/model3d" xmlns:o="urn:schemas-microsoft-com:office:office" xmlns:oel="http://schemas.microsoft.com/office/2019/extlst" xmlns:r="http://schemas.openxmlformats.org/officeDocument/2006/relationships" xmlns:m="http://schemas.openxmlformats.org/officeDocument/2006/math" xmlns:v="urn:schemas-microsoft-com:vml" xmlns:wp14="http://schemas.microsoft.com/office/word/2010/wordprocessingDrawing" xmlns:wp="http://schemas.openxmlformats.org/drawingml/2006/wordprocessingDrawing" xmlns:w10="urn:schemas-microsoft-com:office:word" xmlns:w="http://schemas.openxmlformats.org/wordprocessingml/2006/main" xmlns:w14="http://schemas.microsoft.com/office/word/2010/wordml" xmlns:w15="http://schemas.microsoft.com/office/word/2012/wordml" xmlns:w16cex="http://schemas.microsoft.com/office/word/2018/wordml/cex" xmlns:w16cid="http://schemas.microsoft.com/office/word/2016/wordml/cid" xmlns:w16="http://schemas.microsoft.com/office/word/2018/wordml" xmlns:w16sdtdh="http://schemas.microsoft.com/office/word/2020/wordml/sdtdatahash" xmlns:w16se="http://schemas.microsoft.com/office/word/2015/wordml/symex" xmlns:wpg="http://schemas.microsoft.com/office/word/2010/wordprocessingGroup" xmlns:wpi="http://schemas.microsoft.com/office/word/2010/wordprocessingInk" xmlns:wne="http://schemas.microsoft.com/office/word/2006/wordml" xmlns:wps="http://schemas.microsoft.com/office/word/2010/wordprocessingShape" mc:Ignorable="w14 w15 w16se w16cid w16 w16cex w16sdtdh wp14">
+  <w:footnote w:type="separator" w:id="-1">
+    <w:p>
+      <w:pPr>
+        <w:spacing w:after="0" w:line="240" w:lineRule="auto"/>
+      </w:pPr>
+      <w:r>
+        <w:separator/>
+      </w:r>
+    </w:p>
+  </w:footnote>
+  <w:footnote w:type="continuationSeparator" w:id="0">
+    <w:p>
+      <w:pPr>
+        <w:spacing w:after="0" w:line="240" w:lineRule="auto"/>
+      </w:pPr>
+      <w:r>
+        <w:continuationSeparator/>
+      </w:r>
+    </w:p>
+  </w:footnote>
+</w:footnotes>
 </file>
 
 <file path=word/styles.xml><?xml version="1.0" encoding="utf-8"?>
@@ -1784,6 +3312,50 @@
       <w:szCs w:val="26"/>
     </w:rPr>
   </w:style>
+  <w:style w:type="paragraph" w:styleId="Header">
+    <w:name w:val="header"/>
+    <w:basedOn w:val="Normal"/>
+    <w:link w:val="HeaderChar"/>
+    <w:uiPriority w:val="99"/>
+    <w:unhideWhenUsed/>
+    <w:rsid w:val="007449DA"/>
+    <w:pPr>
+      <w:tabs>
+        <w:tab w:val="center" w:pos="4513"/>
+        <w:tab w:val="right" w:pos="9026"/>
+      </w:tabs>
+      <w:spacing w:after="0" w:line="240" w:lineRule="auto"/>
+    </w:pPr>
+  </w:style>
+  <w:style w:type="character" w:customStyle="1" w:styleId="HeaderChar">
+    <w:name w:val="Header Char"/>
+    <w:basedOn w:val="DefaultParagraphFont"/>
+    <w:link w:val="Header"/>
+    <w:uiPriority w:val="99"/>
+    <w:rsid w:val="007449DA"/>
+  </w:style>
+  <w:style w:type="paragraph" w:styleId="Footer">
+    <w:name w:val="footer"/>
+    <w:basedOn w:val="Normal"/>
+    <w:link w:val="FooterChar"/>
+    <w:uiPriority w:val="99"/>
+    <w:unhideWhenUsed/>
+    <w:rsid w:val="007449DA"/>
+    <w:pPr>
+      <w:tabs>
+        <w:tab w:val="center" w:pos="4513"/>
+        <w:tab w:val="right" w:pos="9026"/>
+      </w:tabs>
+      <w:spacing w:after="0" w:line="240" w:lineRule="auto"/>
+    </w:pPr>
+  </w:style>
+  <w:style w:type="character" w:customStyle="1" w:styleId="FooterChar">
+    <w:name w:val="Footer Char"/>
+    <w:basedOn w:val="DefaultParagraphFont"/>
+    <w:link w:val="Footer"/>
+    <w:uiPriority w:val="99"/>
+    <w:rsid w:val="007449DA"/>
+  </w:style>
 </w:styles>
 </file>
 

</xml_diff>

<commit_message>
some poster changes and signoff
</commit_message>
<xml_diff>
--- a/Intern-Logs/Week 10.docx
+++ b/Intern-Logs/Week 10.docx
@@ -90,16 +90,8 @@
         <w:rPr>
           <w:lang w:val="en-US"/>
         </w:rPr>
-        <w:t xml:space="preserve"> ST scene using default </w:t>
-      </w:r>
-      <w:proofErr w:type="spellStart"/>
-      <w:r>
-        <w:rPr>
-          <w:lang w:val="en-US"/>
-        </w:rPr>
-        <w:t>y_fit</w:t>
-      </w:r>
-      <w:proofErr w:type="spellEnd"/>
+        <w:t xml:space="preserve"> ST scene using default y_fit</w:t>
+      </w:r>
       <w:r>
         <w:rPr>
           <w:lang w:val="en-US"/>
@@ -110,35 +102,7 @@
         <w:rPr>
           <w:lang w:val="en-US"/>
         </w:rPr>
-        <w:t xml:space="preserve">using </w:t>
-      </w:r>
-      <w:proofErr w:type="spellStart"/>
-      <w:r>
-        <w:rPr>
-          <w:lang w:val="en-US"/>
-        </w:rPr>
-        <w:t>y_fit</w:t>
-      </w:r>
-      <w:proofErr w:type="spellEnd"/>
-      <w:r>
-        <w:rPr>
-          <w:lang w:val="en-US"/>
-        </w:rPr>
-        <w:t xml:space="preserve"> [-5 -35] solve it but gives lower rt60 and higher </w:t>
-      </w:r>
-      <w:proofErr w:type="spellStart"/>
-      <w:r>
-        <w:rPr>
-          <w:lang w:val="en-US"/>
-        </w:rPr>
-        <w:t>edt</w:t>
-      </w:r>
-      <w:proofErr w:type="spellEnd"/>
-      <w:r>
-        <w:rPr>
-          <w:lang w:val="en-US"/>
-        </w:rPr>
-        <w:t xml:space="preserve"> than rt60 now.</w:t>
+        <w:t>using y_fit [-5 -35] solve it but gives lower rt60 and higher edt than rt60 now.</w:t>
       </w:r>
     </w:p>
     <w:p>
@@ -158,56 +122,20 @@
           <w:lang w:val="en-US"/>
         </w:rPr>
         <w:br/>
-        <w:t xml:space="preserve">-Used </w:t>
-      </w:r>
-      <w:proofErr w:type="spellStart"/>
-      <w:r>
-        <w:rPr>
-          <w:lang w:val="en-US"/>
-        </w:rPr>
-        <w:t>matlab</w:t>
-      </w:r>
-      <w:proofErr w:type="spellEnd"/>
-      <w:r>
-        <w:rPr>
-          <w:lang w:val="en-US"/>
-        </w:rPr>
-        <w:t xml:space="preserve"> instead of python, and created a perfect impulse response to check </w:t>
-      </w:r>
-      <w:proofErr w:type="spellStart"/>
-      <w:r>
-        <w:rPr>
-          <w:lang w:val="en-US"/>
-        </w:rPr>
-        <w:t>deconvole</w:t>
-      </w:r>
-      <w:proofErr w:type="spellEnd"/>
-    </w:p>
-    <w:p>
-      <w:pPr>
-        <w:rPr>
-          <w:lang w:val="en-US"/>
-        </w:rPr>
-      </w:pPr>
-      <w:r>
-        <w:rPr>
-          <w:lang w:val="en-US"/>
-        </w:rPr>
-        <w:t xml:space="preserve">-created open air test scene for very low reverb/check </w:t>
-      </w:r>
-      <w:proofErr w:type="spellStart"/>
-      <w:r>
-        <w:rPr>
-          <w:lang w:val="en-US"/>
-        </w:rPr>
-        <w:t>whats</w:t>
-      </w:r>
-      <w:proofErr w:type="spellEnd"/>
-      <w:r>
-        <w:rPr>
-          <w:lang w:val="en-US"/>
-        </w:rPr>
-        <w:t xml:space="preserve"> wrong with unity recording on controlled environment</w:t>
+        <w:t>-Used matlab instead of python, and created a perfect impulse response to check deconvole</w:t>
+      </w:r>
+    </w:p>
+    <w:p>
+      <w:pPr>
+        <w:rPr>
+          <w:lang w:val="en-US"/>
+        </w:rPr>
+      </w:pPr>
+      <w:r>
+        <w:rPr>
+          <w:lang w:val="en-US"/>
+        </w:rPr>
+        <w:t>-created open air test scene for very low reverb/check whats wrong with unity recording on controlled environment</w:t>
       </w:r>
     </w:p>
     <w:p>
@@ -309,35 +237,7 @@
         <w:rPr>
           <w:lang w:val="en-US"/>
         </w:rPr>
-        <w:t>Tested Mona’ python deconvolve vs mine (</w:t>
-      </w:r>
-      <w:proofErr w:type="spellStart"/>
-      <w:r>
-        <w:rPr>
-          <w:lang w:val="en-US"/>
-        </w:rPr>
-        <w:t>matlab</w:t>
-      </w:r>
-      <w:proofErr w:type="spellEnd"/>
-      <w:r>
-        <w:rPr>
-          <w:lang w:val="en-US"/>
-        </w:rPr>
-        <w:t xml:space="preserve">) on KT scene, and both got very similar result so can confirm that mine works as well, and will continue to use mine because less move/drag/rename involved compared to Mona’s one. (mine is more streamlined </w:t>
-      </w:r>
-      <w:proofErr w:type="spellStart"/>
-      <w:r>
-        <w:rPr>
-          <w:lang w:val="en-US"/>
-        </w:rPr>
-        <w:t>imo</w:t>
-      </w:r>
-      <w:proofErr w:type="spellEnd"/>
-      <w:r>
-        <w:rPr>
-          <w:lang w:val="en-US"/>
-        </w:rPr>
-        <w:t xml:space="preserve"> because just rename the .wav file name so less chance for careless error etc.</w:t>
+        <w:t>Tested Mona’ python deconvolve vs mine (matlab) on KT scene, and both got very similar result so can confirm that mine works as well, and will continue to use mine because less move/drag/rename involved compared to Mona’s one. (mine is more streamlined imo because just rename the .wav file name so less chance for careless error etc.</w:t>
       </w:r>
     </w:p>
     <w:p>
@@ -352,7 +252,7 @@
           <w:lang w:val="en-US"/>
         </w:rPr>
         <w:drawing>
-          <wp:anchor distT="0" distB="0" distL="114300" distR="114300" simplePos="0" relativeHeight="251659264" behindDoc="1" locked="0" layoutInCell="1" allowOverlap="1" wp14:anchorId="712C8193" wp14:editId="608FBACC">
+          <wp:anchor distT="0" distB="0" distL="114300" distR="114300" simplePos="0" relativeHeight="251659264" behindDoc="1" locked="0" layoutInCell="1" allowOverlap="1" wp14:anchorId="712C8193" wp14:editId="6D9318FA">
             <wp:simplePos x="0" y="0"/>
             <wp:positionH relativeFrom="column">
               <wp:posOffset>-41910</wp:posOffset>
@@ -421,7 +321,7 @@
           <w:lang w:val="en-US"/>
         </w:rPr>
         <w:drawing>
-          <wp:anchor distT="0" distB="0" distL="114300" distR="114300" simplePos="0" relativeHeight="251660288" behindDoc="1" locked="0" layoutInCell="1" allowOverlap="1" wp14:anchorId="64B55144" wp14:editId="58556EFD">
+          <wp:anchor distT="0" distB="0" distL="114300" distR="114300" simplePos="0" relativeHeight="251660288" behindDoc="1" locked="0" layoutInCell="1" allowOverlap="1" wp14:anchorId="64B55144" wp14:editId="7A5A198C">
             <wp:simplePos x="0" y="0"/>
             <wp:positionH relativeFrom="column">
               <wp:posOffset>3866126</wp:posOffset>
@@ -490,7 +390,7 @@
           <w:lang w:val="en-US"/>
         </w:rPr>
         <w:drawing>
-          <wp:anchor distT="0" distB="0" distL="114300" distR="114300" simplePos="0" relativeHeight="251658240" behindDoc="1" locked="0" layoutInCell="1" allowOverlap="1" wp14:anchorId="2C77BC11" wp14:editId="1CC54E31">
+          <wp:anchor distT="0" distB="0" distL="114300" distR="114300" simplePos="0" relativeHeight="251658240" behindDoc="1" locked="0" layoutInCell="1" allowOverlap="1" wp14:anchorId="2C77BC11" wp14:editId="373EAC05">
             <wp:simplePos x="0" y="0"/>
             <wp:positionH relativeFrom="margin">
               <wp:posOffset>1924465</wp:posOffset>
@@ -557,21 +457,7 @@
         <w:rPr>
           <w:lang w:val="en-US"/>
         </w:rPr>
-        <w:t xml:space="preserve">Below is result (all </w:t>
-      </w:r>
-      <w:proofErr w:type="spellStart"/>
-      <w:r>
-        <w:rPr>
-          <w:lang w:val="en-US"/>
-        </w:rPr>
-        <w:t>y_fit</w:t>
-      </w:r>
-      <w:proofErr w:type="spellEnd"/>
-      <w:r>
-        <w:rPr>
-          <w:lang w:val="en-US"/>
-        </w:rPr>
-        <w:t xml:space="preserve"> [-5 -35] to make sure all band balanced, with first two using mona python deconvolve on 0db attenuation and</w:t>
+        <w:t>Below is result (all y_fit [-5 -35] to make sure all band balanced, with first two using mona python deconvolve on 0db attenuation and</w:t>
       </w:r>
       <w:r>
         <w:rPr>
@@ -583,21 +469,7 @@
         <w:rPr>
           <w:lang w:val="en-US"/>
         </w:rPr>
-        <w:t xml:space="preserve"> at -20db attenuation respectively (clipped and </w:t>
-      </w:r>
-      <w:proofErr w:type="spellStart"/>
-      <w:r>
-        <w:rPr>
-          <w:lang w:val="en-US"/>
-        </w:rPr>
-        <w:t>non clipped</w:t>
-      </w:r>
-      <w:proofErr w:type="spellEnd"/>
-      <w:r>
-        <w:rPr>
-          <w:lang w:val="en-US"/>
-        </w:rPr>
-        <w:t xml:space="preserve"> audio)</w:t>
+        <w:t xml:space="preserve"> at -20db attenuation respectively (clipped and non clipped audio)</w:t>
       </w:r>
       <w:r>
         <w:rPr>
@@ -797,55 +669,13 @@
         <w:rPr>
           <w:lang w:val="en-US"/>
         </w:rPr>
-        <w:t xml:space="preserve">) and -20 attenuation, using </w:t>
-      </w:r>
-      <w:proofErr w:type="spellStart"/>
-      <w:r>
-        <w:rPr>
-          <w:lang w:val="en-US"/>
-        </w:rPr>
-        <w:t>matlab</w:t>
-      </w:r>
-      <w:proofErr w:type="spellEnd"/>
-      <w:r>
-        <w:rPr>
-          <w:lang w:val="en-US"/>
-        </w:rPr>
-        <w:t xml:space="preserve"> sweep and </w:t>
-      </w:r>
-      <w:proofErr w:type="spellStart"/>
-      <w:r>
-        <w:rPr>
-          <w:lang w:val="en-US"/>
-        </w:rPr>
-        <w:t>monasetting</w:t>
-      </w:r>
-      <w:proofErr w:type="spellEnd"/>
-      <w:r>
-        <w:rPr>
-          <w:lang w:val="en-US"/>
-        </w:rPr>
-        <w:t xml:space="preserve"> </w:t>
-      </w:r>
-      <w:r>
-        <w:rPr>
-          <w:lang w:val="en-US"/>
-        </w:rPr>
-        <w:t xml:space="preserve">and </w:t>
-      </w:r>
-      <w:proofErr w:type="spellStart"/>
-      <w:r>
-        <w:rPr>
-          <w:lang w:val="en-US"/>
-        </w:rPr>
-        <w:t>y_fit</w:t>
-      </w:r>
-      <w:proofErr w:type="spellEnd"/>
-      <w:r>
-        <w:rPr>
-          <w:lang w:val="en-US"/>
-        </w:rPr>
-        <w:t xml:space="preserve"> [-5 -35]</w:t>
+        <w:t xml:space="preserve">) and -20 attenuation, using matlab sweep and monasetting </w:t>
+      </w:r>
+      <w:r>
+        <w:rPr>
+          <w:lang w:val="en-US"/>
+        </w:rPr>
+        <w:t>and y_fit [-5 -35]</w:t>
       </w:r>
       <w:r>
         <w:rPr>
@@ -1030,64 +860,14 @@
         <w:rPr>
           <w:lang w:val="en-US"/>
         </w:rPr>
-        <w:t xml:space="preserve">I’m </w:t>
-      </w:r>
-      <w:proofErr w:type="spellStart"/>
-      <w:r>
-        <w:rPr>
-          <w:lang w:val="en-US"/>
-        </w:rPr>
-        <w:t>maxing</w:t>
-      </w:r>
-      <w:proofErr w:type="spellEnd"/>
-      <w:r>
-        <w:rPr>
-          <w:lang w:val="en-US"/>
-        </w:rPr>
-        <w:t xml:space="preserve"> everything on steam audio settings for baked, it </w:t>
-      </w:r>
-      <w:proofErr w:type="spellStart"/>
-      <w:r>
-        <w:rPr>
-          <w:lang w:val="en-US"/>
-        </w:rPr>
-        <w:t>gonna</w:t>
-      </w:r>
-      <w:proofErr w:type="spellEnd"/>
-      <w:r>
-        <w:rPr>
-          <w:lang w:val="en-US"/>
-        </w:rPr>
-        <w:t xml:space="preserve"> take longer to bake but hopefully can be more accurate </w:t>
-      </w:r>
-      <w:proofErr w:type="spellStart"/>
-      <w:r>
-        <w:rPr>
-          <w:lang w:val="en-US"/>
-        </w:rPr>
-        <w:t>lets</w:t>
-      </w:r>
-      <w:proofErr w:type="spellEnd"/>
-      <w:r>
-        <w:rPr>
-          <w:lang w:val="en-US"/>
-        </w:rPr>
-        <w:t xml:space="preserve"> see</w:t>
-      </w:r>
-      <w:r>
-        <w:rPr>
-          <w:lang w:val="en-US"/>
-        </w:rPr>
-        <w:t xml:space="preserve">, called it </w:t>
-      </w:r>
-      <w:proofErr w:type="spellStart"/>
-      <w:r>
-        <w:rPr>
-          <w:lang w:val="en-US"/>
-        </w:rPr>
-        <w:t>maxbaked</w:t>
-      </w:r>
-      <w:proofErr w:type="spellEnd"/>
+        <w:t>I’m maxing everything on steam audio settings for baked, it gonna take longer to bake but hopefully can be more accurate lets see</w:t>
+      </w:r>
+      <w:r>
+        <w:rPr>
+          <w:lang w:val="en-US"/>
+        </w:rPr>
+        <w:t>, called it maxbaked</w:t>
+      </w:r>
       <w:r>
         <w:rPr>
           <w:lang w:val="en-US"/>
@@ -1174,21 +954,7 @@
         <w:rPr>
           <w:lang w:val="en-US"/>
         </w:rPr>
-        <w:t xml:space="preserve">0db attenuation </w:t>
-      </w:r>
-      <w:proofErr w:type="spellStart"/>
-      <w:r>
-        <w:rPr>
-          <w:lang w:val="en-US"/>
-        </w:rPr>
-        <w:t>y_fit</w:t>
-      </w:r>
-      <w:proofErr w:type="spellEnd"/>
-      <w:r>
-        <w:rPr>
-          <w:lang w:val="en-US"/>
-        </w:rPr>
-        <w:t xml:space="preserve"> [-5 -35]</w:t>
+        <w:t>0db attenuation y_fit [-5 -35]</w:t>
       </w:r>
       <w:r>
         <w:rPr>
@@ -1213,21 +979,7 @@
         <w:rPr>
           <w:lang w:val="en-US"/>
         </w:rPr>
-        <w:t xml:space="preserve">OK, so as seen on the right, maxing the global steam audio setting all the way for baking obviously works… idk why I didn’t do it earlier or experiment with this obvious setting first instead of others… Especially when some of them are called max bounces/rays </w:t>
-      </w:r>
-      <w:proofErr w:type="spellStart"/>
-      <w:r>
-        <w:rPr>
-          <w:lang w:val="en-US"/>
-        </w:rPr>
-        <w:t>etc</w:t>
-      </w:r>
-      <w:proofErr w:type="spellEnd"/>
-      <w:r>
-        <w:rPr>
-          <w:lang w:val="en-US"/>
-        </w:rPr>
-        <w:t xml:space="preserve"> which would obviously refers to reverb bounce and less bounce means less reverb…</w:t>
+        <w:t>OK, so as seen on the right, maxing the global steam audio setting all the way for baking obviously works… idk why I didn’t do it earlier or experiment with this obvious setting first instead of others… Especially when some of them are called max bounces/rays etc which would obviously refers to reverb bounce and less bounce means less reverb…</w:t>
       </w:r>
     </w:p>
     <w:p>
@@ -1243,7 +995,7 @@
         </w:rPr>
         <w:lastRenderedPageBreak/>
         <w:drawing>
-          <wp:anchor distT="0" distB="0" distL="114300" distR="114300" simplePos="0" relativeHeight="251668480" behindDoc="1" locked="0" layoutInCell="1" allowOverlap="1" wp14:anchorId="4382CB7B" wp14:editId="1B07FEC3">
+          <wp:anchor distT="0" distB="0" distL="114300" distR="114300" simplePos="0" relativeHeight="251668480" behindDoc="1" locked="0" layoutInCell="1" allowOverlap="1" wp14:anchorId="4382CB7B" wp14:editId="799A8073">
             <wp:simplePos x="0" y="0"/>
             <wp:positionH relativeFrom="page">
               <wp:align>left</wp:align>
@@ -1385,21 +1137,7 @@
         <w:rPr>
           <w:lang w:val="en-US"/>
         </w:rPr>
-        <w:t xml:space="preserve"> OK I take it back, that was not the source of the issue, its probably the steam audio itself not being engaged or something… </w:t>
-      </w:r>
-      <w:proofErr w:type="spellStart"/>
-      <w:r>
-        <w:rPr>
-          <w:lang w:val="en-US"/>
-        </w:rPr>
-        <w:t>Lets</w:t>
-      </w:r>
-      <w:proofErr w:type="spellEnd"/>
-      <w:r>
-        <w:rPr>
-          <w:lang w:val="en-US"/>
-        </w:rPr>
-        <w:t xml:space="preserve"> restart unity</w:t>
+        <w:t xml:space="preserve"> OK I take it back, that was not the source of the issue, its probably the steam audio itself not being engaged or something… Lets restart unity</w:t>
       </w:r>
     </w:p>
     <w:p>
@@ -1428,7 +1166,7 @@
           <w:lang w:val="en-US"/>
         </w:rPr>
         <w:drawing>
-          <wp:anchor distT="0" distB="0" distL="114300" distR="114300" simplePos="0" relativeHeight="251669504" behindDoc="1" locked="0" layoutInCell="1" allowOverlap="1" wp14:anchorId="237A284C" wp14:editId="7F91E4EB">
+          <wp:anchor distT="0" distB="0" distL="114300" distR="114300" simplePos="0" relativeHeight="251669504" behindDoc="1" locked="0" layoutInCell="1" allowOverlap="1" wp14:anchorId="237A284C" wp14:editId="54591C2B">
             <wp:simplePos x="0" y="0"/>
             <wp:positionH relativeFrom="column">
               <wp:posOffset>1597025</wp:posOffset>
@@ -1525,21 +1263,7 @@
         <w:rPr>
           <w:lang w:val="en-US"/>
         </w:rPr>
-        <w:t xml:space="preserve"> </w:t>
-      </w:r>
-      <w:proofErr w:type="spellStart"/>
-      <w:r>
-        <w:rPr>
-          <w:lang w:val="en-US"/>
-        </w:rPr>
-        <w:t>maxbaked</w:t>
-      </w:r>
-      <w:proofErr w:type="spellEnd"/>
-      <w:r>
-        <w:rPr>
-          <w:lang w:val="en-US"/>
-        </w:rPr>
-        <w:t xml:space="preserve"> result:</w:t>
+        <w:t xml:space="preserve"> maxbaked result:</w:t>
       </w:r>
     </w:p>
     <w:p>
@@ -1554,7 +1278,7 @@
           <w:lang w:val="en-US"/>
         </w:rPr>
         <w:drawing>
-          <wp:anchor distT="0" distB="0" distL="114300" distR="114300" simplePos="0" relativeHeight="251670528" behindDoc="1" locked="0" layoutInCell="1" allowOverlap="1" wp14:anchorId="6EBF0E21" wp14:editId="16316239">
+          <wp:anchor distT="0" distB="0" distL="114300" distR="114300" simplePos="0" relativeHeight="251670528" behindDoc="1" locked="0" layoutInCell="1" allowOverlap="1" wp14:anchorId="6EBF0E21" wp14:editId="2796842B">
             <wp:simplePos x="0" y="0"/>
             <wp:positionH relativeFrom="column">
               <wp:posOffset>1601133</wp:posOffset>
@@ -1615,83 +1339,33 @@
         <w:rPr>
           <w:lang w:val="en-US"/>
         </w:rPr>
-        <w:t xml:space="preserve">Ok, this is too high now, even on </w:t>
-      </w:r>
-      <w:proofErr w:type="spellStart"/>
-      <w:r>
-        <w:rPr>
-          <w:lang w:val="en-US"/>
-        </w:rPr>
-        <w:t>y_fit</w:t>
-      </w:r>
-      <w:proofErr w:type="spellEnd"/>
-      <w:r>
-        <w:rPr>
-          <w:lang w:val="en-US"/>
-        </w:rPr>
-        <w:t xml:space="preserve"> [-5 -35]…</w:t>
-      </w:r>
-    </w:p>
-    <w:p>
-      <w:pPr>
-        <w:rPr>
-          <w:lang w:val="en-US"/>
-        </w:rPr>
-      </w:pPr>
-      <w:r>
-        <w:rPr>
-          <w:lang w:val="en-US"/>
-        </w:rPr>
-        <w:t xml:space="preserve">Using </w:t>
-      </w:r>
-      <w:proofErr w:type="spellStart"/>
-      <w:r>
-        <w:rPr>
-          <w:lang w:val="en-US"/>
-        </w:rPr>
-        <w:t>radeon</w:t>
-      </w:r>
-      <w:proofErr w:type="spellEnd"/>
-      <w:r>
-        <w:rPr>
-          <w:lang w:val="en-US"/>
-        </w:rPr>
-        <w:t xml:space="preserve"> rays is great so can utilize GPU for faster baking, however </w:t>
-      </w:r>
-      <w:proofErr w:type="spellStart"/>
-      <w:r>
-        <w:rPr>
-          <w:lang w:val="en-US"/>
-        </w:rPr>
-        <w:t>trueaudio</w:t>
-      </w:r>
-      <w:proofErr w:type="spellEnd"/>
-      <w:r>
-        <w:rPr>
-          <w:lang w:val="en-US"/>
-        </w:rPr>
-        <w:t xml:space="preserve"> next give errors.</w:t>
-      </w:r>
-    </w:p>
-    <w:p>
-      <w:pPr>
-        <w:rPr>
-          <w:lang w:val="en-US"/>
-        </w:rPr>
-      </w:pPr>
-      <w:proofErr w:type="spellStart"/>
-      <w:r>
-        <w:rPr>
-          <w:lang w:val="en-US"/>
-        </w:rPr>
-        <w:t>Lets</w:t>
-      </w:r>
-      <w:proofErr w:type="spellEnd"/>
-      <w:r>
-        <w:rPr>
-          <w:lang w:val="en-US"/>
-        </w:rPr>
-        <w:t xml:space="preserve"> try half max baked setting:</w:t>
+        <w:t>Ok, this is too high now, even on y_fit [-5 -35]…</w:t>
+      </w:r>
+    </w:p>
+    <w:p>
+      <w:pPr>
+        <w:rPr>
+          <w:lang w:val="en-US"/>
+        </w:rPr>
+      </w:pPr>
+      <w:r>
+        <w:rPr>
+          <w:lang w:val="en-US"/>
+        </w:rPr>
+        <w:t>Using radeon rays is great so can utilize GPU for faster baking, however trueaudio next give errors.</w:t>
+      </w:r>
+    </w:p>
+    <w:p>
+      <w:pPr>
+        <w:rPr>
+          <w:lang w:val="en-US"/>
+        </w:rPr>
+      </w:pPr>
+      <w:r>
+        <w:rPr>
+          <w:lang w:val="en-US"/>
+        </w:rPr>
+        <w:t>Lets try half max baked setting:</w:t>
       </w:r>
     </w:p>
     <w:p>
@@ -1782,34 +1456,12 @@
           <w:lang w:val="en-US"/>
         </w:rPr>
       </w:pPr>
-      <w:proofErr w:type="spellStart"/>
       <w:r>
         <w:rPr>
           <w:lang w:val="en-US"/>
         </w:rPr>
         <w:lastRenderedPageBreak/>
-        <w:t>Halfmaxbaked</w:t>
-      </w:r>
-      <w:proofErr w:type="spellEnd"/>
-      <w:r>
-        <w:rPr>
-          <w:lang w:val="en-US"/>
-        </w:rPr>
-        <w:t xml:space="preserve"> setting is still too high, so lets try this 1/3 </w:t>
-      </w:r>
-      <w:proofErr w:type="spellStart"/>
-      <w:r>
-        <w:rPr>
-          <w:lang w:val="en-US"/>
-        </w:rPr>
-        <w:t>ish</w:t>
-      </w:r>
-      <w:proofErr w:type="spellEnd"/>
-      <w:r>
-        <w:rPr>
-          <w:lang w:val="en-US"/>
-        </w:rPr>
-        <w:t xml:space="preserve"> from max </w:t>
+        <w:t xml:space="preserve">Halfmaxbaked setting is still too high, so lets try this 1/3 ish from max </w:t>
       </w:r>
       <w:r>
         <w:rPr>
@@ -1967,21 +1619,7 @@
         <w:rPr>
           <w:lang w:val="en-US"/>
         </w:rPr>
-        <w:t xml:space="preserve">OK I gave up, this is more pain than worth at this moment as </w:t>
-      </w:r>
-      <w:proofErr w:type="spellStart"/>
-      <w:r>
-        <w:rPr>
-          <w:lang w:val="en-US"/>
-        </w:rPr>
-        <w:t>im</w:t>
-      </w:r>
-      <w:proofErr w:type="spellEnd"/>
-      <w:r>
-        <w:rPr>
-          <w:lang w:val="en-US"/>
-        </w:rPr>
-        <w:t xml:space="preserve"> running out of time, especially if each scene require fine tuning with different parameter..</w:t>
+        <w:t>OK I gave up, this is more pain than worth at this moment as im running out of time, especially if each scene require fine tuning with different parameter..</w:t>
       </w:r>
     </w:p>
     <w:p>
@@ -1999,7 +1637,7 @@
           <w:lang w:val="en-US"/>
         </w:rPr>
         <w:drawing>
-          <wp:anchor distT="0" distB="0" distL="114300" distR="114300" simplePos="0" relativeHeight="251673600" behindDoc="1" locked="0" layoutInCell="1" allowOverlap="1" wp14:anchorId="6D9F884A" wp14:editId="06A8D649">
+          <wp:anchor distT="0" distB="0" distL="114300" distR="114300" simplePos="0" relativeHeight="251673600" behindDoc="1" locked="0" layoutInCell="1" allowOverlap="1" wp14:anchorId="6D9F884A" wp14:editId="0E4FD477">
             <wp:simplePos x="0" y="0"/>
             <wp:positionH relativeFrom="margin">
               <wp:posOffset>4426442</wp:posOffset>
@@ -2062,19 +1700,11 @@
           </wp:anchor>
         </w:drawing>
       </w:r>
-      <w:proofErr w:type="spellStart"/>
-      <w:r>
-        <w:rPr>
-          <w:lang w:val="en-US"/>
-        </w:rPr>
-        <w:t>Fwiw</w:t>
-      </w:r>
-      <w:proofErr w:type="spellEnd"/>
-      <w:r>
-        <w:rPr>
-          <w:lang w:val="en-US"/>
-        </w:rPr>
-        <w:t xml:space="preserve">, </w:t>
+      <w:r>
+        <w:rPr>
+          <w:lang w:val="en-US"/>
+        </w:rPr>
+        <w:t xml:space="preserve">Fwiw, </w:t>
       </w:r>
       <w:r>
         <w:rPr>
@@ -2093,21 +1723,7 @@
           <w:lang w:val="en-US"/>
         </w:rPr>
         <w:br/>
-        <w:t xml:space="preserve">before </w:t>
-      </w:r>
-      <w:proofErr w:type="spellStart"/>
-      <w:r>
-        <w:rPr>
-          <w:lang w:val="en-US"/>
-        </w:rPr>
-        <w:t>maxbaked</w:t>
-      </w:r>
-      <w:proofErr w:type="spellEnd"/>
-      <w:r>
-        <w:rPr>
-          <w:lang w:val="en-US"/>
-        </w:rPr>
-        <w:t xml:space="preserve"> etc.</w:t>
+        <w:t>before maxbaked etc.</w:t>
       </w:r>
     </w:p>
     <w:p>
@@ -2133,35 +1749,7 @@
         <w:rPr>
           <w:lang w:val="en-US"/>
         </w:rPr>
-        <w:t xml:space="preserve">Then lets just use previous result because I don’t really have time and energy to rerun them either. And lets get UL using the default first, then maybe ST using </w:t>
-      </w:r>
-      <w:proofErr w:type="spellStart"/>
-      <w:r>
-        <w:rPr>
-          <w:lang w:val="en-US"/>
-        </w:rPr>
-        <w:t>onethird</w:t>
-      </w:r>
-      <w:proofErr w:type="spellEnd"/>
-      <w:r>
-        <w:rPr>
-          <w:lang w:val="en-US"/>
-        </w:rPr>
-        <w:t xml:space="preserve"> or </w:t>
-      </w:r>
-      <w:proofErr w:type="spellStart"/>
-      <w:r>
-        <w:rPr>
-          <w:lang w:val="en-US"/>
-        </w:rPr>
-        <w:t>halfmax</w:t>
-      </w:r>
-      <w:proofErr w:type="spellEnd"/>
-      <w:r>
-        <w:rPr>
-          <w:lang w:val="en-US"/>
-        </w:rPr>
-        <w:t xml:space="preserve"> to see if its better than max. </w:t>
+        <w:t xml:space="preserve">Then lets just use previous result because I don’t really have time and energy to rerun them either. And lets get UL using the default first, then maybe ST using onethird or halfmax to see if its better than max. </w:t>
       </w:r>
       <w:r>
         <w:rPr>
@@ -2264,21 +1852,7 @@
         <w:rPr>
           <w:lang w:val="en-US"/>
         </w:rPr>
-        <w:t xml:space="preserve">NVM, UL on </w:t>
-      </w:r>
-      <w:proofErr w:type="spellStart"/>
-      <w:r>
-        <w:rPr>
-          <w:lang w:val="en-US"/>
-        </w:rPr>
-        <w:t>onethird</w:t>
-      </w:r>
-      <w:proofErr w:type="spellEnd"/>
-      <w:r>
-        <w:rPr>
-          <w:lang w:val="en-US"/>
-        </w:rPr>
-        <w:t xml:space="preserve"> max is too high, lets go back to default</w:t>
+        <w:t>NVM, UL on onethird max is too high, lets go back to default</w:t>
       </w:r>
       <w:r>
         <w:rPr>
@@ -2403,10 +1977,11 @@
       </w:pPr>
       <w:r>
         <w:rPr>
+          <w:noProof/>
           <w:lang w:val="en-US"/>
         </w:rPr>
         <w:drawing>
-          <wp:anchor distT="0" distB="0" distL="114300" distR="114300" simplePos="0" relativeHeight="251675648" behindDoc="1" locked="0" layoutInCell="1" allowOverlap="1" wp14:anchorId="75A36C18" wp14:editId="1C64CD19">
+          <wp:anchor distT="0" distB="0" distL="114300" distR="114300" simplePos="0" relativeHeight="251675648" behindDoc="1" locked="0" layoutInCell="1" allowOverlap="1" wp14:anchorId="75A36C18" wp14:editId="44626880">
             <wp:simplePos x="0" y="0"/>
             <wp:positionH relativeFrom="column">
               <wp:posOffset>-56515</wp:posOffset>
@@ -2517,48 +2092,20 @@
         <w:rPr>
           <w:lang w:val="en-US"/>
         </w:rPr>
-        <w:t xml:space="preserve">Now </w:t>
-      </w:r>
-      <w:proofErr w:type="spellStart"/>
-      <w:r>
-        <w:rPr>
-          <w:lang w:val="en-US"/>
-        </w:rPr>
-        <w:t>lets</w:t>
-      </w:r>
-      <w:proofErr w:type="spellEnd"/>
-      <w:r>
-        <w:rPr>
-          <w:lang w:val="en-US"/>
-        </w:rPr>
-        <w:t xml:space="preserve"> compile all the result into a table here or in excel so we can graph it.</w:t>
-      </w:r>
-    </w:p>
-    <w:p>
-      <w:pPr>
-        <w:rPr>
-          <w:lang w:val="en-US"/>
-        </w:rPr>
-      </w:pPr>
-      <w:r>
-        <w:rPr>
-          <w:lang w:val="en-US"/>
-        </w:rPr>
-        <w:t xml:space="preserve">The result is in </w:t>
-      </w:r>
-      <w:proofErr w:type="spellStart"/>
-      <w:r>
-        <w:rPr>
-          <w:lang w:val="en-US"/>
-        </w:rPr>
-        <w:t>InternLogs</w:t>
-      </w:r>
-      <w:proofErr w:type="spellEnd"/>
-      <w:r>
-        <w:rPr>
-          <w:lang w:val="en-US"/>
-        </w:rPr>
-        <w:t>/AudioResult.xlsx</w:t>
+        <w:t>Now lets compile all the result into a table here or in excel so we can graph it.</w:t>
+      </w:r>
+    </w:p>
+    <w:p>
+      <w:pPr>
+        <w:rPr>
+          <w:lang w:val="en-US"/>
+        </w:rPr>
+      </w:pPr>
+      <w:r>
+        <w:rPr>
+          <w:lang w:val="en-US"/>
+        </w:rPr>
+        <w:t>The result is in InternLogs/AudioResult.xlsx</w:t>
       </w:r>
     </w:p>
     <w:p>
@@ -2664,6 +2211,7 @@
       </w:r>
       <w:r>
         <w:rPr>
+          <w:noProof/>
           <w:lang w:val="en-US"/>
         </w:rPr>
         <w:drawing>
@@ -2753,6 +2301,90 @@
           <w:noProof/>
         </w:rPr>
         <w:t xml:space="preserve"> </w:t>
+      </w:r>
+    </w:p>
+    <w:p>
+      <w:pPr>
+        <w:rPr>
+          <w:lang w:val="en-US"/>
+        </w:rPr>
+      </w:pPr>
+    </w:p>
+    <w:p>
+      <w:pPr>
+        <w:rPr>
+          <w:lang w:val="en-US"/>
+        </w:rPr>
+      </w:pPr>
+    </w:p>
+    <w:p>
+      <w:pPr>
+        <w:rPr>
+          <w:lang w:val="en-US"/>
+        </w:rPr>
+      </w:pPr>
+    </w:p>
+    <w:p>
+      <w:pPr>
+        <w:rPr>
+          <w:lang w:val="en-US"/>
+        </w:rPr>
+      </w:pPr>
+    </w:p>
+    <w:p>
+      <w:pPr>
+        <w:rPr>
+          <w:lang w:val="en-US"/>
+        </w:rPr>
+      </w:pPr>
+    </w:p>
+    <w:p>
+      <w:pPr>
+        <w:rPr>
+          <w:lang w:val="en-US"/>
+        </w:rPr>
+      </w:pPr>
+    </w:p>
+    <w:p>
+      <w:pPr>
+        <w:rPr>
+          <w:lang w:val="en-US"/>
+        </w:rPr>
+      </w:pPr>
+    </w:p>
+    <w:p>
+      <w:pPr>
+        <w:tabs>
+          <w:tab w:val="left" w:pos="1076"/>
+        </w:tabs>
+        <w:rPr>
+          <w:lang w:val="en-US"/>
+        </w:rPr>
+      </w:pPr>
+      <w:r>
+        <w:rPr>
+          <w:lang w:val="en-US"/>
+        </w:rPr>
+        <w:t xml:space="preserve">Poster done, next lets prepare for meeting w/ Dr Hansung, which means lets finish the VR and </w:t>
+      </w:r>
+      <w:r>
+        <w:rPr>
+          <w:lang w:val="en-US"/>
+        </w:rPr>
+        <w:lastRenderedPageBreak/>
+        <w:t xml:space="preserve">noVR demo scenes, and also get some videos, afterward clean up clutter for easier handoff to Mona, and also </w:t>
+      </w:r>
+      <w:r>
+        <w:rPr>
+          <w:lang w:val="en-US"/>
+        </w:rPr>
+        <w:t>update</w:t>
+      </w:r>
+      <w:r>
+        <w:rPr>
+          <w:lang w:val="en-US"/>
+        </w:rPr>
+        <w:t xml:space="preserve"> readme etc.</w:t>
       </w:r>
     </w:p>
     <w:sectPr>

</xml_diff>

<commit_message>
created demovr and novr scenes
</commit_message>
<xml_diff>
--- a/Intern-Logs/Week 10.docx
+++ b/Intern-Logs/Week 10.docx
@@ -90,8 +90,16 @@
         <w:rPr>
           <w:lang w:val="en-US"/>
         </w:rPr>
-        <w:t xml:space="preserve"> ST scene using default y_fit</w:t>
-      </w:r>
+        <w:t xml:space="preserve"> ST scene using default </w:t>
+      </w:r>
+      <w:proofErr w:type="spellStart"/>
+      <w:r>
+        <w:rPr>
+          <w:lang w:val="en-US"/>
+        </w:rPr>
+        <w:t>y_fit</w:t>
+      </w:r>
+      <w:proofErr w:type="spellEnd"/>
       <w:r>
         <w:rPr>
           <w:lang w:val="en-US"/>
@@ -102,7 +110,35 @@
         <w:rPr>
           <w:lang w:val="en-US"/>
         </w:rPr>
-        <w:t>using y_fit [-5 -35] solve it but gives lower rt60 and higher edt than rt60 now.</w:t>
+        <w:t xml:space="preserve">using </w:t>
+      </w:r>
+      <w:proofErr w:type="spellStart"/>
+      <w:r>
+        <w:rPr>
+          <w:lang w:val="en-US"/>
+        </w:rPr>
+        <w:t>y_fit</w:t>
+      </w:r>
+      <w:proofErr w:type="spellEnd"/>
+      <w:r>
+        <w:rPr>
+          <w:lang w:val="en-US"/>
+        </w:rPr>
+        <w:t xml:space="preserve"> [-5 -35] solve it but gives lower rt60 and higher </w:t>
+      </w:r>
+      <w:proofErr w:type="spellStart"/>
+      <w:r>
+        <w:rPr>
+          <w:lang w:val="en-US"/>
+        </w:rPr>
+        <w:t>edt</w:t>
+      </w:r>
+      <w:proofErr w:type="spellEnd"/>
+      <w:r>
+        <w:rPr>
+          <w:lang w:val="en-US"/>
+        </w:rPr>
+        <w:t xml:space="preserve"> than rt60 now.</w:t>
       </w:r>
     </w:p>
     <w:p>
@@ -122,20 +158,58 @@
           <w:lang w:val="en-US"/>
         </w:rPr>
         <w:br/>
-        <w:t>-Used matlab instead of python, and created a perfect impulse response to check deconvole</w:t>
-      </w:r>
-    </w:p>
-    <w:p>
-      <w:pPr>
-        <w:rPr>
-          <w:lang w:val="en-US"/>
-        </w:rPr>
-      </w:pPr>
-      <w:r>
-        <w:rPr>
-          <w:lang w:val="en-US"/>
-        </w:rPr>
-        <w:t>-created open air test scene for very low reverb/check whats wrong with unity recording on controlled environment</w:t>
+        <w:t xml:space="preserve">-Used </w:t>
+      </w:r>
+      <w:proofErr w:type="spellStart"/>
+      <w:r>
+        <w:rPr>
+          <w:lang w:val="en-US"/>
+        </w:rPr>
+        <w:t>matlab</w:t>
+      </w:r>
+      <w:proofErr w:type="spellEnd"/>
+      <w:r>
+        <w:rPr>
+          <w:lang w:val="en-US"/>
+        </w:rPr>
+        <w:t xml:space="preserve"> instead of python, and created a perfect impulse response to check </w:t>
+      </w:r>
+      <w:proofErr w:type="spellStart"/>
+      <w:proofErr w:type="gramStart"/>
+      <w:r>
+        <w:rPr>
+          <w:lang w:val="en-US"/>
+        </w:rPr>
+        <w:t>deconvole</w:t>
+      </w:r>
+      <w:proofErr w:type="spellEnd"/>
+      <w:proofErr w:type="gramEnd"/>
+    </w:p>
+    <w:p>
+      <w:pPr>
+        <w:rPr>
+          <w:lang w:val="en-US"/>
+        </w:rPr>
+      </w:pPr>
+      <w:r>
+        <w:rPr>
+          <w:lang w:val="en-US"/>
+        </w:rPr>
+        <w:t xml:space="preserve">-created open air test scene for very low reverb/check </w:t>
+      </w:r>
+      <w:proofErr w:type="spellStart"/>
+      <w:r>
+        <w:rPr>
+          <w:lang w:val="en-US"/>
+        </w:rPr>
+        <w:t>whats</w:t>
+      </w:r>
+      <w:proofErr w:type="spellEnd"/>
+      <w:r>
+        <w:rPr>
+          <w:lang w:val="en-US"/>
+        </w:rPr>
+        <w:t xml:space="preserve"> wrong with unity recording on controlled environment</w:t>
       </w:r>
     </w:p>
     <w:p>
@@ -224,20 +298,84 @@
         <w:rPr>
           <w:lang w:val="en-US"/>
         </w:rPr>
-        <w:t>Main difference from mine is the doppler level which should not affect anyway and as tested afterward, yea not really. However, I also set the volume level to 1 now and just use attenuation on Unity Master volume mixer instead to make sure no clipping</w:t>
-      </w:r>
-    </w:p>
-    <w:p>
-      <w:pPr>
-        <w:rPr>
-          <w:lang w:val="en-US"/>
-        </w:rPr>
-      </w:pPr>
-      <w:r>
-        <w:rPr>
-          <w:lang w:val="en-US"/>
-        </w:rPr>
-        <w:t>Tested Mona’ python deconvolve vs mine (matlab) on KT scene, and both got very similar result so can confirm that mine works as well, and will continue to use mine because less move/drag/rename involved compared to Mona’s one. (mine is more streamlined imo because just rename the .wav file name so less chance for careless error etc.</w:t>
+        <w:t xml:space="preserve">Main difference from mine is the doppler level which should not affect anyway and as tested afterward, yea not really. However, I also set the volume level to 1 now and just use attenuation on Unity Master volume mixer instead to make sure no </w:t>
+      </w:r>
+      <w:proofErr w:type="gramStart"/>
+      <w:r>
+        <w:rPr>
+          <w:lang w:val="en-US"/>
+        </w:rPr>
+        <w:t>clipping</w:t>
+      </w:r>
+      <w:proofErr w:type="gramEnd"/>
+    </w:p>
+    <w:p>
+      <w:pPr>
+        <w:rPr>
+          <w:lang w:val="en-US"/>
+        </w:rPr>
+      </w:pPr>
+      <w:r>
+        <w:rPr>
+          <w:lang w:val="en-US"/>
+        </w:rPr>
+        <w:t>Tested Mona’ python deconvolve vs mine (</w:t>
+      </w:r>
+      <w:proofErr w:type="spellStart"/>
+      <w:r>
+        <w:rPr>
+          <w:lang w:val="en-US"/>
+        </w:rPr>
+        <w:t>matlab</w:t>
+      </w:r>
+      <w:proofErr w:type="spellEnd"/>
+      <w:r>
+        <w:rPr>
+          <w:lang w:val="en-US"/>
+        </w:rPr>
+        <w:t xml:space="preserve">) on KT scene, and both got very similar result so can confirm that mine works as </w:t>
+      </w:r>
+      <w:proofErr w:type="gramStart"/>
+      <w:r>
+        <w:rPr>
+          <w:lang w:val="en-US"/>
+        </w:rPr>
+        <w:t>well, and</w:t>
+      </w:r>
+      <w:proofErr w:type="gramEnd"/>
+      <w:r>
+        <w:rPr>
+          <w:lang w:val="en-US"/>
+        </w:rPr>
+        <w:t xml:space="preserve"> will continue to use mine because less move/drag/rename involved compared to Mona’s one. (</w:t>
+      </w:r>
+      <w:proofErr w:type="gramStart"/>
+      <w:r>
+        <w:rPr>
+          <w:lang w:val="en-US"/>
+        </w:rPr>
+        <w:t>mine</w:t>
+      </w:r>
+      <w:proofErr w:type="gramEnd"/>
+      <w:r>
+        <w:rPr>
+          <w:lang w:val="en-US"/>
+        </w:rPr>
+        <w:t xml:space="preserve"> is more streamlined </w:t>
+      </w:r>
+      <w:proofErr w:type="spellStart"/>
+      <w:r>
+        <w:rPr>
+          <w:lang w:val="en-US"/>
+        </w:rPr>
+        <w:t>imo</w:t>
+      </w:r>
+      <w:proofErr w:type="spellEnd"/>
+      <w:r>
+        <w:rPr>
+          <w:lang w:val="en-US"/>
+        </w:rPr>
+        <w:t xml:space="preserve"> because just rename the .wav file name so less chance for careless error etc.</w:t>
       </w:r>
     </w:p>
     <w:p>
@@ -252,7 +390,7 @@
           <w:lang w:val="en-US"/>
         </w:rPr>
         <w:drawing>
-          <wp:anchor distT="0" distB="0" distL="114300" distR="114300" simplePos="0" relativeHeight="251659264" behindDoc="1" locked="0" layoutInCell="1" allowOverlap="1" wp14:anchorId="712C8193" wp14:editId="6D9318FA">
+          <wp:anchor distT="0" distB="0" distL="114300" distR="114300" simplePos="0" relativeHeight="251659264" behindDoc="1" locked="0" layoutInCell="1" allowOverlap="1" wp14:anchorId="712C8193" wp14:editId="07386187">
             <wp:simplePos x="0" y="0"/>
             <wp:positionH relativeFrom="column">
               <wp:posOffset>-41910</wp:posOffset>
@@ -321,7 +459,7 @@
           <w:lang w:val="en-US"/>
         </w:rPr>
         <w:drawing>
-          <wp:anchor distT="0" distB="0" distL="114300" distR="114300" simplePos="0" relativeHeight="251660288" behindDoc="1" locked="0" layoutInCell="1" allowOverlap="1" wp14:anchorId="64B55144" wp14:editId="7A5A198C">
+          <wp:anchor distT="0" distB="0" distL="114300" distR="114300" simplePos="0" relativeHeight="251660288" behindDoc="1" locked="0" layoutInCell="1" allowOverlap="1" wp14:anchorId="64B55144" wp14:editId="18F4ED18">
             <wp:simplePos x="0" y="0"/>
             <wp:positionH relativeFrom="column">
               <wp:posOffset>3866126</wp:posOffset>
@@ -390,7 +528,7 @@
           <w:lang w:val="en-US"/>
         </w:rPr>
         <w:drawing>
-          <wp:anchor distT="0" distB="0" distL="114300" distR="114300" simplePos="0" relativeHeight="251658240" behindDoc="1" locked="0" layoutInCell="1" allowOverlap="1" wp14:anchorId="2C77BC11" wp14:editId="373EAC05">
+          <wp:anchor distT="0" distB="0" distL="114300" distR="114300" simplePos="0" relativeHeight="251658240" behindDoc="1" locked="0" layoutInCell="1" allowOverlap="1" wp14:anchorId="2C77BC11" wp14:editId="40CD2443">
             <wp:simplePos x="0" y="0"/>
             <wp:positionH relativeFrom="margin">
               <wp:posOffset>1924465</wp:posOffset>
@@ -457,7 +595,21 @@
         <w:rPr>
           <w:lang w:val="en-US"/>
         </w:rPr>
-        <w:t>Below is result (all y_fit [-5 -35] to make sure all band balanced, with first two using mona python deconvolve on 0db attenuation and</w:t>
+        <w:t xml:space="preserve">Below is result (all </w:t>
+      </w:r>
+      <w:proofErr w:type="spellStart"/>
+      <w:r>
+        <w:rPr>
+          <w:lang w:val="en-US"/>
+        </w:rPr>
+        <w:t>y_fit</w:t>
+      </w:r>
+      <w:proofErr w:type="spellEnd"/>
+      <w:r>
+        <w:rPr>
+          <w:lang w:val="en-US"/>
+        </w:rPr>
+        <w:t xml:space="preserve"> [-5 -35] to make sure all band balanced, with first two using mona python deconvolve on 0db attenuation and</w:t>
       </w:r>
       <w:r>
         <w:rPr>
@@ -469,7 +621,21 @@
         <w:rPr>
           <w:lang w:val="en-US"/>
         </w:rPr>
-        <w:t xml:space="preserve"> at -20db attenuation respectively (clipped and non clipped audio)</w:t>
+        <w:t xml:space="preserve"> at -20db attenuation respectively (clipped and </w:t>
+      </w:r>
+      <w:proofErr w:type="spellStart"/>
+      <w:r>
+        <w:rPr>
+          <w:lang w:val="en-US"/>
+        </w:rPr>
+        <w:t>non clipped</w:t>
+      </w:r>
+      <w:proofErr w:type="spellEnd"/>
+      <w:r>
+        <w:rPr>
+          <w:lang w:val="en-US"/>
+        </w:rPr>
+        <w:t xml:space="preserve"> audio)</w:t>
       </w:r>
       <w:r>
         <w:rPr>
@@ -669,13 +835,62 @@
         <w:rPr>
           <w:lang w:val="en-US"/>
         </w:rPr>
-        <w:t xml:space="preserve">) and -20 attenuation, using matlab sweep and monasetting </w:t>
-      </w:r>
-      <w:r>
-        <w:rPr>
-          <w:lang w:val="en-US"/>
-        </w:rPr>
-        <w:t>and y_fit [-5 -35]</w:t>
+        <w:t xml:space="preserve">) and -20 attenuation, using </w:t>
+      </w:r>
+      <w:proofErr w:type="spellStart"/>
+      <w:r>
+        <w:rPr>
+          <w:lang w:val="en-US"/>
+        </w:rPr>
+        <w:t>matlab</w:t>
+      </w:r>
+      <w:proofErr w:type="spellEnd"/>
+      <w:r>
+        <w:rPr>
+          <w:lang w:val="en-US"/>
+        </w:rPr>
+        <w:t xml:space="preserve"> sweep and </w:t>
+      </w:r>
+      <w:proofErr w:type="spellStart"/>
+      <w:r>
+        <w:rPr>
+          <w:lang w:val="en-US"/>
+        </w:rPr>
+        <w:t>monasetting</w:t>
+      </w:r>
+      <w:proofErr w:type="spellEnd"/>
+      <w:r>
+        <w:rPr>
+          <w:lang w:val="en-US"/>
+        </w:rPr>
+        <w:t xml:space="preserve"> </w:t>
+      </w:r>
+      <w:r>
+        <w:rPr>
+          <w:lang w:val="en-US"/>
+        </w:rPr>
+        <w:t xml:space="preserve">and </w:t>
+      </w:r>
+      <w:proofErr w:type="spellStart"/>
+      <w:r>
+        <w:rPr>
+          <w:lang w:val="en-US"/>
+        </w:rPr>
+        <w:t>y_fit</w:t>
+      </w:r>
+      <w:proofErr w:type="spellEnd"/>
+      <w:r>
+        <w:rPr>
+          <w:lang w:val="en-US"/>
+        </w:rPr>
+        <w:t xml:space="preserve"> [-5 -35</w:t>
+      </w:r>
+      <w:proofErr w:type="gramStart"/>
+      <w:r>
+        <w:rPr>
+          <w:lang w:val="en-US"/>
+        </w:rPr>
+        <w:t>]</w:t>
       </w:r>
       <w:r>
         <w:rPr>
@@ -689,6 +904,7 @@
         </w:rPr>
         <w:t>L</w:t>
       </w:r>
+      <w:proofErr w:type="gramEnd"/>
     </w:p>
     <w:p>
       <w:pPr>
@@ -702,6 +918,7 @@
         </w:rPr>
         <w:t xml:space="preserve">For LR, for some reason, it works as expected of LR now, although this is a bit weird because the automatically assigned material is metal which should be reflective instead of </w:t>
       </w:r>
+      <w:proofErr w:type="gramStart"/>
       <w:r>
         <w:rPr>
           <w:lang w:val="en-US"/>
@@ -714,6 +931,7 @@
         </w:rPr>
         <w:t>..</w:t>
       </w:r>
+      <w:proofErr w:type="gramEnd"/>
       <w:r>
         <w:rPr>
           <w:noProof/>
@@ -860,14 +1078,66 @@
         <w:rPr>
           <w:lang w:val="en-US"/>
         </w:rPr>
-        <w:t>I’m maxing everything on steam audio settings for baked, it gonna take longer to bake but hopefully can be more accurate lets see</w:t>
-      </w:r>
-      <w:r>
-        <w:rPr>
-          <w:lang w:val="en-US"/>
-        </w:rPr>
-        <w:t>, called it maxbaked</w:t>
-      </w:r>
+        <w:t xml:space="preserve">I’m </w:t>
+      </w:r>
+      <w:proofErr w:type="spellStart"/>
+      <w:r>
+        <w:rPr>
+          <w:lang w:val="en-US"/>
+        </w:rPr>
+        <w:t>maxing</w:t>
+      </w:r>
+      <w:proofErr w:type="spellEnd"/>
+      <w:r>
+        <w:rPr>
+          <w:lang w:val="en-US"/>
+        </w:rPr>
+        <w:t xml:space="preserve"> everything on steam audio settings for baked, it </w:t>
+      </w:r>
+      <w:proofErr w:type="spellStart"/>
+      <w:r>
+        <w:rPr>
+          <w:lang w:val="en-US"/>
+        </w:rPr>
+        <w:t>gonna</w:t>
+      </w:r>
+      <w:proofErr w:type="spellEnd"/>
+      <w:r>
+        <w:rPr>
+          <w:lang w:val="en-US"/>
+        </w:rPr>
+        <w:t xml:space="preserve"> take longer to bake but hopefully can be more accurate </w:t>
+      </w:r>
+      <w:proofErr w:type="spellStart"/>
+      <w:proofErr w:type="gramStart"/>
+      <w:r>
+        <w:rPr>
+          <w:lang w:val="en-US"/>
+        </w:rPr>
+        <w:t>lets</w:t>
+      </w:r>
+      <w:proofErr w:type="spellEnd"/>
+      <w:proofErr w:type="gramEnd"/>
+      <w:r>
+        <w:rPr>
+          <w:lang w:val="en-US"/>
+        </w:rPr>
+        <w:t xml:space="preserve"> see</w:t>
+      </w:r>
+      <w:r>
+        <w:rPr>
+          <w:lang w:val="en-US"/>
+        </w:rPr>
+        <w:t xml:space="preserve">, called it </w:t>
+      </w:r>
+      <w:proofErr w:type="spellStart"/>
+      <w:r>
+        <w:rPr>
+          <w:lang w:val="en-US"/>
+        </w:rPr>
+        <w:t>maxbaked</w:t>
+      </w:r>
+      <w:proofErr w:type="spellEnd"/>
       <w:r>
         <w:rPr>
           <w:lang w:val="en-US"/>
@@ -954,7 +1224,21 @@
         <w:rPr>
           <w:lang w:val="en-US"/>
         </w:rPr>
-        <w:t>0db attenuation y_fit [-5 -35]</w:t>
+        <w:t xml:space="preserve">0db attenuation </w:t>
+      </w:r>
+      <w:proofErr w:type="spellStart"/>
+      <w:r>
+        <w:rPr>
+          <w:lang w:val="en-US"/>
+        </w:rPr>
+        <w:t>y_fit</w:t>
+      </w:r>
+      <w:proofErr w:type="spellEnd"/>
+      <w:r>
+        <w:rPr>
+          <w:lang w:val="en-US"/>
+        </w:rPr>
+        <w:t xml:space="preserve"> [-5 -35]</w:t>
       </w:r>
       <w:r>
         <w:rPr>
@@ -979,7 +1263,35 @@
         <w:rPr>
           <w:lang w:val="en-US"/>
         </w:rPr>
-        <w:t>OK, so as seen on the right, maxing the global steam audio setting all the way for baking obviously works… idk why I didn’t do it earlier or experiment with this obvious setting first instead of others… Especially when some of them are called max bounces/rays etc which would obviously refers to reverb bounce and less bounce means less reverb…</w:t>
+        <w:t xml:space="preserve">OK, so as seen on the right, maxing the global steam audio setting all the way for baking obviously works… idk why I didn’t do it earlier or experiment with this obvious setting first instead of others… Especially when some of them are called max bounces/rays </w:t>
+      </w:r>
+      <w:proofErr w:type="spellStart"/>
+      <w:r>
+        <w:rPr>
+          <w:lang w:val="en-US"/>
+        </w:rPr>
+        <w:t>etc</w:t>
+      </w:r>
+      <w:proofErr w:type="spellEnd"/>
+      <w:r>
+        <w:rPr>
+          <w:lang w:val="en-US"/>
+        </w:rPr>
+        <w:t xml:space="preserve"> which would obviously </w:t>
+      </w:r>
+      <w:proofErr w:type="gramStart"/>
+      <w:r>
+        <w:rPr>
+          <w:lang w:val="en-US"/>
+        </w:rPr>
+        <w:t>refers</w:t>
+      </w:r>
+      <w:proofErr w:type="gramEnd"/>
+      <w:r>
+        <w:rPr>
+          <w:lang w:val="en-US"/>
+        </w:rPr>
+        <w:t xml:space="preserve"> to reverb bounce and less bounce means less reverb…</w:t>
       </w:r>
     </w:p>
     <w:p>
@@ -995,7 +1307,7 @@
         </w:rPr>
         <w:lastRenderedPageBreak/>
         <w:drawing>
-          <wp:anchor distT="0" distB="0" distL="114300" distR="114300" simplePos="0" relativeHeight="251668480" behindDoc="1" locked="0" layoutInCell="1" allowOverlap="1" wp14:anchorId="4382CB7B" wp14:editId="799A8073">
+          <wp:anchor distT="0" distB="0" distL="114300" distR="114300" simplePos="0" relativeHeight="251668480" behindDoc="1" locked="0" layoutInCell="1" allowOverlap="1" wp14:anchorId="4382CB7B" wp14:editId="32CEC0F4">
             <wp:simplePos x="0" y="0"/>
             <wp:positionH relativeFrom="page">
               <wp:align>left</wp:align>
@@ -1087,20 +1399,52 @@
         <w:rPr>
           <w:lang w:val="en-US"/>
         </w:rPr>
-        <w:t>Now I need to redo previous 3 scene to use this max as well</w:t>
-      </w:r>
-    </w:p>
-    <w:p>
-      <w:pPr>
-        <w:rPr>
-          <w:lang w:val="en-US"/>
-        </w:rPr>
-      </w:pPr>
-      <w:r>
-        <w:rPr>
-          <w:lang w:val="en-US"/>
-        </w:rPr>
-        <w:t>Lets use heading so its easier to refer later then</w:t>
+        <w:t xml:space="preserve">Now I need to redo previous 3 scene to use this max as </w:t>
+      </w:r>
+      <w:proofErr w:type="gramStart"/>
+      <w:r>
+        <w:rPr>
+          <w:lang w:val="en-US"/>
+        </w:rPr>
+        <w:t>well</w:t>
+      </w:r>
+      <w:proofErr w:type="gramEnd"/>
+    </w:p>
+    <w:p>
+      <w:pPr>
+        <w:rPr>
+          <w:lang w:val="en-US"/>
+        </w:rPr>
+      </w:pPr>
+      <w:proofErr w:type="spellStart"/>
+      <w:proofErr w:type="gramStart"/>
+      <w:r>
+        <w:rPr>
+          <w:lang w:val="en-US"/>
+        </w:rPr>
+        <w:t>Lets</w:t>
+      </w:r>
+      <w:proofErr w:type="spellEnd"/>
+      <w:proofErr w:type="gramEnd"/>
+      <w:r>
+        <w:rPr>
+          <w:lang w:val="en-US"/>
+        </w:rPr>
+        <w:t xml:space="preserve"> use heading so </w:t>
+      </w:r>
+      <w:proofErr w:type="spellStart"/>
+      <w:r>
+        <w:rPr>
+          <w:lang w:val="en-US"/>
+        </w:rPr>
+        <w:t>its</w:t>
+      </w:r>
+      <w:proofErr w:type="spellEnd"/>
+      <w:r>
+        <w:rPr>
+          <w:lang w:val="en-US"/>
+        </w:rPr>
+        <w:t xml:space="preserve"> easier to refer later then</w:t>
       </w:r>
       <w:r>
         <w:rPr>
@@ -1119,7 +1463,35 @@
         <w:rPr>
           <w:lang w:val="en-US"/>
         </w:rPr>
-        <w:t xml:space="preserve">For some reason, the volume mixer attenuation sometimes bypass all reverb and just output the sweep directly, which is what happen to LR before, so lets not use volume mixer and just change the </w:t>
+        <w:t xml:space="preserve">For some reason, the volume mixer attenuation sometimes </w:t>
+      </w:r>
+      <w:proofErr w:type="gramStart"/>
+      <w:r>
+        <w:rPr>
+          <w:lang w:val="en-US"/>
+        </w:rPr>
+        <w:t>bypass</w:t>
+      </w:r>
+      <w:proofErr w:type="gramEnd"/>
+      <w:r>
+        <w:rPr>
+          <w:lang w:val="en-US"/>
+        </w:rPr>
+        <w:t xml:space="preserve"> all reverb and just output the sweep directly, which is what happen to LR before, so </w:t>
+      </w:r>
+      <w:proofErr w:type="spellStart"/>
+      <w:r>
+        <w:rPr>
+          <w:lang w:val="en-US"/>
+        </w:rPr>
+        <w:t>lets</w:t>
+      </w:r>
+      <w:proofErr w:type="spellEnd"/>
+      <w:r>
+        <w:rPr>
+          <w:lang w:val="en-US"/>
+        </w:rPr>
+        <w:t xml:space="preserve"> not use volume mixer and just change the </w:t>
       </w:r>
       <w:r>
         <w:rPr>
@@ -1137,21 +1509,65 @@
         <w:rPr>
           <w:lang w:val="en-US"/>
         </w:rPr>
-        <w:t xml:space="preserve"> OK I take it back, that was not the source of the issue, its probably the steam audio itself not being engaged or something… Lets restart unity</w:t>
-      </w:r>
-    </w:p>
-    <w:p>
-      <w:pPr>
-        <w:rPr>
-          <w:lang w:val="en-US"/>
-        </w:rPr>
-      </w:pPr>
-      <w:r>
-        <w:rPr>
-          <w:lang w:val="en-US"/>
-        </w:rPr>
-        <w:t>This is most likely the culprit?</w:t>
-      </w:r>
+        <w:t xml:space="preserve"> OK I take it back, that was not the source of the issue, </w:t>
+      </w:r>
+      <w:proofErr w:type="spellStart"/>
+      <w:r>
+        <w:rPr>
+          <w:lang w:val="en-US"/>
+        </w:rPr>
+        <w:t>its</w:t>
+      </w:r>
+      <w:proofErr w:type="spellEnd"/>
+      <w:r>
+        <w:rPr>
+          <w:lang w:val="en-US"/>
+        </w:rPr>
+        <w:t xml:space="preserve"> probably the steam audio itself not being engaged or something… </w:t>
+      </w:r>
+      <w:proofErr w:type="spellStart"/>
+      <w:r>
+        <w:rPr>
+          <w:lang w:val="en-US"/>
+        </w:rPr>
+        <w:t>Lets</w:t>
+      </w:r>
+      <w:proofErr w:type="spellEnd"/>
+      <w:r>
+        <w:rPr>
+          <w:lang w:val="en-US"/>
+        </w:rPr>
+        <w:t xml:space="preserve"> restart </w:t>
+      </w:r>
+      <w:proofErr w:type="gramStart"/>
+      <w:r>
+        <w:rPr>
+          <w:lang w:val="en-US"/>
+        </w:rPr>
+        <w:t>unity</w:t>
+      </w:r>
+      <w:proofErr w:type="gramEnd"/>
+    </w:p>
+    <w:p>
+      <w:pPr>
+        <w:rPr>
+          <w:lang w:val="en-US"/>
+        </w:rPr>
+      </w:pPr>
+      <w:r>
+        <w:rPr>
+          <w:lang w:val="en-US"/>
+        </w:rPr>
+        <w:t xml:space="preserve">This is most likely the </w:t>
+      </w:r>
+      <w:proofErr w:type="gramStart"/>
+      <w:r>
+        <w:rPr>
+          <w:lang w:val="en-US"/>
+        </w:rPr>
+        <w:t>culprit?</w:t>
+      </w:r>
+      <w:proofErr w:type="gramEnd"/>
     </w:p>
     <w:p>
       <w:pPr>
@@ -1166,7 +1582,7 @@
           <w:lang w:val="en-US"/>
         </w:rPr>
         <w:drawing>
-          <wp:anchor distT="0" distB="0" distL="114300" distR="114300" simplePos="0" relativeHeight="251669504" behindDoc="1" locked="0" layoutInCell="1" allowOverlap="1" wp14:anchorId="237A284C" wp14:editId="54591C2B">
+          <wp:anchor distT="0" distB="0" distL="114300" distR="114300" simplePos="0" relativeHeight="251669504" behindDoc="1" locked="0" layoutInCell="1" allowOverlap="1" wp14:anchorId="237A284C" wp14:editId="3AD5B007">
             <wp:simplePos x="0" y="0"/>
             <wp:positionH relativeFrom="column">
               <wp:posOffset>1597025</wp:posOffset>
@@ -1243,7 +1659,21 @@
           <w:lang w:val="en-US"/>
         </w:rPr>
         <w:br/>
-        <w:t>OK that was not it, apparently it’s the baking irradiance min most likely, it was set too high.</w:t>
+        <w:t xml:space="preserve">OK that was not it, </w:t>
+      </w:r>
+      <w:proofErr w:type="gramStart"/>
+      <w:r>
+        <w:rPr>
+          <w:lang w:val="en-US"/>
+        </w:rPr>
+        <w:t>apparently</w:t>
+      </w:r>
+      <w:proofErr w:type="gramEnd"/>
+      <w:r>
+        <w:rPr>
+          <w:lang w:val="en-US"/>
+        </w:rPr>
+        <w:t xml:space="preserve"> it’s the baking irradiance min most likely, it was set too high.</w:t>
       </w:r>
     </w:p>
     <w:p>
@@ -1263,7 +1693,21 @@
         <w:rPr>
           <w:lang w:val="en-US"/>
         </w:rPr>
-        <w:t xml:space="preserve"> maxbaked result:</w:t>
+        <w:t xml:space="preserve"> </w:t>
+      </w:r>
+      <w:proofErr w:type="spellStart"/>
+      <w:r>
+        <w:rPr>
+          <w:lang w:val="en-US"/>
+        </w:rPr>
+        <w:t>maxbaked</w:t>
+      </w:r>
+      <w:proofErr w:type="spellEnd"/>
+      <w:r>
+        <w:rPr>
+          <w:lang w:val="en-US"/>
+        </w:rPr>
+        <w:t xml:space="preserve"> result:</w:t>
       </w:r>
     </w:p>
     <w:p>
@@ -1278,7 +1722,7 @@
           <w:lang w:val="en-US"/>
         </w:rPr>
         <w:drawing>
-          <wp:anchor distT="0" distB="0" distL="114300" distR="114300" simplePos="0" relativeHeight="251670528" behindDoc="1" locked="0" layoutInCell="1" allowOverlap="1" wp14:anchorId="6EBF0E21" wp14:editId="2796842B">
+          <wp:anchor distT="0" distB="0" distL="114300" distR="114300" simplePos="0" relativeHeight="251670528" behindDoc="1" locked="0" layoutInCell="1" allowOverlap="1" wp14:anchorId="6EBF0E21" wp14:editId="4C4CD6B5">
             <wp:simplePos x="0" y="0"/>
             <wp:positionH relativeFrom="column">
               <wp:posOffset>1601133</wp:posOffset>
@@ -1339,33 +1783,93 @@
         <w:rPr>
           <w:lang w:val="en-US"/>
         </w:rPr>
-        <w:t>Ok, this is too high now, even on y_fit [-5 -35]…</w:t>
-      </w:r>
-    </w:p>
-    <w:p>
-      <w:pPr>
-        <w:rPr>
-          <w:lang w:val="en-US"/>
-        </w:rPr>
-      </w:pPr>
-      <w:r>
-        <w:rPr>
-          <w:lang w:val="en-US"/>
-        </w:rPr>
-        <w:t>Using radeon rays is great so can utilize GPU for faster baking, however trueaudio next give errors.</w:t>
-      </w:r>
-    </w:p>
-    <w:p>
-      <w:pPr>
-        <w:rPr>
-          <w:lang w:val="en-US"/>
-        </w:rPr>
-      </w:pPr>
-      <w:r>
-        <w:rPr>
-          <w:lang w:val="en-US"/>
-        </w:rPr>
-        <w:t>Lets try half max baked setting:</w:t>
+        <w:t xml:space="preserve">Ok, this is too high now, even on </w:t>
+      </w:r>
+      <w:proofErr w:type="spellStart"/>
+      <w:r>
+        <w:rPr>
+          <w:lang w:val="en-US"/>
+        </w:rPr>
+        <w:t>y_fit</w:t>
+      </w:r>
+      <w:proofErr w:type="spellEnd"/>
+      <w:r>
+        <w:rPr>
+          <w:lang w:val="en-US"/>
+        </w:rPr>
+        <w:t xml:space="preserve"> [-5 -</w:t>
+      </w:r>
+      <w:proofErr w:type="gramStart"/>
+      <w:r>
+        <w:rPr>
+          <w:lang w:val="en-US"/>
+        </w:rPr>
+        <w:t>35]…</w:t>
+      </w:r>
+      <w:proofErr w:type="gramEnd"/>
+    </w:p>
+    <w:p>
+      <w:pPr>
+        <w:rPr>
+          <w:lang w:val="en-US"/>
+        </w:rPr>
+      </w:pPr>
+      <w:r>
+        <w:rPr>
+          <w:lang w:val="en-US"/>
+        </w:rPr>
+        <w:t xml:space="preserve">Using </w:t>
+      </w:r>
+      <w:proofErr w:type="spellStart"/>
+      <w:r>
+        <w:rPr>
+          <w:lang w:val="en-US"/>
+        </w:rPr>
+        <w:t>radeon</w:t>
+      </w:r>
+      <w:proofErr w:type="spellEnd"/>
+      <w:r>
+        <w:rPr>
+          <w:lang w:val="en-US"/>
+        </w:rPr>
+        <w:t xml:space="preserve"> rays is great so can utilize GPU for faster baking, however </w:t>
+      </w:r>
+      <w:proofErr w:type="spellStart"/>
+      <w:r>
+        <w:rPr>
+          <w:lang w:val="en-US"/>
+        </w:rPr>
+        <w:t>trueaudio</w:t>
+      </w:r>
+      <w:proofErr w:type="spellEnd"/>
+      <w:r>
+        <w:rPr>
+          <w:lang w:val="en-US"/>
+        </w:rPr>
+        <w:t xml:space="preserve"> next give errors.</w:t>
+      </w:r>
+    </w:p>
+    <w:p>
+      <w:pPr>
+        <w:rPr>
+          <w:lang w:val="en-US"/>
+        </w:rPr>
+      </w:pPr>
+      <w:proofErr w:type="spellStart"/>
+      <w:proofErr w:type="gramStart"/>
+      <w:r>
+        <w:rPr>
+          <w:lang w:val="en-US"/>
+        </w:rPr>
+        <w:t>Lets</w:t>
+      </w:r>
+      <w:proofErr w:type="spellEnd"/>
+      <w:proofErr w:type="gramEnd"/>
+      <w:r>
+        <w:rPr>
+          <w:lang w:val="en-US"/>
+        </w:rPr>
+        <w:t xml:space="preserve"> try half max baked setting:</w:t>
       </w:r>
     </w:p>
     <w:p>
@@ -1456,12 +1960,50 @@
           <w:lang w:val="en-US"/>
         </w:rPr>
       </w:pPr>
+      <w:proofErr w:type="spellStart"/>
       <w:r>
         <w:rPr>
           <w:lang w:val="en-US"/>
         </w:rPr>
         <w:lastRenderedPageBreak/>
-        <w:t xml:space="preserve">Halfmaxbaked setting is still too high, so lets try this 1/3 ish from max </w:t>
+        <w:t>Halfmaxbaked</w:t>
+      </w:r>
+      <w:proofErr w:type="spellEnd"/>
+      <w:r>
+        <w:rPr>
+          <w:lang w:val="en-US"/>
+        </w:rPr>
+        <w:t xml:space="preserve"> setting is still too high, so </w:t>
+      </w:r>
+      <w:proofErr w:type="spellStart"/>
+      <w:proofErr w:type="gramStart"/>
+      <w:r>
+        <w:rPr>
+          <w:lang w:val="en-US"/>
+        </w:rPr>
+        <w:t>lets</w:t>
+      </w:r>
+      <w:proofErr w:type="spellEnd"/>
+      <w:proofErr w:type="gramEnd"/>
+      <w:r>
+        <w:rPr>
+          <w:lang w:val="en-US"/>
+        </w:rPr>
+        <w:t xml:space="preserve"> try this 1/3 </w:t>
+      </w:r>
+      <w:proofErr w:type="spellStart"/>
+      <w:r>
+        <w:rPr>
+          <w:lang w:val="en-US"/>
+        </w:rPr>
+        <w:t>ish</w:t>
+      </w:r>
+      <w:proofErr w:type="spellEnd"/>
+      <w:r>
+        <w:rPr>
+          <w:lang w:val="en-US"/>
+        </w:rPr>
+        <w:t xml:space="preserve"> from max </w:t>
       </w:r>
       <w:r>
         <w:rPr>
@@ -1619,8 +2161,30 @@
         <w:rPr>
           <w:lang w:val="en-US"/>
         </w:rPr>
-        <w:t>OK I gave up, this is more pain than worth at this moment as im running out of time, especially if each scene require fine tuning with different parameter..</w:t>
-      </w:r>
+        <w:t xml:space="preserve">OK I gave up, this is more pain than worth at this moment as </w:t>
+      </w:r>
+      <w:proofErr w:type="spellStart"/>
+      <w:r>
+        <w:rPr>
+          <w:lang w:val="en-US"/>
+        </w:rPr>
+        <w:t>im</w:t>
+      </w:r>
+      <w:proofErr w:type="spellEnd"/>
+      <w:r>
+        <w:rPr>
+          <w:lang w:val="en-US"/>
+        </w:rPr>
+        <w:t xml:space="preserve"> running out of time, especially if each scene require fine tuning with different </w:t>
+      </w:r>
+      <w:proofErr w:type="gramStart"/>
+      <w:r>
+        <w:rPr>
+          <w:lang w:val="en-US"/>
+        </w:rPr>
+        <w:t>parameter..</w:t>
+      </w:r>
+      <w:proofErr w:type="gramEnd"/>
     </w:p>
     <w:p>
       <w:pPr>
@@ -1637,7 +2201,7 @@
           <w:lang w:val="en-US"/>
         </w:rPr>
         <w:drawing>
-          <wp:anchor distT="0" distB="0" distL="114300" distR="114300" simplePos="0" relativeHeight="251673600" behindDoc="1" locked="0" layoutInCell="1" allowOverlap="1" wp14:anchorId="6D9F884A" wp14:editId="0E4FD477">
+          <wp:anchor distT="0" distB="0" distL="114300" distR="114300" simplePos="0" relativeHeight="251673600" behindDoc="1" locked="0" layoutInCell="1" allowOverlap="1" wp14:anchorId="6D9F884A" wp14:editId="31F62DEE">
             <wp:simplePos x="0" y="0"/>
             <wp:positionH relativeFrom="margin">
               <wp:posOffset>4426442</wp:posOffset>
@@ -1700,11 +2264,19 @@
           </wp:anchor>
         </w:drawing>
       </w:r>
-      <w:r>
-        <w:rPr>
-          <w:lang w:val="en-US"/>
-        </w:rPr>
-        <w:t xml:space="preserve">Fwiw, </w:t>
+      <w:proofErr w:type="spellStart"/>
+      <w:r>
+        <w:rPr>
+          <w:lang w:val="en-US"/>
+        </w:rPr>
+        <w:t>Fwiw</w:t>
+      </w:r>
+      <w:proofErr w:type="spellEnd"/>
+      <w:r>
+        <w:rPr>
+          <w:lang w:val="en-US"/>
+        </w:rPr>
+        <w:t xml:space="preserve">, </w:t>
       </w:r>
       <w:r>
         <w:rPr>
@@ -1723,7 +2295,21 @@
           <w:lang w:val="en-US"/>
         </w:rPr>
         <w:br/>
-        <w:t>before maxbaked etc.</w:t>
+        <w:t xml:space="preserve">before </w:t>
+      </w:r>
+      <w:proofErr w:type="spellStart"/>
+      <w:r>
+        <w:rPr>
+          <w:lang w:val="en-US"/>
+        </w:rPr>
+        <w:t>maxbaked</w:t>
+      </w:r>
+      <w:proofErr w:type="spellEnd"/>
+      <w:r>
+        <w:rPr>
+          <w:lang w:val="en-US"/>
+        </w:rPr>
+        <w:t xml:space="preserve"> etc.</w:t>
       </w:r>
     </w:p>
     <w:p>
@@ -1749,7 +2335,79 @@
         <w:rPr>
           <w:lang w:val="en-US"/>
         </w:rPr>
-        <w:t xml:space="preserve">Then lets just use previous result because I don’t really have time and energy to rerun them either. And lets get UL using the default first, then maybe ST using onethird or halfmax to see if its better than max. </w:t>
+        <w:t xml:space="preserve">Then </w:t>
+      </w:r>
+      <w:proofErr w:type="spellStart"/>
+      <w:r>
+        <w:rPr>
+          <w:lang w:val="en-US"/>
+        </w:rPr>
+        <w:t>lets</w:t>
+      </w:r>
+      <w:proofErr w:type="spellEnd"/>
+      <w:r>
+        <w:rPr>
+          <w:lang w:val="en-US"/>
+        </w:rPr>
+        <w:t xml:space="preserve"> just use previous result because I don’t really have time and energy to rerun them either. And </w:t>
+      </w:r>
+      <w:proofErr w:type="spellStart"/>
+      <w:proofErr w:type="gramStart"/>
+      <w:r>
+        <w:rPr>
+          <w:lang w:val="en-US"/>
+        </w:rPr>
+        <w:t>lets</w:t>
+      </w:r>
+      <w:proofErr w:type="spellEnd"/>
+      <w:proofErr w:type="gramEnd"/>
+      <w:r>
+        <w:rPr>
+          <w:lang w:val="en-US"/>
+        </w:rPr>
+        <w:t xml:space="preserve"> get UL using the default first, then maybe ST using </w:t>
+      </w:r>
+      <w:proofErr w:type="spellStart"/>
+      <w:r>
+        <w:rPr>
+          <w:lang w:val="en-US"/>
+        </w:rPr>
+        <w:t>onethird</w:t>
+      </w:r>
+      <w:proofErr w:type="spellEnd"/>
+      <w:r>
+        <w:rPr>
+          <w:lang w:val="en-US"/>
+        </w:rPr>
+        <w:t xml:space="preserve"> or </w:t>
+      </w:r>
+      <w:proofErr w:type="spellStart"/>
+      <w:r>
+        <w:rPr>
+          <w:lang w:val="en-US"/>
+        </w:rPr>
+        <w:t>halfmax</w:t>
+      </w:r>
+      <w:proofErr w:type="spellEnd"/>
+      <w:r>
+        <w:rPr>
+          <w:lang w:val="en-US"/>
+        </w:rPr>
+        <w:t xml:space="preserve"> to see if </w:t>
+      </w:r>
+      <w:proofErr w:type="spellStart"/>
+      <w:r>
+        <w:rPr>
+          <w:lang w:val="en-US"/>
+        </w:rPr>
+        <w:t>its</w:t>
+      </w:r>
+      <w:proofErr w:type="spellEnd"/>
+      <w:r>
+        <w:rPr>
+          <w:lang w:val="en-US"/>
+        </w:rPr>
+        <w:t xml:space="preserve"> better than max. </w:t>
       </w:r>
       <w:r>
         <w:rPr>
@@ -1852,7 +2510,35 @@
         <w:rPr>
           <w:lang w:val="en-US"/>
         </w:rPr>
-        <w:t>NVM, UL on onethird max is too high, lets go back to default</w:t>
+        <w:t xml:space="preserve">NVM, UL on </w:t>
+      </w:r>
+      <w:proofErr w:type="spellStart"/>
+      <w:r>
+        <w:rPr>
+          <w:lang w:val="en-US"/>
+        </w:rPr>
+        <w:t>onethird</w:t>
+      </w:r>
+      <w:proofErr w:type="spellEnd"/>
+      <w:r>
+        <w:rPr>
+          <w:lang w:val="en-US"/>
+        </w:rPr>
+        <w:t xml:space="preserve"> max is too high, </w:t>
+      </w:r>
+      <w:proofErr w:type="spellStart"/>
+      <w:r>
+        <w:rPr>
+          <w:lang w:val="en-US"/>
+        </w:rPr>
+        <w:t>lets</w:t>
+      </w:r>
+      <w:proofErr w:type="spellEnd"/>
+      <w:r>
+        <w:rPr>
+          <w:lang w:val="en-US"/>
+        </w:rPr>
+        <w:t xml:space="preserve"> go back to default</w:t>
       </w:r>
       <w:r>
         <w:rPr>
@@ -1966,7 +2652,21 @@
         <w:rPr>
           <w:lang w:val="en-US"/>
         </w:rPr>
-        <w:t>For some reason, LR sound source being to close to wall causes steam audio to not render properly, so I moved it from z=0.51 to z=1.</w:t>
+        <w:t xml:space="preserve">For some reason, LR sound source being </w:t>
+      </w:r>
+      <w:proofErr w:type="spellStart"/>
+      <w:r>
+        <w:rPr>
+          <w:lang w:val="en-US"/>
+        </w:rPr>
+        <w:t>to</w:t>
+      </w:r>
+      <w:proofErr w:type="spellEnd"/>
+      <w:r>
+        <w:rPr>
+          <w:lang w:val="en-US"/>
+        </w:rPr>
+        <w:t xml:space="preserve"> close to wall causes steam audio to not render properly, so I moved it from z=0.51 to z=1.</w:t>
       </w:r>
     </w:p>
     <w:p>
@@ -1981,7 +2681,7 @@
           <w:lang w:val="en-US"/>
         </w:rPr>
         <w:drawing>
-          <wp:anchor distT="0" distB="0" distL="114300" distR="114300" simplePos="0" relativeHeight="251675648" behindDoc="1" locked="0" layoutInCell="1" allowOverlap="1" wp14:anchorId="75A36C18" wp14:editId="44626880">
+          <wp:anchor distT="0" distB="0" distL="114300" distR="114300" simplePos="0" relativeHeight="251675648" behindDoc="1" locked="0" layoutInCell="1" allowOverlap="1" wp14:anchorId="75A36C18" wp14:editId="776327AE">
             <wp:simplePos x="0" y="0"/>
             <wp:positionH relativeFrom="column">
               <wp:posOffset>-56515</wp:posOffset>
@@ -2079,34 +2779,74 @@
         <w:rPr>
           <w:lang w:val="en-US"/>
         </w:rPr>
-        <w:t>wrong LR as the wall is assigned wrongly to metal instead of foam/fabric material</w:t>
-      </w:r>
-    </w:p>
-    <w:p>
-      <w:pPr>
-        <w:rPr>
-          <w:lang w:val="en-US"/>
-        </w:rPr>
-      </w:pPr>
-      <w:r>
-        <w:rPr>
-          <w:lang w:val="en-US"/>
-        </w:rPr>
-        <w:t>Now lets compile all the result into a table here or in excel so we can graph it.</w:t>
-      </w:r>
-    </w:p>
-    <w:p>
-      <w:pPr>
-        <w:rPr>
-          <w:lang w:val="en-US"/>
-        </w:rPr>
-      </w:pPr>
-      <w:r>
-        <w:rPr>
-          <w:lang w:val="en-US"/>
-        </w:rPr>
-        <w:t>The result is in InternLogs/AudioResult.xlsx</w:t>
-      </w:r>
+        <w:t xml:space="preserve">wrong LR as the wall is assigned wrongly to metal instead of foam/fabric </w:t>
+      </w:r>
+      <w:proofErr w:type="gramStart"/>
+      <w:r>
+        <w:rPr>
+          <w:lang w:val="en-US"/>
+        </w:rPr>
+        <w:t>material</w:t>
+      </w:r>
+      <w:proofErr w:type="gramEnd"/>
+    </w:p>
+    <w:p>
+      <w:pPr>
+        <w:rPr>
+          <w:lang w:val="en-US"/>
+        </w:rPr>
+      </w:pPr>
+      <w:r>
+        <w:rPr>
+          <w:lang w:val="en-US"/>
+        </w:rPr>
+        <w:t xml:space="preserve">Now </w:t>
+      </w:r>
+      <w:proofErr w:type="spellStart"/>
+      <w:proofErr w:type="gramStart"/>
+      <w:r>
+        <w:rPr>
+          <w:lang w:val="en-US"/>
+        </w:rPr>
+        <w:t>lets</w:t>
+      </w:r>
+      <w:proofErr w:type="spellEnd"/>
+      <w:proofErr w:type="gramEnd"/>
+      <w:r>
+        <w:rPr>
+          <w:lang w:val="en-US"/>
+        </w:rPr>
+        <w:t xml:space="preserve"> compile all the result into a table here or in excel so we can graph it.</w:t>
+      </w:r>
+    </w:p>
+    <w:p>
+      <w:pPr>
+        <w:rPr>
+          <w:lang w:val="en-US"/>
+        </w:rPr>
+      </w:pPr>
+      <w:r>
+        <w:rPr>
+          <w:lang w:val="en-US"/>
+        </w:rPr>
+        <w:t xml:space="preserve">The result is in </w:t>
+      </w:r>
+      <w:proofErr w:type="spellStart"/>
+      <w:proofErr w:type="gramStart"/>
+      <w:r>
+        <w:rPr>
+          <w:lang w:val="en-US"/>
+        </w:rPr>
+        <w:t>InternLogs</w:t>
+      </w:r>
+      <w:proofErr w:type="spellEnd"/>
+      <w:r>
+        <w:rPr>
+          <w:lang w:val="en-US"/>
+        </w:rPr>
+        <w:t>/AudioResult.xlsx</w:t>
+      </w:r>
+      <w:proofErr w:type="gramEnd"/>
     </w:p>
     <w:p>
       <w:pPr>
@@ -2365,14 +3105,36 @@
         <w:rPr>
           <w:lang w:val="en-US"/>
         </w:rPr>
-        <w:t xml:space="preserve">Poster done, next lets prepare for meeting w/ Dr Hansung, which means lets finish the VR and </w:t>
-      </w:r>
+        <w:t xml:space="preserve">Poster done, next </w:t>
+      </w:r>
+      <w:proofErr w:type="gramStart"/>
+      <w:r>
+        <w:rPr>
+          <w:lang w:val="en-US"/>
+        </w:rPr>
+        <w:t>lets</w:t>
+      </w:r>
+      <w:proofErr w:type="gramEnd"/>
+      <w:r>
+        <w:rPr>
+          <w:lang w:val="en-US"/>
+        </w:rPr>
+        <w:t xml:space="preserve"> prepare for meeting w/ Dr Hansung, which means lets finish the VR and </w:t>
+      </w:r>
+      <w:proofErr w:type="spellStart"/>
       <w:r>
         <w:rPr>
           <w:lang w:val="en-US"/>
         </w:rPr>
         <w:lastRenderedPageBreak/>
-        <w:t xml:space="preserve">noVR demo scenes, and also get some videos, afterward clean up clutter for easier handoff to Mona, and also </w:t>
+        <w:t>noVR</w:t>
+      </w:r>
+      <w:proofErr w:type="spellEnd"/>
+      <w:r>
+        <w:rPr>
+          <w:lang w:val="en-US"/>
+        </w:rPr>
+        <w:t xml:space="preserve"> demo scenes, and also get some videos, afterward clean up clutter for easier handoff to Mona, and also </w:t>
       </w:r>
       <w:r>
         <w:rPr>
@@ -2386,6 +3148,780 @@
         </w:rPr>
         <w:t xml:space="preserve"> readme etc.</w:t>
       </w:r>
+    </w:p>
+    <w:p>
+      <w:pPr>
+        <w:pStyle w:val="Heading1"/>
+        <w:rPr>
+          <w:lang w:val="en-US"/>
+        </w:rPr>
+      </w:pPr>
+      <w:r>
+        <w:rPr>
+          <w:lang w:val="en-US"/>
+        </w:rPr>
+        <w:t>Friday, 30 August 2024</w:t>
+      </w:r>
+    </w:p>
+    <w:p>
+      <w:pPr>
+        <w:rPr>
+          <w:lang w:val="en-US"/>
+        </w:rPr>
+      </w:pPr>
+      <w:r>
+        <w:rPr>
+          <w:lang w:val="en-US"/>
+        </w:rPr>
+        <w:t xml:space="preserve">Time to finish the demo </w:t>
+      </w:r>
+      <w:proofErr w:type="gramStart"/>
+      <w:r>
+        <w:rPr>
+          <w:lang w:val="en-US"/>
+        </w:rPr>
+        <w:t>scenes, and</w:t>
+      </w:r>
+      <w:proofErr w:type="gramEnd"/>
+      <w:r>
+        <w:rPr>
+          <w:lang w:val="en-US"/>
+        </w:rPr>
+        <w:t xml:space="preserve"> get some videos/prepare for meeting on Monday.</w:t>
+      </w:r>
+    </w:p>
+    <w:p>
+      <w:pPr>
+        <w:rPr>
+          <w:lang w:val="en-US"/>
+        </w:rPr>
+      </w:pPr>
+      <w:r>
+        <w:rPr>
+          <w:lang w:val="en-US"/>
+        </w:rPr>
+        <w:t>MR scale:</w:t>
+      </w:r>
+      <w:r>
+        <w:rPr>
+          <w:lang w:val="en-US"/>
+        </w:rPr>
+        <w:br/>
+      </w:r>
+      <w:r>
+        <w:rPr>
+          <w:lang w:val="en-US"/>
+        </w:rPr>
+        <w:drawing>
+          <wp:inline distT="0" distB="0" distL="0" distR="0" wp14:anchorId="7794432A" wp14:editId="1374801A">
+            <wp:extent cx="5731510" cy="2321560"/>
+            <wp:effectExtent l="0" t="0" r="2540" b="2540"/>
+            <wp:docPr id="969054551" name="Picture 1"/>
+            <wp:cNvGraphicFramePr>
+              <a:graphicFrameLocks xmlns:a="http://schemas.openxmlformats.org/drawingml/2006/main" noChangeAspect="1"/>
+            </wp:cNvGraphicFramePr>
+            <a:graphic xmlns:a="http://schemas.openxmlformats.org/drawingml/2006/main">
+              <a:graphicData uri="http://schemas.openxmlformats.org/drawingml/2006/picture">
+                <pic:pic xmlns:pic="http://schemas.openxmlformats.org/drawingml/2006/picture">
+                  <pic:nvPicPr>
+                    <pic:cNvPr id="969054551" name=""/>
+                    <pic:cNvPicPr/>
+                  </pic:nvPicPr>
+                  <pic:blipFill>
+                    <a:blip r:embed="rId26"/>
+                    <a:stretch>
+                      <a:fillRect/>
+                    </a:stretch>
+                  </pic:blipFill>
+                  <pic:spPr>
+                    <a:xfrm>
+                      <a:off x="0" y="0"/>
+                      <a:ext cx="5731510" cy="2321560"/>
+                    </a:xfrm>
+                    <a:prstGeom prst="rect">
+                      <a:avLst/>
+                    </a:prstGeom>
+                  </pic:spPr>
+                </pic:pic>
+              </a:graphicData>
+            </a:graphic>
+          </wp:inline>
+        </w:drawing>
+      </w:r>
+    </w:p>
+    <w:p>
+      <w:pPr>
+        <w:rPr>
+          <w:lang w:val="en-US"/>
+        </w:rPr>
+      </w:pPr>
+      <w:r>
+        <w:rPr>
+          <w:lang w:val="en-US"/>
+        </w:rPr>
+        <w:t>MR pos:</w:t>
+      </w:r>
+    </w:p>
+    <w:p>
+      <w:pPr>
+        <w:rPr>
+          <w:lang w:val="en-US"/>
+        </w:rPr>
+      </w:pPr>
+      <w:r>
+        <w:rPr>
+          <w:lang w:val="en-US"/>
+        </w:rPr>
+        <w:drawing>
+          <wp:inline distT="0" distB="0" distL="0" distR="0" wp14:anchorId="426057B6" wp14:editId="32CF706A">
+            <wp:extent cx="5731510" cy="2496185"/>
+            <wp:effectExtent l="0" t="0" r="2540" b="0"/>
+            <wp:docPr id="657013829" name="Picture 1"/>
+            <wp:cNvGraphicFramePr>
+              <a:graphicFrameLocks xmlns:a="http://schemas.openxmlformats.org/drawingml/2006/main" noChangeAspect="1"/>
+            </wp:cNvGraphicFramePr>
+            <a:graphic xmlns:a="http://schemas.openxmlformats.org/drawingml/2006/main">
+              <a:graphicData uri="http://schemas.openxmlformats.org/drawingml/2006/picture">
+                <pic:pic xmlns:pic="http://schemas.openxmlformats.org/drawingml/2006/picture">
+                  <pic:nvPicPr>
+                    <pic:cNvPr id="657013829" name=""/>
+                    <pic:cNvPicPr/>
+                  </pic:nvPicPr>
+                  <pic:blipFill>
+                    <a:blip r:embed="rId27"/>
+                    <a:stretch>
+                      <a:fillRect/>
+                    </a:stretch>
+                  </pic:blipFill>
+                  <pic:spPr>
+                    <a:xfrm>
+                      <a:off x="0" y="0"/>
+                      <a:ext cx="5731510" cy="2496185"/>
+                    </a:xfrm>
+                    <a:prstGeom prst="rect">
+                      <a:avLst/>
+                    </a:prstGeom>
+                  </pic:spPr>
+                </pic:pic>
+              </a:graphicData>
+            </a:graphic>
+          </wp:inline>
+        </w:drawing>
+      </w:r>
+    </w:p>
+    <w:p>
+      <w:pPr>
+        <w:rPr>
+          <w:lang w:val="en-US"/>
+        </w:rPr>
+      </w:pPr>
+      <w:r>
+        <w:rPr>
+          <w:lang w:val="en-US"/>
+        </w:rPr>
+        <w:t>KT scale:</w:t>
+      </w:r>
+    </w:p>
+    <w:p>
+      <w:pPr>
+        <w:rPr>
+          <w:lang w:val="en-US"/>
+        </w:rPr>
+      </w:pPr>
+      <w:r>
+        <w:rPr>
+          <w:lang w:val="en-US"/>
+        </w:rPr>
+        <w:drawing>
+          <wp:inline distT="0" distB="0" distL="0" distR="0" wp14:anchorId="7BBD5B5D" wp14:editId="5854C526">
+            <wp:extent cx="5731510" cy="949325"/>
+            <wp:effectExtent l="0" t="0" r="2540" b="3175"/>
+            <wp:docPr id="20600350" name="Picture 1"/>
+            <wp:cNvGraphicFramePr>
+              <a:graphicFrameLocks xmlns:a="http://schemas.openxmlformats.org/drawingml/2006/main" noChangeAspect="1"/>
+            </wp:cNvGraphicFramePr>
+            <a:graphic xmlns:a="http://schemas.openxmlformats.org/drawingml/2006/main">
+              <a:graphicData uri="http://schemas.openxmlformats.org/drawingml/2006/picture">
+                <pic:pic xmlns:pic="http://schemas.openxmlformats.org/drawingml/2006/picture">
+                  <pic:nvPicPr>
+                    <pic:cNvPr id="20600350" name=""/>
+                    <pic:cNvPicPr/>
+                  </pic:nvPicPr>
+                  <pic:blipFill>
+                    <a:blip r:embed="rId28"/>
+                    <a:stretch>
+                      <a:fillRect/>
+                    </a:stretch>
+                  </pic:blipFill>
+                  <pic:spPr>
+                    <a:xfrm>
+                      <a:off x="0" y="0"/>
+                      <a:ext cx="5731510" cy="949325"/>
+                    </a:xfrm>
+                    <a:prstGeom prst="rect">
+                      <a:avLst/>
+                    </a:prstGeom>
+                  </pic:spPr>
+                </pic:pic>
+              </a:graphicData>
+            </a:graphic>
+          </wp:inline>
+        </w:drawing>
+      </w:r>
+    </w:p>
+    <w:p>
+      <w:pPr>
+        <w:rPr>
+          <w:lang w:val="en-US"/>
+        </w:rPr>
+      </w:pPr>
+      <w:proofErr w:type="gramStart"/>
+      <w:r>
+        <w:rPr>
+          <w:lang w:val="en-US"/>
+        </w:rPr>
+        <w:t>KT  pos</w:t>
+      </w:r>
+      <w:proofErr w:type="gramEnd"/>
+      <w:r>
+        <w:rPr>
+          <w:lang w:val="en-US"/>
+        </w:rPr>
+        <w:t>:</w:t>
+      </w:r>
+    </w:p>
+    <w:p>
+      <w:pPr>
+        <w:rPr>
+          <w:lang w:val="en-US"/>
+        </w:rPr>
+      </w:pPr>
+      <w:r>
+        <w:rPr>
+          <w:lang w:val="en-US"/>
+        </w:rPr>
+        <w:lastRenderedPageBreak/>
+        <w:drawing>
+          <wp:inline distT="0" distB="0" distL="0" distR="0" wp14:anchorId="3FFB40FC" wp14:editId="7C033209">
+            <wp:extent cx="2981741" cy="4544059"/>
+            <wp:effectExtent l="0" t="0" r="9525" b="9525"/>
+            <wp:docPr id="2077820805" name="Picture 1"/>
+            <wp:cNvGraphicFramePr>
+              <a:graphicFrameLocks xmlns:a="http://schemas.openxmlformats.org/drawingml/2006/main" noChangeAspect="1"/>
+            </wp:cNvGraphicFramePr>
+            <a:graphic xmlns:a="http://schemas.openxmlformats.org/drawingml/2006/main">
+              <a:graphicData uri="http://schemas.openxmlformats.org/drawingml/2006/picture">
+                <pic:pic xmlns:pic="http://schemas.openxmlformats.org/drawingml/2006/picture">
+                  <pic:nvPicPr>
+                    <pic:cNvPr id="2077820805" name=""/>
+                    <pic:cNvPicPr/>
+                  </pic:nvPicPr>
+                  <pic:blipFill>
+                    <a:blip r:embed="rId29"/>
+                    <a:stretch>
+                      <a:fillRect/>
+                    </a:stretch>
+                  </pic:blipFill>
+                  <pic:spPr>
+                    <a:xfrm>
+                      <a:off x="0" y="0"/>
+                      <a:ext cx="2981741" cy="4544059"/>
+                    </a:xfrm>
+                    <a:prstGeom prst="rect">
+                      <a:avLst/>
+                    </a:prstGeom>
+                  </pic:spPr>
+                </pic:pic>
+              </a:graphicData>
+            </a:graphic>
+          </wp:inline>
+        </w:drawing>
+      </w:r>
+    </w:p>
+    <w:p>
+      <w:pPr>
+        <w:rPr>
+          <w:lang w:val="en-US"/>
+        </w:rPr>
+      </w:pPr>
+      <w:r>
+        <w:rPr>
+          <w:noProof/>
+        </w:rPr>
+        <w:drawing>
+          <wp:anchor distT="0" distB="0" distL="114300" distR="114300" simplePos="0" relativeHeight="251679744" behindDoc="1" locked="0" layoutInCell="1" allowOverlap="1" wp14:anchorId="53607F5E" wp14:editId="4D326589">
+            <wp:simplePos x="0" y="0"/>
+            <wp:positionH relativeFrom="column">
+              <wp:posOffset>3321050</wp:posOffset>
+            </wp:positionH>
+            <wp:positionV relativeFrom="paragraph">
+              <wp:posOffset>5715</wp:posOffset>
+            </wp:positionV>
+            <wp:extent cx="2117725" cy="2364740"/>
+            <wp:effectExtent l="0" t="0" r="0" b="0"/>
+            <wp:wrapTight wrapText="bothSides">
+              <wp:wrapPolygon edited="0">
+                <wp:start x="0" y="0"/>
+                <wp:lineTo x="0" y="21403"/>
+                <wp:lineTo x="21373" y="21403"/>
+                <wp:lineTo x="21373" y="0"/>
+                <wp:lineTo x="0" y="0"/>
+              </wp:wrapPolygon>
+            </wp:wrapTight>
+            <wp:docPr id="623156101" name="Picture 1"/>
+            <wp:cNvGraphicFramePr>
+              <a:graphicFrameLocks xmlns:a="http://schemas.openxmlformats.org/drawingml/2006/main" noChangeAspect="1"/>
+            </wp:cNvGraphicFramePr>
+            <a:graphic xmlns:a="http://schemas.openxmlformats.org/drawingml/2006/main">
+              <a:graphicData uri="http://schemas.openxmlformats.org/drawingml/2006/picture">
+                <pic:pic xmlns:pic="http://schemas.openxmlformats.org/drawingml/2006/picture">
+                  <pic:nvPicPr>
+                    <pic:cNvPr id="623156101" name=""/>
+                    <pic:cNvPicPr/>
+                  </pic:nvPicPr>
+                  <pic:blipFill>
+                    <a:blip r:embed="rId30">
+                      <a:extLst>
+                        <a:ext uri="{28A0092B-C50C-407E-A947-70E740481C1C}">
+                          <a14:useLocalDpi xmlns:a14="http://schemas.microsoft.com/office/drawing/2010/main" val="0"/>
+                        </a:ext>
+                      </a:extLst>
+                    </a:blip>
+                    <a:stretch>
+                      <a:fillRect/>
+                    </a:stretch>
+                  </pic:blipFill>
+                  <pic:spPr>
+                    <a:xfrm>
+                      <a:off x="0" y="0"/>
+                      <a:ext cx="2117725" cy="2364740"/>
+                    </a:xfrm>
+                    <a:prstGeom prst="rect">
+                      <a:avLst/>
+                    </a:prstGeom>
+                  </pic:spPr>
+                </pic:pic>
+              </a:graphicData>
+            </a:graphic>
+            <wp14:sizeRelH relativeFrom="margin">
+              <wp14:pctWidth>0</wp14:pctWidth>
+            </wp14:sizeRelH>
+            <wp14:sizeRelV relativeFrom="margin">
+              <wp14:pctHeight>0</wp14:pctHeight>
+            </wp14:sizeRelV>
+          </wp:anchor>
+        </w:drawing>
+      </w:r>
+      <w:r>
+        <w:rPr>
+          <w:lang w:val="en-US"/>
+        </w:rPr>
+        <w:t>ST scale</w:t>
+      </w:r>
+      <w:r>
+        <w:rPr>
+          <w:lang w:val="en-US"/>
+        </w:rPr>
+        <w:t xml:space="preserve"> and pos</w:t>
+      </w:r>
+      <w:r>
+        <w:rPr>
+          <w:lang w:val="en-US"/>
+        </w:rPr>
+        <w:t>:</w:t>
+      </w:r>
+    </w:p>
+    <w:p>
+      <w:pPr>
+        <w:rPr>
+          <w:noProof/>
+        </w:rPr>
+      </w:pPr>
+      <w:r>
+        <w:rPr>
+          <w:noProof/>
+        </w:rPr>
+        <w:t xml:space="preserve"> </w:t>
+      </w:r>
+      <w:r>
+        <w:rPr>
+          <w:lang w:val="en-US"/>
+        </w:rPr>
+        <w:drawing>
+          <wp:anchor distT="0" distB="0" distL="114300" distR="114300" simplePos="0" relativeHeight="251678720" behindDoc="1" locked="0" layoutInCell="1" allowOverlap="1" wp14:anchorId="4128518D" wp14:editId="15E9C7A2">
+            <wp:simplePos x="0" y="0"/>
+            <wp:positionH relativeFrom="column">
+              <wp:posOffset>31750</wp:posOffset>
+            </wp:positionH>
+            <wp:positionV relativeFrom="paragraph">
+              <wp:posOffset>-635</wp:posOffset>
+            </wp:positionV>
+            <wp:extent cx="3057525" cy="933450"/>
+            <wp:effectExtent l="0" t="0" r="9525" b="0"/>
+            <wp:wrapTight wrapText="bothSides">
+              <wp:wrapPolygon edited="0">
+                <wp:start x="0" y="0"/>
+                <wp:lineTo x="0" y="21159"/>
+                <wp:lineTo x="21533" y="21159"/>
+                <wp:lineTo x="21533" y="0"/>
+                <wp:lineTo x="0" y="0"/>
+              </wp:wrapPolygon>
+            </wp:wrapTight>
+            <wp:docPr id="817534638" name="Picture 1"/>
+            <wp:cNvGraphicFramePr>
+              <a:graphicFrameLocks xmlns:a="http://schemas.openxmlformats.org/drawingml/2006/main" noChangeAspect="1"/>
+            </wp:cNvGraphicFramePr>
+            <a:graphic xmlns:a="http://schemas.openxmlformats.org/drawingml/2006/main">
+              <a:graphicData uri="http://schemas.openxmlformats.org/drawingml/2006/picture">
+                <pic:pic xmlns:pic="http://schemas.openxmlformats.org/drawingml/2006/picture">
+                  <pic:nvPicPr>
+                    <pic:cNvPr id="817534638" name=""/>
+                    <pic:cNvPicPr/>
+                  </pic:nvPicPr>
+                  <pic:blipFill>
+                    <a:blip r:embed="rId31">
+                      <a:extLst>
+                        <a:ext uri="{28A0092B-C50C-407E-A947-70E740481C1C}">
+                          <a14:useLocalDpi xmlns:a14="http://schemas.microsoft.com/office/drawing/2010/main" val="0"/>
+                        </a:ext>
+                      </a:extLst>
+                    </a:blip>
+                    <a:stretch>
+                      <a:fillRect/>
+                    </a:stretch>
+                  </pic:blipFill>
+                  <pic:spPr>
+                    <a:xfrm>
+                      <a:off x="0" y="0"/>
+                      <a:ext cx="3057525" cy="933450"/>
+                    </a:xfrm>
+                    <a:prstGeom prst="rect">
+                      <a:avLst/>
+                    </a:prstGeom>
+                  </pic:spPr>
+                </pic:pic>
+              </a:graphicData>
+            </a:graphic>
+          </wp:anchor>
+        </w:drawing>
+      </w:r>
+      <w:r>
+        <w:rPr>
+          <w:noProof/>
+        </w:rPr>
+        <w:t>UL scale:</w:t>
+      </w:r>
+    </w:p>
+    <w:p>
+      <w:pPr>
+        <w:rPr>
+          <w:lang w:val="en-US"/>
+        </w:rPr>
+      </w:pPr>
+      <w:r>
+        <w:rPr>
+          <w:lang w:val="en-US"/>
+        </w:rPr>
+        <w:drawing>
+          <wp:inline distT="0" distB="0" distL="0" distR="0" wp14:anchorId="797800D4" wp14:editId="0BC4B3FD">
+            <wp:extent cx="3019846" cy="914528"/>
+            <wp:effectExtent l="0" t="0" r="0" b="0"/>
+            <wp:docPr id="425685082" name="Picture 1"/>
+            <wp:cNvGraphicFramePr>
+              <a:graphicFrameLocks xmlns:a="http://schemas.openxmlformats.org/drawingml/2006/main" noChangeAspect="1"/>
+            </wp:cNvGraphicFramePr>
+            <a:graphic xmlns:a="http://schemas.openxmlformats.org/drawingml/2006/main">
+              <a:graphicData uri="http://schemas.openxmlformats.org/drawingml/2006/picture">
+                <pic:pic xmlns:pic="http://schemas.openxmlformats.org/drawingml/2006/picture">
+                  <pic:nvPicPr>
+                    <pic:cNvPr id="425685082" name=""/>
+                    <pic:cNvPicPr/>
+                  </pic:nvPicPr>
+                  <pic:blipFill>
+                    <a:blip r:embed="rId32"/>
+                    <a:stretch>
+                      <a:fillRect/>
+                    </a:stretch>
+                  </pic:blipFill>
+                  <pic:spPr>
+                    <a:xfrm>
+                      <a:off x="0" y="0"/>
+                      <a:ext cx="3019846" cy="914528"/>
+                    </a:xfrm>
+                    <a:prstGeom prst="rect">
+                      <a:avLst/>
+                    </a:prstGeom>
+                  </pic:spPr>
+                </pic:pic>
+              </a:graphicData>
+            </a:graphic>
+          </wp:inline>
+        </w:drawing>
+      </w:r>
+    </w:p>
+    <w:p>
+      <w:pPr>
+        <w:rPr>
+          <w:lang w:val="en-US"/>
+        </w:rPr>
+      </w:pPr>
+      <w:r>
+        <w:rPr>
+          <w:lang w:val="en-US"/>
+        </w:rPr>
+        <w:t>UL pos:</w:t>
+      </w:r>
+      <w:r>
+        <w:rPr>
+          <w:lang w:val="en-US"/>
+        </w:rPr>
+        <w:t xml:space="preserve"> </w:t>
+      </w:r>
+    </w:p>
+    <w:p>
+      <w:pPr>
+        <w:rPr>
+          <w:lang w:val="en-US"/>
+        </w:rPr>
+      </w:pPr>
+      <w:r>
+        <w:rPr>
+          <w:lang w:val="en-US"/>
+        </w:rPr>
+        <w:drawing>
+          <wp:anchor distT="0" distB="0" distL="114300" distR="114300" simplePos="0" relativeHeight="251680768" behindDoc="1" locked="0" layoutInCell="1" allowOverlap="1" wp14:anchorId="436AE241" wp14:editId="1600CE49">
+            <wp:simplePos x="0" y="0"/>
+            <wp:positionH relativeFrom="column">
+              <wp:posOffset>577850</wp:posOffset>
+            </wp:positionH>
+            <wp:positionV relativeFrom="paragraph">
+              <wp:posOffset>-241300</wp:posOffset>
+            </wp:positionV>
+            <wp:extent cx="1498600" cy="1521460"/>
+            <wp:effectExtent l="0" t="0" r="6350" b="2540"/>
+            <wp:wrapTight wrapText="bothSides">
+              <wp:wrapPolygon edited="0">
+                <wp:start x="0" y="0"/>
+                <wp:lineTo x="0" y="21366"/>
+                <wp:lineTo x="21417" y="21366"/>
+                <wp:lineTo x="21417" y="0"/>
+                <wp:lineTo x="0" y="0"/>
+              </wp:wrapPolygon>
+            </wp:wrapTight>
+            <wp:docPr id="2033091122" name="Picture 1"/>
+            <wp:cNvGraphicFramePr>
+              <a:graphicFrameLocks xmlns:a="http://schemas.openxmlformats.org/drawingml/2006/main" noChangeAspect="1"/>
+            </wp:cNvGraphicFramePr>
+            <a:graphic xmlns:a="http://schemas.openxmlformats.org/drawingml/2006/main">
+              <a:graphicData uri="http://schemas.openxmlformats.org/drawingml/2006/picture">
+                <pic:pic xmlns:pic="http://schemas.openxmlformats.org/drawingml/2006/picture">
+                  <pic:nvPicPr>
+                    <pic:cNvPr id="2033091122" name=""/>
+                    <pic:cNvPicPr/>
+                  </pic:nvPicPr>
+                  <pic:blipFill>
+                    <a:blip r:embed="rId33">
+                      <a:extLst>
+                        <a:ext uri="{28A0092B-C50C-407E-A947-70E740481C1C}">
+                          <a14:useLocalDpi xmlns:a14="http://schemas.microsoft.com/office/drawing/2010/main" val="0"/>
+                        </a:ext>
+                      </a:extLst>
+                    </a:blip>
+                    <a:stretch>
+                      <a:fillRect/>
+                    </a:stretch>
+                  </pic:blipFill>
+                  <pic:spPr>
+                    <a:xfrm>
+                      <a:off x="0" y="0"/>
+                      <a:ext cx="1498600" cy="1521460"/>
+                    </a:xfrm>
+                    <a:prstGeom prst="rect">
+                      <a:avLst/>
+                    </a:prstGeom>
+                  </pic:spPr>
+                </pic:pic>
+              </a:graphicData>
+            </a:graphic>
+            <wp14:sizeRelH relativeFrom="margin">
+              <wp14:pctWidth>0</wp14:pctWidth>
+            </wp14:sizeRelH>
+            <wp14:sizeRelV relativeFrom="margin">
+              <wp14:pctHeight>0</wp14:pctHeight>
+            </wp14:sizeRelV>
+          </wp:anchor>
+        </w:drawing>
+      </w:r>
+    </w:p>
+    <w:p>
+      <w:pPr>
+        <w:rPr>
+          <w:lang w:val="en-US"/>
+        </w:rPr>
+      </w:pPr>
+    </w:p>
+    <w:p>
+      <w:pPr>
+        <w:rPr>
+          <w:lang w:val="en-US"/>
+        </w:rPr>
+      </w:pPr>
+    </w:p>
+    <w:p>
+      <w:pPr>
+        <w:rPr>
+          <w:lang w:val="en-US"/>
+        </w:rPr>
+      </w:pPr>
+    </w:p>
+    <w:p>
+      <w:pPr>
+        <w:tabs>
+          <w:tab w:val="left" w:pos="6630"/>
+        </w:tabs>
+        <w:rPr>
+          <w:lang w:val="en-US"/>
+        </w:rPr>
+      </w:pPr>
+      <w:r>
+        <w:rPr>
+          <w:lang w:val="en-US"/>
+        </w:rPr>
+        <w:lastRenderedPageBreak/>
+        <w:t>LR scale:</w:t>
+      </w:r>
+      <w:r>
+        <w:rPr>
+          <w:noProof/>
+        </w:rPr>
+        <w:t xml:space="preserve"> </w:t>
+      </w:r>
+    </w:p>
+    <w:p>
+      <w:pPr>
+        <w:tabs>
+          <w:tab w:val="left" w:pos="6630"/>
+        </w:tabs>
+        <w:rPr>
+          <w:lang w:val="en-US"/>
+        </w:rPr>
+      </w:pPr>
+      <w:r>
+        <w:rPr>
+          <w:lang w:val="en-US"/>
+        </w:rPr>
+        <w:drawing>
+          <wp:inline distT="0" distB="0" distL="0" distR="0" wp14:anchorId="19489DE4" wp14:editId="11DDE702">
+            <wp:extent cx="3086531" cy="924054"/>
+            <wp:effectExtent l="0" t="0" r="0" b="9525"/>
+            <wp:docPr id="447299598" name="Picture 1"/>
+            <wp:cNvGraphicFramePr>
+              <a:graphicFrameLocks xmlns:a="http://schemas.openxmlformats.org/drawingml/2006/main" noChangeAspect="1"/>
+            </wp:cNvGraphicFramePr>
+            <a:graphic xmlns:a="http://schemas.openxmlformats.org/drawingml/2006/main">
+              <a:graphicData uri="http://schemas.openxmlformats.org/drawingml/2006/picture">
+                <pic:pic xmlns:pic="http://schemas.openxmlformats.org/drawingml/2006/picture">
+                  <pic:nvPicPr>
+                    <pic:cNvPr id="447299598" name=""/>
+                    <pic:cNvPicPr/>
+                  </pic:nvPicPr>
+                  <pic:blipFill>
+                    <a:blip r:embed="rId34"/>
+                    <a:stretch>
+                      <a:fillRect/>
+                    </a:stretch>
+                  </pic:blipFill>
+                  <pic:spPr>
+                    <a:xfrm>
+                      <a:off x="0" y="0"/>
+                      <a:ext cx="3086531" cy="924054"/>
+                    </a:xfrm>
+                    <a:prstGeom prst="rect">
+                      <a:avLst/>
+                    </a:prstGeom>
+                  </pic:spPr>
+                </pic:pic>
+              </a:graphicData>
+            </a:graphic>
+          </wp:inline>
+        </w:drawing>
+      </w:r>
+    </w:p>
+    <w:p>
+      <w:pPr>
+        <w:tabs>
+          <w:tab w:val="left" w:pos="6630"/>
+        </w:tabs>
+        <w:rPr>
+          <w:lang w:val="en-US"/>
+        </w:rPr>
+      </w:pPr>
+      <w:r>
+        <w:rPr>
+          <w:lang w:val="en-US"/>
+        </w:rPr>
+        <w:t>LR pos:</w:t>
+      </w:r>
+    </w:p>
+    <w:p>
+      <w:pPr>
+        <w:tabs>
+          <w:tab w:val="left" w:pos="6630"/>
+        </w:tabs>
+        <w:rPr>
+          <w:lang w:val="en-US"/>
+        </w:rPr>
+      </w:pPr>
+      <w:r>
+        <w:rPr>
+          <w:lang w:val="en-US"/>
+        </w:rPr>
+        <w:drawing>
+          <wp:inline distT="0" distB="0" distL="0" distR="0" wp14:anchorId="587EEE03" wp14:editId="187DCFBF">
+            <wp:extent cx="3010320" cy="3153215"/>
+            <wp:effectExtent l="0" t="0" r="0" b="9525"/>
+            <wp:docPr id="2082595691" name="Picture 1"/>
+            <wp:cNvGraphicFramePr>
+              <a:graphicFrameLocks xmlns:a="http://schemas.openxmlformats.org/drawingml/2006/main" noChangeAspect="1"/>
+            </wp:cNvGraphicFramePr>
+            <a:graphic xmlns:a="http://schemas.openxmlformats.org/drawingml/2006/main">
+              <a:graphicData uri="http://schemas.openxmlformats.org/drawingml/2006/picture">
+                <pic:pic xmlns:pic="http://schemas.openxmlformats.org/drawingml/2006/picture">
+                  <pic:nvPicPr>
+                    <pic:cNvPr id="2082595691" name=""/>
+                    <pic:cNvPicPr/>
+                  </pic:nvPicPr>
+                  <pic:blipFill>
+                    <a:blip r:embed="rId35"/>
+                    <a:stretch>
+                      <a:fillRect/>
+                    </a:stretch>
+                  </pic:blipFill>
+                  <pic:spPr>
+                    <a:xfrm>
+                      <a:off x="0" y="0"/>
+                      <a:ext cx="3010320" cy="3153215"/>
+                    </a:xfrm>
+                    <a:prstGeom prst="rect">
+                      <a:avLst/>
+                    </a:prstGeom>
+                  </pic:spPr>
+                </pic:pic>
+              </a:graphicData>
+            </a:graphic>
+          </wp:inline>
+        </w:drawing>
+      </w:r>
+    </w:p>
+    <w:p>
+      <w:pPr>
+        <w:tabs>
+          <w:tab w:val="left" w:pos="6630"/>
+        </w:tabs>
+        <w:rPr>
+          <w:lang w:val="en-US"/>
+        </w:rPr>
+      </w:pPr>
     </w:p>
     <w:sectPr>
       <w:pgSz w:w="11906" w:h="16838"/>

</xml_diff>